<commit_message>
Added installation and troubleshooting to user manual
</commit_message>
<xml_diff>
--- a/SRS/User manual.docx
+++ b/SRS/User manual.docx
@@ -1,12 +1,13 @@
 
 <file path=word/document.xml><?xml version="1.0" encoding="utf-8"?>
-<w:document xmlns:wpc="http://schemas.microsoft.com/office/word/2010/wordprocessingCanvas" xmlns:mc="http://schemas.openxmlformats.org/markup-compatibility/2006" xmlns:o="urn:schemas-microsoft-com:office:office" xmlns:r="http://schemas.openxmlformats.org/officeDocument/2006/relationships" xmlns:m="http://schemas.openxmlformats.org/officeDocument/2006/math" xmlns:v="urn:schemas-microsoft-com:vml" xmlns:wp14="http://schemas.microsoft.com/office/word/2010/wordprocessingDrawing" xmlns:wp="http://schemas.openxmlformats.org/drawingml/2006/wordprocessingDrawing" xmlns:w10="urn:schemas-microsoft-com:office:word" xmlns:w="http://schemas.openxmlformats.org/wordprocessingml/2006/main" xmlns:w14="http://schemas.microsoft.com/office/word/2010/wordml" xmlns:wpg="http://schemas.microsoft.com/office/word/2010/wordprocessingGroup" xmlns:wpi="http://schemas.microsoft.com/office/word/2010/wordprocessingInk" xmlns:wne="http://schemas.microsoft.com/office/word/2006/wordml" xmlns:wps="http://schemas.microsoft.com/office/word/2010/wordprocessingShape" mc:Ignorable="w14 wp14">
+<w:document xmlns:wpc="http://schemas.microsoft.com/office/word/2010/wordprocessingCanvas" xmlns:cx="http://schemas.microsoft.com/office/drawing/2014/chartex" xmlns:cx1="http://schemas.microsoft.com/office/drawing/2015/9/8/chartex" xmlns:cx2="http://schemas.microsoft.com/office/drawing/2015/10/21/chartex" xmlns:cx3="http://schemas.microsoft.com/office/drawing/2016/5/9/chartex" xmlns:cx4="http://schemas.microsoft.com/office/drawing/2016/5/10/chartex" xmlns:cx5="http://schemas.microsoft.com/office/drawing/2016/5/11/chartex" xmlns:cx6="http://schemas.microsoft.com/office/drawing/2016/5/12/chartex" xmlns:cx7="http://schemas.microsoft.com/office/drawing/2016/5/13/chartex" xmlns:cx8="http://schemas.microsoft.com/office/drawing/2016/5/14/chartex" xmlns:mc="http://schemas.openxmlformats.org/markup-compatibility/2006" xmlns:aink="http://schemas.microsoft.com/office/drawing/2016/ink" xmlns:am3d="http://schemas.microsoft.com/office/drawing/2017/model3d" xmlns:o="urn:schemas-microsoft-com:office:office" xmlns:r="http://schemas.openxmlformats.org/officeDocument/2006/relationships" xmlns:m="http://schemas.openxmlformats.org/officeDocument/2006/math" xmlns:v="urn:schemas-microsoft-com:vml" xmlns:wp14="http://schemas.microsoft.com/office/word/2010/wordprocessingDrawing" xmlns:wp="http://schemas.openxmlformats.org/drawingml/2006/wordprocessingDrawing" xmlns:w10="urn:schemas-microsoft-com:office:word" xmlns:w="http://schemas.openxmlformats.org/wordprocessingml/2006/main" xmlns:w14="http://schemas.microsoft.com/office/word/2010/wordml" xmlns:w15="http://schemas.microsoft.com/office/word/2012/wordml" xmlns:w16cid="http://schemas.microsoft.com/office/word/2016/wordml/cid" xmlns:w16se="http://schemas.microsoft.com/office/word/2015/wordml/symex" xmlns:wpg="http://schemas.microsoft.com/office/word/2010/wordprocessingGroup" xmlns:wpi="http://schemas.microsoft.com/office/word/2010/wordprocessingInk" xmlns:wne="http://schemas.microsoft.com/office/word/2006/wordml" xmlns:wps="http://schemas.microsoft.com/office/word/2010/wordprocessingShape" mc:Ignorable="w14 w15 w16se w16cid wp14">
   <w:body>
     <w:sdt>
       <w:sdtPr>
         <w:rPr>
           <w:rFonts w:asciiTheme="majorHAnsi" w:eastAsiaTheme="majorEastAsia" w:hAnsiTheme="majorHAnsi" w:cstheme="majorBidi"/>
           <w:caps/>
+          <w:lang w:val="en-ZA" w:eastAsia="en-US"/>
         </w:rPr>
         <w:id w:val="-1082065355"/>
         <w:docPartObj>
@@ -18,7 +19,6 @@
         <w:rPr>
           <w:rFonts w:asciiTheme="minorHAnsi" w:eastAsiaTheme="minorHAnsi" w:hAnsiTheme="minorHAnsi" w:cstheme="minorBidi"/>
           <w:caps w:val="0"/>
-          <w:lang w:eastAsia="en-US"/>
         </w:rPr>
       </w:sdtEndPr>
       <w:sdtContent>
@@ -41,6 +41,7 @@
                 <w:rPr>
                   <w:rFonts w:asciiTheme="majorHAnsi" w:eastAsiaTheme="majorEastAsia" w:hAnsiTheme="majorHAnsi" w:cstheme="majorBidi"/>
                   <w:caps/>
+                  <w:lang w:val="en-ZA" w:eastAsia="en-US"/>
                 </w:rPr>
                 <w:alias w:val="Company"/>
                 <w:id w:val="15524243"/>
@@ -50,6 +51,11 @@
                 <w:dataBinding w:prefixMappings="xmlns:ns0='http://schemas.openxmlformats.org/officeDocument/2006/extended-properties'" w:xpath="/ns0:Properties[1]/ns0:Company[1]" w:storeItemID="{6668398D-A668-4E3E-A5EB-62B293D839F1}"/>
                 <w:text/>
               </w:sdtPr>
+              <w:sdtEndPr>
+                <w:rPr>
+                  <w:lang w:val="en-US" w:eastAsia="ja-JP"/>
+                </w:rPr>
+              </w:sdtEndPr>
               <w:sdtContent>
                 <w:tc>
                   <w:tcPr>
@@ -96,6 +102,7 @@
                 <w:dataBinding w:prefixMappings="xmlns:ns0='http://schemas.openxmlformats.org/package/2006/metadata/core-properties' xmlns:ns1='http://purl.org/dc/elements/1.1/'" w:xpath="/ns0:coreProperties[1]/ns1:title[1]" w:storeItemID="{6C3C8BC8-F283-45AE-878A-BAB7291924A1}"/>
                 <w:text/>
               </w:sdtPr>
+              <w:sdtEndPr/>
               <w:sdtContent>
                 <w:tc>
                   <w:tcPr>
@@ -177,6 +184,7 @@
                     <w:dataBinding w:prefixMappings="xmlns:ns0='http://schemas.openxmlformats.org/package/2006/metadata/core-properties' xmlns:ns1='http://purl.org/dc/elements/1.1/'" w:xpath="/ns0:coreProperties[1]/ns1:subject[1]" w:storeItemID="{6C3C8BC8-F283-45AE-878A-BAB7291924A1}"/>
                     <w:text/>
                   </w:sdtPr>
+                  <w:sdtEndPr/>
                   <w:sdtContent>
                     <w:r>
                       <w:rPr>
@@ -231,13 +239,8 @@
                   <w:pStyle w:val="NoSpacing"/>
                   <w:jc w:val="center"/>
                 </w:pPr>
-                <w:proofErr w:type="spellStart"/>
                 <w:r>
-                  <w:t>Jeandre</w:t>
-                </w:r>
-                <w:proofErr w:type="spellEnd"/>
-                <w:r>
-                  <w:t xml:space="preserve"> Botha</w:t>
+                  <w:t>Jeandre Botha</w:t>
                 </w:r>
               </w:p>
               <w:p>
@@ -245,13 +248,8 @@
                   <w:pStyle w:val="NoSpacing"/>
                   <w:jc w:val="center"/>
                 </w:pPr>
-                <w:proofErr w:type="spellStart"/>
                 <w:r>
-                  <w:t>Muhammed</w:t>
-                </w:r>
-                <w:proofErr w:type="spellEnd"/>
-                <w:r>
-                  <w:t xml:space="preserve"> </w:t>
+                  <w:t xml:space="preserve">Muhammed </w:t>
                 </w:r>
                 <w:proofErr w:type="spellStart"/>
                 <w:r>
@@ -291,16 +289,8 @@
                   <w:rPr>
                     <w:bCs/>
                   </w:rPr>
-                  <w:t xml:space="preserve"> </w:t>
+                  <w:t xml:space="preserve"> Khoza</w:t>
                 </w:r>
-                <w:proofErr w:type="spellStart"/>
-                <w:r>
-                  <w:rPr>
-                    <w:bCs/>
-                  </w:rPr>
-                  <w:t>Khoza</w:t>
-                </w:r>
-                <w:proofErr w:type="spellEnd"/>
               </w:p>
               <w:p>
                 <w:pPr>
@@ -310,28 +300,12 @@
                     <w:bCs/>
                   </w:rPr>
                 </w:pPr>
-                <w:proofErr w:type="spellStart"/>
                 <w:r>
                   <w:rPr>
                     <w:bCs/>
                   </w:rPr>
-                  <w:t>Christiaan</w:t>
+                  <w:t>Christiaan Opperman</w:t>
                 </w:r>
-                <w:proofErr w:type="spellEnd"/>
-                <w:r>
-                  <w:rPr>
-                    <w:bCs/>
-                  </w:rPr>
-                  <w:t xml:space="preserve"> </w:t>
-                </w:r>
-                <w:proofErr w:type="spellStart"/>
-                <w:r>
-                  <w:rPr>
-                    <w:bCs/>
-                  </w:rPr>
-                  <w:t>Opperman</w:t>
-                </w:r>
-                <w:proofErr w:type="spellEnd"/>
               </w:p>
             </w:tc>
           </w:tr>
@@ -398,7 +372,7 @@
               <w:lang w:eastAsia="en-ZA"/>
             </w:rPr>
             <w:drawing>
-              <wp:anchor distT="0" distB="0" distL="114300" distR="114300" simplePos="0" relativeHeight="251660288" behindDoc="1" locked="0" layoutInCell="1" allowOverlap="1" wp14:anchorId="2E6A247F" wp14:editId="3906DD66">
+              <wp:anchor distT="0" distB="0" distL="114300" distR="114300" simplePos="0" relativeHeight="251651072" behindDoc="1" locked="0" layoutInCell="1" allowOverlap="1" wp14:anchorId="10E5E386" wp14:editId="5E56496B">
                 <wp:simplePos x="0" y="0"/>
                 <wp:positionH relativeFrom="column">
                   <wp:posOffset>2401211</wp:posOffset>
@@ -423,7 +397,7 @@
                         </pic:cNvPicPr>
                       </pic:nvPicPr>
                       <pic:blipFill>
-                        <a:blip r:embed="rId7">
+                        <a:blip r:embed="rId6">
                           <a:extLst>
                             <a:ext uri="{28A0092B-C50C-407E-A947-70E740481C1C}">
                               <a14:useLocalDpi xmlns:a14="http://schemas.microsoft.com/office/drawing/2010/main" val="0"/>
@@ -464,7 +438,7 @@
             <w:rPr>
               <w:noProof/>
             </w:rPr>
-            <w:pict>
+            <w:pict w14:anchorId="2F4B817D">
               <v:shapetype id="_x0000_t75" coordsize="21600,21600" o:spt="75" o:preferrelative="t" path="m@4@5l@4@11@9@11@9@5xe" filled="f" stroked="f">
                 <v:stroke joinstyle="miter"/>
                 <v:formulas>
@@ -484,8 +458,8 @@
                 <v:path o:extrusionok="f" gradientshapeok="t" o:connecttype="rect"/>
                 <o:lock v:ext="edit" aspectratio="t"/>
               </v:shapetype>
-              <v:shape id="_x0000_s1026" type="#_x0000_t75" style="position:absolute;margin-left:-55.15pt;margin-top:170.95pt;width:233.55pt;height:121.45pt;z-index:-251657216;mso-position-horizontal-relative:text;mso-position-vertical-relative:text;mso-width-relative:page;mso-height-relative:page">
-                <v:imagedata r:id="rId8" o:title="up"/>
+              <v:shape id="_x0000_s1026" type="#_x0000_t75" style="position:absolute;margin-left:-55.15pt;margin-top:170.95pt;width:233.55pt;height:121.45pt;z-index:-251650048;mso-position-horizontal-relative:text;mso-position-vertical-relative:text;mso-width-relative:page;mso-height-relative:page">
+                <v:imagedata r:id="rId7" o:title="up"/>
               </v:shape>
             </w:pict>
           </w:r>
@@ -500,6 +474,15 @@
     </w:sdt>
     <w:sdt>
       <w:sdtPr>
+        <w:rPr>
+          <w:rFonts w:asciiTheme="minorHAnsi" w:eastAsiaTheme="minorHAnsi" w:hAnsiTheme="minorHAnsi" w:cstheme="minorBidi"/>
+          <w:b w:val="0"/>
+          <w:bCs w:val="0"/>
+          <w:color w:val="auto"/>
+          <w:sz w:val="22"/>
+          <w:szCs w:val="22"/>
+          <w:lang w:val="en-ZA" w:eastAsia="en-US"/>
+        </w:rPr>
         <w:id w:val="1473259209"/>
         <w:docPartObj>
           <w:docPartGallery w:val="Table of Contents"/>
@@ -508,12 +491,7 @@
       </w:sdtPr>
       <w:sdtEndPr>
         <w:rPr>
-          <w:rFonts w:asciiTheme="minorHAnsi" w:eastAsiaTheme="minorHAnsi" w:hAnsiTheme="minorHAnsi" w:cstheme="minorBidi"/>
           <w:noProof/>
-          <w:color w:val="auto"/>
-          <w:sz w:val="22"/>
-          <w:szCs w:val="22"/>
-          <w:lang w:val="en-ZA" w:eastAsia="en-US"/>
         </w:rPr>
       </w:sdtEndPr>
       <w:sdtContent>
@@ -1689,7 +1667,7 @@
           <w:lang w:eastAsia="en-ZA"/>
         </w:rPr>
         <w:drawing>
-          <wp:anchor distT="0" distB="0" distL="114300" distR="114300" simplePos="0" relativeHeight="251676672" behindDoc="1" locked="0" layoutInCell="1" allowOverlap="1" wp14:anchorId="39CB1831" wp14:editId="3F6BD5DC">
+          <wp:anchor distT="0" distB="0" distL="114300" distR="114300" simplePos="0" relativeHeight="251661312" behindDoc="1" locked="0" layoutInCell="1" allowOverlap="1" wp14:anchorId="7EB3564C" wp14:editId="4102A329">
             <wp:simplePos x="0" y="0"/>
             <wp:positionH relativeFrom="column">
               <wp:posOffset>770890</wp:posOffset>
@@ -1714,7 +1692,7 @@
                     </pic:cNvPicPr>
                   </pic:nvPicPr>
                   <pic:blipFill>
-                    <a:blip r:embed="rId9" cstate="print">
+                    <a:blip r:embed="rId8" cstate="print">
                       <a:extLst>
                         <a:ext uri="{28A0092B-C50C-407E-A947-70E740481C1C}">
                           <a14:useLocalDpi xmlns:a14="http://schemas.microsoft.com/office/drawing/2010/main" val="0"/>
@@ -1759,7 +1737,7 @@
         <mc:AlternateContent>
           <mc:Choice Requires="wps">
             <w:drawing>
-              <wp:anchor distT="0" distB="0" distL="114300" distR="114300" simplePos="0" relativeHeight="251661312" behindDoc="1" locked="0" layoutInCell="1" allowOverlap="1" wp14:anchorId="26F82C65" wp14:editId="19CBDF82">
+              <wp:anchor distT="0" distB="0" distL="114300" distR="114300" simplePos="0" relativeHeight="251652096" behindDoc="1" locked="0" layoutInCell="1" allowOverlap="1" wp14:anchorId="1D3A37FC" wp14:editId="5D827B16">
                 <wp:simplePos x="0" y="0"/>
                 <wp:positionH relativeFrom="column">
                   <wp:posOffset>421419</wp:posOffset>
@@ -1810,10 +1788,7 @@
                       </wps:style>
                       <wps:txbx>
                         <w:txbxContent>
-                          <w:p>
-                            <w:bookmarkStart w:id="3" w:name="_GoBack"/>
-                            <w:bookmarkEnd w:id="3"/>
-                          </w:p>
+                          <w:p/>
                         </w:txbxContent>
                       </wps:txbx>
                       <wps:bodyPr rot="0" spcFirstLastPara="0" vertOverflow="overflow" horzOverflow="overflow" vert="horz" wrap="square" lIns="91440" tIns="45720" rIns="91440" bIns="45720" numCol="1" spcCol="0" rtlCol="0" fromWordArt="0" anchor="t" anchorCtr="0" forceAA="0" compatLnSpc="1">
@@ -1836,17 +1811,14 @@
           </mc:Choice>
           <mc:Fallback>
             <w:pict>
-              <v:shapetype id="_x0000_t202" coordsize="21600,21600" o:spt="202" path="m,l,21600r21600,l21600,xe">
+              <v:shapetype w14:anchorId="1D3A37FC" id="_x0000_t202" coordsize="21600,21600" o:spt="202" path="m,l,21600r21600,l21600,xe">
                 <v:stroke joinstyle="miter"/>
                 <v:path gradientshapeok="t" o:connecttype="rect"/>
               </v:shapetype>
-              <v:shape id="Text Box 2" o:spid="_x0000_s1026" type="#_x0000_t202" style="position:absolute;margin-left:33.2pt;margin-top:12.2pt;width:417.6pt;height:182.15pt;z-index:-251655168;visibility:visible;mso-wrap-style:square;mso-width-percent:0;mso-height-percent:0;mso-wrap-distance-left:9pt;mso-wrap-distance-top:0;mso-wrap-distance-right:9pt;mso-wrap-distance-bottom:0;mso-position-horizontal:absolute;mso-position-horizontal-relative:text;mso-position-vertical:absolute;mso-position-vertical-relative:text;mso-width-percent:0;mso-height-percent:0;mso-width-relative:margin;mso-height-relative:margin;v-text-anchor:top" o:gfxdata="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" fillcolor="white [3201]" strokeweight=".5pt">
+              <v:shape id="Text Box 2" o:spid="_x0000_s1026" type="#_x0000_t202" style="position:absolute;margin-left:33.2pt;margin-top:12.2pt;width:417.6pt;height:182.15pt;z-index:-251664384;visibility:visible;mso-wrap-style:square;mso-width-percent:0;mso-height-percent:0;mso-wrap-distance-left:9pt;mso-wrap-distance-top:0;mso-wrap-distance-right:9pt;mso-wrap-distance-bottom:0;mso-position-horizontal:absolute;mso-position-horizontal-relative:text;mso-position-vertical:absolute;mso-position-vertical-relative:text;mso-width-percent:0;mso-height-percent:0;mso-width-relative:margin;mso-height-relative:margin;v-text-anchor:top" o:gfxdata="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" fillcolor="white [3201]" strokeweight=".5pt">
                 <v:textbox>
                   <w:txbxContent>
-                    <w:p>
-                      <w:bookmarkStart w:id="4" w:name="_GoBack"/>
-                      <w:bookmarkEnd w:id="4"/>
-                    </w:p>
+                    <w:p/>
                   </w:txbxContent>
                 </v:textbox>
               </v:shape>
@@ -1860,7 +1832,7 @@
           <w:lang w:eastAsia="en-ZA"/>
         </w:rPr>
         <w:drawing>
-          <wp:anchor distT="0" distB="0" distL="114300" distR="114300" simplePos="0" relativeHeight="251663360" behindDoc="1" locked="0" layoutInCell="1" allowOverlap="1" wp14:anchorId="3D4A3646" wp14:editId="6310F02C">
+          <wp:anchor distT="0" distB="0" distL="114300" distR="114300" simplePos="0" relativeHeight="251654144" behindDoc="1" locked="0" layoutInCell="1" allowOverlap="1" wp14:anchorId="71B8F233" wp14:editId="5F308E5A">
             <wp:simplePos x="0" y="0"/>
             <wp:positionH relativeFrom="column">
               <wp:posOffset>4554551</wp:posOffset>
@@ -1885,7 +1857,7 @@
                     </pic:cNvPicPr>
                   </pic:nvPicPr>
                   <pic:blipFill>
-                    <a:blip r:embed="rId10" cstate="print">
+                    <a:blip r:embed="rId9" cstate="print">
                       <a:extLst>
                         <a:ext uri="{28A0092B-C50C-407E-A947-70E740481C1C}">
                           <a14:useLocalDpi xmlns:a14="http://schemas.microsoft.com/office/drawing/2010/main" val="0"/>
@@ -1937,7 +1909,7 @@
         <mc:AlternateContent>
           <mc:Choice Requires="wpg">
             <w:drawing>
-              <wp:anchor distT="0" distB="0" distL="114300" distR="114300" simplePos="0" relativeHeight="251684864" behindDoc="0" locked="0" layoutInCell="1" allowOverlap="1" wp14:anchorId="1BDAB289" wp14:editId="2FFFF07C">
+              <wp:anchor distT="0" distB="0" distL="114300" distR="114300" simplePos="0" relativeHeight="251662336" behindDoc="0" locked="0" layoutInCell="1" allowOverlap="1" wp14:anchorId="64D20E66" wp14:editId="697F5AFC">
                 <wp:simplePos x="0" y="0"/>
                 <wp:positionH relativeFrom="column">
                   <wp:posOffset>580445</wp:posOffset>
@@ -2175,20 +2147,20 @@
           </mc:Choice>
           <mc:Fallback>
             <w:pict>
-              <v:group id="Group 24" o:spid="_x0000_s1026" style="position:absolute;margin-left:45.7pt;margin-top:18.05pt;width:387.55pt;height:109.55pt;z-index:251684864;mso-height-relative:margin" coordsize="49218,14630" o:gfxdata="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">
-                <v:line id="Straight Connector 16" o:spid="_x0000_s1027" style="position:absolute;visibility:visible;mso-wrap-style:square" from="45879,0" to="49218,0" o:connectortype="straight" o:gfxdata="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" strokecolor="black [3040]"/>
-                <v:line id="Straight Connector 17" o:spid="_x0000_s1028" style="position:absolute;visibility:visible;mso-wrap-style:square" from="45879,9700" to="49212,9700" o:connectortype="straight" o:gfxdata="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" strokecolor="black [3040]"/>
-                <v:line id="Straight Connector 18" o:spid="_x0000_s1029" style="position:absolute;visibility:visible;mso-wrap-style:square" from="49218,0" to="49218,14630" o:connectortype="straight" o:gfxdata="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" strokecolor="black [3040]"/>
-                <v:line id="Straight Connector 20" o:spid="_x0000_s1030" style="position:absolute;visibility:visible;mso-wrap-style:square" from="0,0" to="0,14630" o:connectortype="straight" o:gfxdata="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" strokecolor="black [3040]"/>
-                <v:line id="Straight Connector 21" o:spid="_x0000_s1031" style="position:absolute;visibility:visible;mso-wrap-style:square" from="0,14630" to="49218,14630" o:connectortype="straight" o:gfxdata="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" strokecolor="black [3040]"/>
+              <v:group w14:anchorId="5A41106D" id="Group 24" o:spid="_x0000_s1026" style="position:absolute;margin-left:45.7pt;margin-top:18.05pt;width:387.55pt;height:109.55pt;z-index:251662336;mso-height-relative:margin" coordsize="49218,14630" o:gfxdata="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">
+                <v:line id="Straight Connector 16" o:spid="_x0000_s1027" style="position:absolute;visibility:visible;mso-wrap-style:square" from="45879,0" to="49218,0" o:connectortype="straight" o:gfxdata="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" strokecolor="black [3040]"/>
+                <v:line id="Straight Connector 17" o:spid="_x0000_s1028" style="position:absolute;visibility:visible;mso-wrap-style:square" from="45879,9700" to="49212,9700" o:connectortype="straight" o:gfxdata="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" strokecolor="black [3040]"/>
+                <v:line id="Straight Connector 18" o:spid="_x0000_s1029" style="position:absolute;visibility:visible;mso-wrap-style:square" from="49218,0" to="49218,14630" o:connectortype="straight" o:gfxdata="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" strokecolor="black [3040]"/>
+                <v:line id="Straight Connector 20" o:spid="_x0000_s1030" style="position:absolute;visibility:visible;mso-wrap-style:square" from="0,0" to="0,14630" o:connectortype="straight" o:gfxdata="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" strokecolor="black [3040]"/>
+                <v:line id="Straight Connector 21" o:spid="_x0000_s1031" style="position:absolute;visibility:visible;mso-wrap-style:square" from="0,14630" to="49218,14630" o:connectortype="straight" o:gfxdata="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" strokecolor="black [3040]"/>
                 <v:shapetype id="_x0000_t32" coordsize="21600,21600" o:spt="32" o:oned="t" path="m,l21600,21600e" filled="f">
                   <v:path arrowok="t" fillok="f" o:connecttype="none"/>
                   <o:lock v:ext="edit" shapetype="t"/>
                 </v:shapetype>
-                <v:shape id="Straight Arrow Connector 22" o:spid="_x0000_s1032" type="#_x0000_t32" style="position:absolute;width:4214;height:0;visibility:visible;mso-wrap-style:square" o:connectortype="straight" o:gfxdata="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" strokecolor="black [3040]">
+                <v:shape id="Straight Arrow Connector 22" o:spid="_x0000_s1032" type="#_x0000_t32" style="position:absolute;width:4214;height:0;visibility:visible;mso-wrap-style:square" o:connectortype="straight" o:gfxdata="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" strokecolor="black [3040]">
                   <v:stroke endarrow="open"/>
                 </v:shape>
-                <v:shape id="Straight Arrow Connector 23" o:spid="_x0000_s1033" type="#_x0000_t32" style="position:absolute;top:8428;width:4210;height:0;visibility:visible;mso-wrap-style:square" o:connectortype="straight" o:gfxdata="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" strokecolor="black [3040]">
+                <v:shape id="Straight Arrow Connector 23" o:spid="_x0000_s1033" type="#_x0000_t32" style="position:absolute;top:8428;width:4210;height:0;visibility:visible;mso-wrap-style:square" o:connectortype="straight" o:gfxdata="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" strokecolor="black [3040]">
                   <v:stroke endarrow="open"/>
                 </v:shape>
               </v:group>
@@ -2204,7 +2176,7 @@
         <mc:AlternateContent>
           <mc:Choice Requires="wps">
             <w:drawing>
-              <wp:anchor distT="0" distB="0" distL="114300" distR="114300" simplePos="0" relativeHeight="251673600" behindDoc="0" locked="0" layoutInCell="1" allowOverlap="1" wp14:anchorId="08B9A02A" wp14:editId="544219F0">
+              <wp:anchor distT="0" distB="0" distL="114300" distR="114300" simplePos="0" relativeHeight="251660288" behindDoc="0" locked="0" layoutInCell="1" allowOverlap="1" wp14:anchorId="55D26005" wp14:editId="02BA7DEE">
                 <wp:simplePos x="0" y="0"/>
                 <wp:positionH relativeFrom="column">
                   <wp:posOffset>3864334</wp:posOffset>
@@ -2256,7 +2228,7 @@
           </mc:Choice>
           <mc:Fallback>
             <w:pict>
-              <v:shapetype id="_x0000_t34" coordsize="21600,21600" o:spt="34" o:oned="t" adj="10800" path="m,l@0,0@0,21600,21600,21600e" filled="f">
+              <v:shapetype w14:anchorId="21AA7A30" id="_x0000_t34" coordsize="21600,21600" o:spt="34" o:oned="t" adj="10800" path="m,l@0,0@0,21600,21600,21600e" filled="f">
                 <v:stroke joinstyle="miter"/>
                 <v:formulas>
                   <v:f eqn="val #0"/>
@@ -2267,7 +2239,7 @@
                 </v:handles>
                 <o:lock v:ext="edit" shapetype="t"/>
               </v:shapetype>
-              <v:shape id="Elbow Connector 14" o:spid="_x0000_s1026" type="#_x0000_t34" style="position:absolute;margin-left:304.3pt;margin-top:22.4pt;width:62.6pt;height:33.8pt;flip:y;z-index:251673600;visibility:visible;mso-wrap-style:square;mso-wrap-distance-left:9pt;mso-wrap-distance-top:0;mso-wrap-distance-right:9pt;mso-wrap-distance-bottom:0;mso-position-horizontal:absolute;mso-position-horizontal-relative:text;mso-position-vertical:absolute;mso-position-vertical-relative:text" o:gfxdata="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" strokecolor="black [3040]">
+              <v:shape id="Elbow Connector 14" o:spid="_x0000_s1026" type="#_x0000_t34" style="position:absolute;margin-left:304.3pt;margin-top:22.4pt;width:62.6pt;height:33.8pt;flip:y;z-index:251660288;visibility:visible;mso-wrap-style:square;mso-wrap-distance-left:9pt;mso-wrap-distance-top:0;mso-wrap-distance-right:9pt;mso-wrap-distance-bottom:0;mso-position-horizontal:absolute;mso-position-horizontal-relative:text;mso-position-vertical:absolute;mso-position-vertical-relative:text" o:gfxdata="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" strokecolor="black [3040]">
                 <v:stroke endarrow="open"/>
               </v:shape>
             </w:pict>
@@ -2282,7 +2254,7 @@
         <mc:AlternateContent>
           <mc:Choice Requires="wps">
             <w:drawing>
-              <wp:anchor distT="0" distB="0" distL="114300" distR="114300" simplePos="0" relativeHeight="251670528" behindDoc="0" locked="0" layoutInCell="1" allowOverlap="1" wp14:anchorId="06E9EC40" wp14:editId="5719017B">
+              <wp:anchor distT="0" distB="0" distL="114300" distR="114300" simplePos="0" relativeHeight="251657216" behindDoc="0" locked="0" layoutInCell="1" allowOverlap="1" wp14:anchorId="477DCC55" wp14:editId="4014AD8D">
                 <wp:simplePos x="0" y="0"/>
                 <wp:positionH relativeFrom="column">
                   <wp:posOffset>1463040</wp:posOffset>
@@ -2336,7 +2308,7 @@
           </mc:Choice>
           <mc:Fallback>
             <w:pict>
-              <v:shape id="Elbow Connector 10" o:spid="_x0000_s1026" type="#_x0000_t34" style="position:absolute;margin-left:115.2pt;margin-top:22.4pt;width:100.8pt;height:28.8pt;z-index:251670528;visibility:visible;mso-wrap-style:square;mso-wrap-distance-left:9pt;mso-wrap-distance-top:0;mso-wrap-distance-right:9pt;mso-wrap-distance-bottom:0;mso-position-horizontal:absolute;mso-position-horizontal-relative:text;mso-position-vertical:absolute;mso-position-vertical-relative:text" o:gfxdata="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" adj="9458" strokecolor="black [3040]">
+              <v:shape w14:anchorId="7A73EF3D" id="Elbow Connector 10" o:spid="_x0000_s1026" type="#_x0000_t34" style="position:absolute;margin-left:115.2pt;margin-top:22.4pt;width:100.8pt;height:28.8pt;z-index:251657216;visibility:visible;mso-wrap-style:square;mso-wrap-distance-left:9pt;mso-wrap-distance-top:0;mso-wrap-distance-right:9pt;mso-wrap-distance-bottom:0;mso-position-horizontal:absolute;mso-position-horizontal-relative:text;mso-position-vertical:absolute;mso-position-vertical-relative:text" o:gfxdata="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" adj="9458" strokecolor="black [3040]">
                 <v:stroke endarrow="open"/>
               </v:shape>
             </w:pict>
@@ -2358,7 +2330,7 @@
         <mc:AlternateContent>
           <mc:Choice Requires="wps">
             <w:drawing>
-              <wp:anchor distT="0" distB="0" distL="114300" distR="114300" simplePos="0" relativeHeight="251657214" behindDoc="0" locked="0" layoutInCell="1" allowOverlap="1" wp14:anchorId="755AA84B" wp14:editId="31F73291">
+              <wp:anchor distT="0" distB="0" distL="114300" distR="114300" simplePos="0" relativeHeight="251649024" behindDoc="0" locked="0" layoutInCell="1" allowOverlap="1" wp14:anchorId="7452CE70" wp14:editId="27C6A530">
                 <wp:simplePos x="0" y="0"/>
                 <wp:positionH relativeFrom="column">
                   <wp:posOffset>2059388</wp:posOffset>
@@ -2442,7 +2414,7 @@
           </mc:Choice>
           <mc:Fallback>
             <w:pict>
-              <v:shape id="Text Box 28" o:spid="_x0000_s1027" type="#_x0000_t202" style="position:absolute;margin-left:162.15pt;margin-top:1.95pt;width:58.85pt;height:19.4pt;z-index:251657214;visibility:visible;mso-wrap-style:square;mso-width-percent:0;mso-height-percent:0;mso-wrap-distance-left:9pt;mso-wrap-distance-top:0;mso-wrap-distance-right:9pt;mso-wrap-distance-bottom:0;mso-position-horizontal:absolute;mso-position-horizontal-relative:text;mso-position-vertical:absolute;mso-position-vertical-relative:text;mso-width-percent:0;mso-height-percent:0;mso-width-relative:margin;mso-height-relative:margin;v-text-anchor:top" o:gfxdata="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" fillcolor="white [3201]" stroked="f" strokeweight=".5pt">
+              <v:shape w14:anchorId="7452CE70" id="Text Box 28" o:spid="_x0000_s1027" type="#_x0000_t202" style="position:absolute;margin-left:162.15pt;margin-top:1.95pt;width:58.85pt;height:19.4pt;z-index:251649024;visibility:visible;mso-wrap-style:square;mso-width-percent:0;mso-height-percent:0;mso-wrap-distance-left:9pt;mso-wrap-distance-top:0;mso-wrap-distance-right:9pt;mso-wrap-distance-bottom:0;mso-position-horizontal:absolute;mso-position-horizontal-relative:text;mso-position-vertical:absolute;mso-position-vertical-relative:text;mso-width-percent:0;mso-height-percent:0;mso-width-relative:margin;mso-height-relative:margin;v-text-anchor:top" o:gfxdata="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" fillcolor="white [3201]" stroked="f" strokeweight=".5pt">
                 <v:textbox>
                   <w:txbxContent>
                     <w:p>
@@ -2473,7 +2445,7 @@
         <mc:AlternateContent>
           <mc:Choice Requires="wps">
             <w:drawing>
-              <wp:anchor distT="0" distB="0" distL="114300" distR="114300" simplePos="0" relativeHeight="251669504" behindDoc="0" locked="0" layoutInCell="1" allowOverlap="1" wp14:anchorId="735BBF1D" wp14:editId="21BF9E98">
+              <wp:anchor distT="0" distB="0" distL="114300" distR="114300" simplePos="0" relativeHeight="251656192" behindDoc="0" locked="0" layoutInCell="1" allowOverlap="1" wp14:anchorId="0ABBD7B7" wp14:editId="634F4093">
                 <wp:simplePos x="0" y="0"/>
                 <wp:positionH relativeFrom="column">
                   <wp:posOffset>2742537</wp:posOffset>
@@ -2568,7 +2540,7 @@
           </mc:Choice>
           <mc:Fallback>
             <w:pict>
-              <v:shape id="Text Box 9" o:spid="_x0000_s1028" type="#_x0000_t202" style="position:absolute;margin-left:215.95pt;margin-top:14.5pt;width:88.3pt;height:25.65pt;z-index:251669504;visibility:visible;mso-wrap-style:square;mso-width-percent:0;mso-height-percent:0;mso-wrap-distance-left:9pt;mso-wrap-distance-top:0;mso-wrap-distance-right:9pt;mso-wrap-distance-bottom:0;mso-position-horizontal:absolute;mso-position-horizontal-relative:text;mso-position-vertical:absolute;mso-position-vertical-relative:text;mso-width-percent:0;mso-height-percent:0;mso-width-relative:margin;mso-height-relative:margin;v-text-anchor:top" o:gfxdata="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" fillcolor="white [3201]" strokeweight=".5pt">
+              <v:shape w14:anchorId="0ABBD7B7" id="Text Box 9" o:spid="_x0000_s1028" type="#_x0000_t202" style="position:absolute;margin-left:215.95pt;margin-top:14.5pt;width:88.3pt;height:25.65pt;z-index:251656192;visibility:visible;mso-wrap-style:square;mso-width-percent:0;mso-height-percent:0;mso-wrap-distance-left:9pt;mso-wrap-distance-top:0;mso-wrap-distance-right:9pt;mso-wrap-distance-bottom:0;mso-position-horizontal:absolute;mso-position-horizontal-relative:text;mso-position-vertical:absolute;mso-position-vertical-relative:text;mso-width-percent:0;mso-height-percent:0;mso-width-relative:margin;mso-height-relative:margin;v-text-anchor:top" o:gfxdata="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" fillcolor="white [3201]" strokeweight=".5pt">
                 <v:textbox>
                   <w:txbxContent>
                     <w:p>
@@ -2615,7 +2587,7 @@
         <mc:AlternateContent>
           <mc:Choice Requires="wps">
             <w:drawing>
-              <wp:anchor distT="0" distB="0" distL="114300" distR="114300" simplePos="0" relativeHeight="251658239" behindDoc="0" locked="0" layoutInCell="1" allowOverlap="1" wp14:anchorId="3E5B1464" wp14:editId="472A1AC4">
+              <wp:anchor distT="0" distB="0" distL="114300" distR="114300" simplePos="0" relativeHeight="251650048" behindDoc="0" locked="0" layoutInCell="1" allowOverlap="1" wp14:anchorId="726D30F9" wp14:editId="61FCBE09">
                 <wp:simplePos x="0" y="0"/>
                 <wp:positionH relativeFrom="column">
                   <wp:posOffset>3561715</wp:posOffset>
@@ -2674,13 +2646,7 @@
                               <w:rPr>
                                 <w:lang w:val="en-US"/>
                               </w:rPr>
-                              <w:t>Reques</w:t>
-                            </w:r>
-                            <w:r>
-                              <w:rPr>
-                                <w:lang w:val="en-US"/>
-                              </w:rPr>
-                              <w:t>t Forward</w:t>
+                              <w:t>Request Forward</w:t>
                             </w:r>
                           </w:p>
                         </w:txbxContent>
@@ -2705,7 +2671,7 @@
           </mc:Choice>
           <mc:Fallback>
             <w:pict>
-              <v:shape id="Text Box 29" o:spid="_x0000_s1029" type="#_x0000_t202" style="position:absolute;margin-left:280.45pt;margin-top:19.8pt;width:57.6pt;height:36.9pt;z-index:251658239;visibility:visible;mso-wrap-style:square;mso-width-percent:0;mso-height-percent:0;mso-wrap-distance-left:9pt;mso-wrap-distance-top:0;mso-wrap-distance-right:9pt;mso-wrap-distance-bottom:0;mso-position-horizontal:absolute;mso-position-horizontal-relative:text;mso-position-vertical:absolute;mso-position-vertical-relative:text;mso-width-percent:0;mso-height-percent:0;mso-width-relative:margin;mso-height-relative:margin;v-text-anchor:top" o:gfxdata="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" fillcolor="white [3201]" stroked="f" strokeweight=".5pt">
+              <v:shape w14:anchorId="726D30F9" id="Text Box 29" o:spid="_x0000_s1029" type="#_x0000_t202" style="position:absolute;margin-left:280.45pt;margin-top:19.8pt;width:57.6pt;height:36.9pt;z-index:251650048;visibility:visible;mso-wrap-style:square;mso-width-percent:0;mso-height-percent:0;mso-wrap-distance-left:9pt;mso-wrap-distance-top:0;mso-wrap-distance-right:9pt;mso-wrap-distance-bottom:0;mso-position-horizontal:absolute;mso-position-horizontal-relative:text;mso-position-vertical:absolute;mso-position-vertical-relative:text;mso-width-percent:0;mso-height-percent:0;mso-width-relative:margin;mso-height-relative:margin;v-text-anchor:top" o:gfxdata="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" fillcolor="white [3201]" stroked="f" strokeweight=".5pt">
                 <v:textbox>
                   <w:txbxContent>
                     <w:p>
@@ -2718,13 +2684,7 @@
                         <w:rPr>
                           <w:lang w:val="en-US"/>
                         </w:rPr>
-                        <w:t>Reques</w:t>
-                      </w:r>
-                      <w:r>
-                        <w:rPr>
-                          <w:lang w:val="en-US"/>
-                        </w:rPr>
-                        <w:t>t Forward</w:t>
+                        <w:t>Request Forward</w:t>
                       </w:r>
                     </w:p>
                   </w:txbxContent>
@@ -2742,7 +2702,7 @@
         <mc:AlternateContent>
           <mc:Choice Requires="wps">
             <w:drawing>
-              <wp:anchor distT="0" distB="0" distL="114300" distR="114300" simplePos="0" relativeHeight="251672576" behindDoc="0" locked="0" layoutInCell="1" allowOverlap="1" wp14:anchorId="68E10525" wp14:editId="1B8F3B14">
+              <wp:anchor distT="0" distB="0" distL="114300" distR="114300" simplePos="0" relativeHeight="251659264" behindDoc="0" locked="0" layoutInCell="1" allowOverlap="1" wp14:anchorId="38134998" wp14:editId="56FB1C64">
                 <wp:simplePos x="0" y="0"/>
                 <wp:positionH relativeFrom="column">
                   <wp:posOffset>3863975</wp:posOffset>
@@ -2794,7 +2754,7 @@
           </mc:Choice>
           <mc:Fallback>
             <w:pict>
-              <v:shape id="Elbow Connector 13" o:spid="_x0000_s1026" type="#_x0000_t34" style="position:absolute;margin-left:304.25pt;margin-top:5.35pt;width:62.65pt;height:41.95pt;z-index:251672576;visibility:visible;mso-wrap-style:square;mso-wrap-distance-left:9pt;mso-wrap-distance-top:0;mso-wrap-distance-right:9pt;mso-wrap-distance-bottom:0;mso-position-horizontal:absolute;mso-position-horizontal-relative:text;mso-position-vertical:absolute;mso-position-vertical-relative:text" o:gfxdata="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" strokecolor="black [3040]">
+              <v:shape w14:anchorId="6560EBC4" id="Elbow Connector 13" o:spid="_x0000_s1026" type="#_x0000_t34" style="position:absolute;margin-left:304.25pt;margin-top:5.35pt;width:62.65pt;height:41.95pt;z-index:251659264;visibility:visible;mso-wrap-style:square;mso-wrap-distance-left:9pt;mso-wrap-distance-top:0;mso-wrap-distance-right:9pt;mso-wrap-distance-bottom:0;mso-position-horizontal:absolute;mso-position-horizontal-relative:text;mso-position-vertical:absolute;mso-position-vertical-relative:text" o:gfxdata="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" strokecolor="black [3040]">
                 <v:stroke endarrow="open"/>
               </v:shape>
             </w:pict>
@@ -2809,7 +2769,7 @@
         <mc:AlternateContent>
           <mc:Choice Requires="wps">
             <w:drawing>
-              <wp:anchor distT="0" distB="0" distL="114300" distR="114300" simplePos="0" relativeHeight="251671552" behindDoc="0" locked="0" layoutInCell="1" allowOverlap="1" wp14:anchorId="60DA318D" wp14:editId="2DABCC69">
+              <wp:anchor distT="0" distB="0" distL="114300" distR="114300" simplePos="0" relativeHeight="251658240" behindDoc="0" locked="0" layoutInCell="1" allowOverlap="1" wp14:anchorId="7A7D0FCD" wp14:editId="2AD425C2">
                 <wp:simplePos x="0" y="0"/>
                 <wp:positionH relativeFrom="column">
                   <wp:posOffset>1335818</wp:posOffset>
@@ -2863,7 +2823,7 @@
           </mc:Choice>
           <mc:Fallback>
             <w:pict>
-              <v:shape id="Elbow Connector 12" o:spid="_x0000_s1026" type="#_x0000_t34" style="position:absolute;margin-left:105.2pt;margin-top:.35pt;width:110.8pt;height:33.2pt;flip:y;z-index:251671552;visibility:visible;mso-wrap-style:square;mso-wrap-distance-left:9pt;mso-wrap-distance-top:0;mso-wrap-distance-right:9pt;mso-wrap-distance-bottom:0;mso-position-horizontal:absolute;mso-position-horizontal-relative:text;mso-position-vertical:absolute;mso-position-vertical-relative:text" o:gfxdata="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" adj="10554" strokecolor="black [3040]">
+              <v:shape w14:anchorId="40804ED9" id="Elbow Connector 12" o:spid="_x0000_s1026" type="#_x0000_t34" style="position:absolute;margin-left:105.2pt;margin-top:.35pt;width:110.8pt;height:33.2pt;flip:y;z-index:251658240;visibility:visible;mso-wrap-style:square;mso-wrap-distance-left:9pt;mso-wrap-distance-top:0;mso-wrap-distance-right:9pt;mso-wrap-distance-bottom:0;mso-position-horizontal:absolute;mso-position-horizontal-relative:text;mso-position-vertical:absolute;mso-position-vertical-relative:text" o:gfxdata="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" adj="10554" strokecolor="black [3040]">
                 <v:stroke endarrow="open"/>
               </v:shape>
             </w:pict>
@@ -2876,7 +2836,7 @@
           <w:lang w:eastAsia="en-ZA"/>
         </w:rPr>
         <w:drawing>
-          <wp:anchor distT="0" distB="0" distL="114300" distR="114300" simplePos="0" relativeHeight="251668480" behindDoc="1" locked="0" layoutInCell="1" allowOverlap="1" wp14:anchorId="32CD97FC" wp14:editId="144C6F19">
+          <wp:anchor distT="0" distB="0" distL="114300" distR="114300" simplePos="0" relativeHeight="251655168" behindDoc="1" locked="0" layoutInCell="1" allowOverlap="1" wp14:anchorId="27B947BD" wp14:editId="0A01E359">
             <wp:simplePos x="0" y="0"/>
             <wp:positionH relativeFrom="column">
               <wp:posOffset>4558665</wp:posOffset>
@@ -2901,7 +2861,7 @@
                     </pic:cNvPicPr>
                   </pic:nvPicPr>
                   <pic:blipFill>
-                    <a:blip r:embed="rId10" cstate="print">
+                    <a:blip r:embed="rId9" cstate="print">
                       <a:extLst>
                         <a:ext uri="{28A0092B-C50C-407E-A947-70E740481C1C}">
                           <a14:useLocalDpi xmlns:a14="http://schemas.microsoft.com/office/drawing/2010/main" val="0"/>
@@ -2944,7 +2904,7 @@
           <w:lang w:eastAsia="en-ZA"/>
         </w:rPr>
         <w:drawing>
-          <wp:anchor distT="0" distB="0" distL="114300" distR="114300" simplePos="0" relativeHeight="251662336" behindDoc="1" locked="0" layoutInCell="1" allowOverlap="1" wp14:anchorId="534ECFAC" wp14:editId="1181DF2A">
+          <wp:anchor distT="0" distB="0" distL="114300" distR="114300" simplePos="0" relativeHeight="251653120" behindDoc="1" locked="0" layoutInCell="1" allowOverlap="1" wp14:anchorId="057B7DF7" wp14:editId="6D9C1BC8">
             <wp:simplePos x="0" y="0"/>
             <wp:positionH relativeFrom="column">
               <wp:posOffset>770973</wp:posOffset>
@@ -2969,7 +2929,7 @@
                     </pic:cNvPicPr>
                   </pic:nvPicPr>
                   <pic:blipFill>
-                    <a:blip r:embed="rId11" cstate="print">
+                    <a:blip r:embed="rId10" cstate="print">
                       <a:extLst>
                         <a:ext uri="{28A0092B-C50C-407E-A947-70E740481C1C}">
                           <a14:useLocalDpi xmlns:a14="http://schemas.microsoft.com/office/drawing/2010/main" val="0"/>
@@ -3028,7 +2988,7 @@
         <mc:AlternateContent>
           <mc:Choice Requires="wps">
             <w:drawing>
-              <wp:anchor distT="0" distB="0" distL="114300" distR="114300" simplePos="0" relativeHeight="251688960" behindDoc="0" locked="0" layoutInCell="1" allowOverlap="1" wp14:anchorId="0FAE63EF" wp14:editId="303C8890">
+              <wp:anchor distT="0" distB="0" distL="114300" distR="114300" simplePos="0" relativeHeight="251665408" behindDoc="0" locked="0" layoutInCell="1" allowOverlap="1" wp14:anchorId="18E2CA8F" wp14:editId="4F819003">
                 <wp:simplePos x="0" y="0"/>
                 <wp:positionH relativeFrom="column">
                   <wp:posOffset>2560320</wp:posOffset>
@@ -3109,7 +3069,7 @@
           </mc:Choice>
           <mc:Fallback>
             <w:pict>
-              <v:shape id="Text Box 27" o:spid="_x0000_s1030" type="#_x0000_t202" style="position:absolute;margin-left:201.6pt;margin-top:6.45pt;width:51.35pt;height:19.4pt;z-index:251688960;visibility:visible;mso-wrap-style:square;mso-height-percent:0;mso-wrap-distance-left:9pt;mso-wrap-distance-top:0;mso-wrap-distance-right:9pt;mso-wrap-distance-bottom:0;mso-position-horizontal:absolute;mso-position-horizontal-relative:text;mso-position-vertical:absolute;mso-position-vertical-relative:text;mso-height-percent:0;mso-height-relative:margin;v-text-anchor:top" o:gfxdata="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" fillcolor="white [3201]" stroked="f" strokeweight=".5pt">
+              <v:shape w14:anchorId="18E2CA8F" id="Text Box 27" o:spid="_x0000_s1030" type="#_x0000_t202" style="position:absolute;margin-left:201.6pt;margin-top:6.45pt;width:51.35pt;height:19.4pt;z-index:251665408;visibility:visible;mso-wrap-style:square;mso-height-percent:0;mso-wrap-distance-left:9pt;mso-wrap-distance-top:0;mso-wrap-distance-right:9pt;mso-wrap-distance-bottom:0;mso-position-horizontal:absolute;mso-position-horizontal-relative:text;mso-position-vertical:absolute;mso-position-vertical-relative:text;mso-height-percent:0;mso-height-relative:margin;v-text-anchor:top" o:gfxdata="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" fillcolor="white [3201]" stroked="f" strokeweight=".5pt">
                 <v:textbox>
                   <w:txbxContent>
                     <w:p>
@@ -3148,7 +3108,7 @@
         <mc:AlternateContent>
           <mc:Choice Requires="wps">
             <w:drawing>
-              <wp:anchor distT="0" distB="0" distL="114300" distR="114300" simplePos="0" relativeHeight="251685888" behindDoc="0" locked="0" layoutInCell="1" allowOverlap="1" wp14:anchorId="34B5C0D5" wp14:editId="3BB36839">
+              <wp:anchor distT="0" distB="0" distL="114300" distR="114300" simplePos="0" relativeHeight="251663360" behindDoc="0" locked="0" layoutInCell="1" allowOverlap="1" wp14:anchorId="387EA88B" wp14:editId="6E14B416">
                 <wp:simplePos x="0" y="0"/>
                 <wp:positionH relativeFrom="column">
                   <wp:posOffset>627767</wp:posOffset>
@@ -3210,19 +3170,7 @@
                               <w:rPr>
                                 <w:lang w:val="en-US"/>
                               </w:rPr>
-                              <w:t>T</w:t>
-                            </w:r>
-                            <w:r>
-                              <w:rPr>
-                                <w:lang w:val="en-US"/>
-                              </w:rPr>
-                              <w:t>hird party</w:t>
-                            </w:r>
-                            <w:r>
-                              <w:rPr>
-                                <w:lang w:val="en-US"/>
-                              </w:rPr>
-                              <w:t>’s client</w:t>
+                              <w:t>Third party’s client</w:t>
                             </w:r>
                           </w:p>
                         </w:txbxContent>
@@ -3247,7 +3195,7 @@
           </mc:Choice>
           <mc:Fallback>
             <w:pict>
-              <v:shape id="Text Box 25" o:spid="_x0000_s1031" type="#_x0000_t202" style="position:absolute;left:0;text-align:left;margin-left:49.45pt;margin-top:7.25pt;width:106.45pt;height:23.15pt;z-index:251685888;visibility:visible;mso-wrap-style:square;mso-width-percent:0;mso-height-percent:0;mso-wrap-distance-left:9pt;mso-wrap-distance-top:0;mso-wrap-distance-right:9pt;mso-wrap-distance-bottom:0;mso-position-horizontal:absolute;mso-position-horizontal-relative:text;mso-position-vertical:absolute;mso-position-vertical-relative:text;mso-width-percent:0;mso-height-percent:0;mso-width-relative:margin;mso-height-relative:margin;v-text-anchor:top" o:gfxdata="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" fillcolor="white [3201]" strokeweight=".5pt">
+              <v:shape w14:anchorId="387EA88B" id="Text Box 25" o:spid="_x0000_s1031" type="#_x0000_t202" style="position:absolute;left:0;text-align:left;margin-left:49.45pt;margin-top:7.25pt;width:106.45pt;height:23.15pt;z-index:251663360;visibility:visible;mso-wrap-style:square;mso-width-percent:0;mso-height-percent:0;mso-wrap-distance-left:9pt;mso-wrap-distance-top:0;mso-wrap-distance-right:9pt;mso-wrap-distance-bottom:0;mso-position-horizontal:absolute;mso-position-horizontal-relative:text;mso-position-vertical:absolute;mso-position-vertical-relative:text;mso-width-percent:0;mso-height-percent:0;mso-width-relative:margin;mso-height-relative:margin;v-text-anchor:top" o:gfxdata="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" fillcolor="white [3201]" strokeweight=".5pt">
                 <v:textbox>
                   <w:txbxContent>
                     <w:p>
@@ -3261,19 +3209,7 @@
                         <w:rPr>
                           <w:lang w:val="en-US"/>
                         </w:rPr>
-                        <w:t>T</w:t>
-                      </w:r>
-                      <w:r>
-                        <w:rPr>
-                          <w:lang w:val="en-US"/>
-                        </w:rPr>
-                        <w:t>hird party</w:t>
-                      </w:r>
-                      <w:r>
-                        <w:rPr>
-                          <w:lang w:val="en-US"/>
-                        </w:rPr>
-                        <w:t>’s client</w:t>
+                        <w:t>Third party’s client</w:t>
                       </w:r>
                     </w:p>
                   </w:txbxContent>
@@ -3291,7 +3227,7 @@
         <mc:AlternateContent>
           <mc:Choice Requires="wps">
             <w:drawing>
-              <wp:anchor distT="0" distB="0" distL="114300" distR="114300" simplePos="0" relativeHeight="251687936" behindDoc="0" locked="0" layoutInCell="1" allowOverlap="1" wp14:anchorId="140137A7" wp14:editId="0DC0B393">
+              <wp:anchor distT="0" distB="0" distL="114300" distR="114300" simplePos="0" relativeHeight="251664384" behindDoc="0" locked="0" layoutInCell="1" allowOverlap="1" wp14:anchorId="2B4D96CC" wp14:editId="5A9ECBAD">
                 <wp:simplePos x="0" y="0"/>
                 <wp:positionH relativeFrom="column">
                   <wp:posOffset>4421561</wp:posOffset>
@@ -3375,7 +3311,7 @@
           </mc:Choice>
           <mc:Fallback>
             <w:pict>
-              <v:shape id="Text Box 26" o:spid="_x0000_s1032" type="#_x0000_t202" style="position:absolute;left:0;text-align:left;margin-left:348.15pt;margin-top:12.35pt;width:72.6pt;height:18.15pt;z-index:251687936;visibility:visible;mso-wrap-style:square;mso-height-percent:0;mso-wrap-distance-left:9pt;mso-wrap-distance-top:0;mso-wrap-distance-right:9pt;mso-wrap-distance-bottom:0;mso-position-horizontal:absolute;mso-position-horizontal-relative:text;mso-position-vertical:absolute;mso-position-vertical-relative:text;mso-height-percent:0;mso-height-relative:margin;v-text-anchor:top" o:gfxdata="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" fillcolor="white [3201]" strokeweight=".5pt">
+              <v:shape w14:anchorId="2B4D96CC" id="Text Box 26" o:spid="_x0000_s1032" type="#_x0000_t202" style="position:absolute;left:0;text-align:left;margin-left:348.15pt;margin-top:12.35pt;width:72.6pt;height:18.15pt;z-index:251664384;visibility:visible;mso-wrap-style:square;mso-height-percent:0;mso-wrap-distance-left:9pt;mso-wrap-distance-top:0;mso-wrap-distance-right:9pt;mso-wrap-distance-bottom:0;mso-position-horizontal:absolute;mso-position-horizontal-relative:text;mso-position-vertical:absolute;mso-position-vertical-relative:text;mso-height-percent:0;mso-height-relative:margin;v-text-anchor:top" o:gfxdata="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" fillcolor="white [3201]" strokeweight=".5pt">
                 <v:textbox>
                   <w:txbxContent>
                     <w:p>
@@ -3419,21 +3355,21 @@
         <w:rPr>
           <w:lang w:val="en-US"/>
         </w:rPr>
-        <w:t xml:space="preserve">There are three main components in this system, namely: servers on which back-end applications </w:t>
+        <w:t xml:space="preserve">There are three main components in this system, namely: servers on which back-end applications run, normal devices that the client uses to connect to the </w:t>
       </w:r>
       <w:proofErr w:type="gramStart"/>
       <w:r>
         <w:rPr>
           <w:lang w:val="en-US"/>
         </w:rPr>
-        <w:t>run,</w:t>
+        <w:t>third party</w:t>
       </w:r>
       <w:proofErr w:type="gramEnd"/>
       <w:r>
         <w:rPr>
           <w:lang w:val="en-US"/>
         </w:rPr>
-        <w:t xml:space="preserve"> normal devices that the client uses to connect to the third party application and a server on which </w:t>
+        <w:t xml:space="preserve"> application and a server on which </w:t>
       </w:r>
       <w:proofErr w:type="spellStart"/>
       <w:r>
@@ -3447,39 +3383,21 @@
         <w:rPr>
           <w:lang w:val="en-US"/>
         </w:rPr>
-        <w:t xml:space="preserve"> executes. The </w:t>
+        <w:t xml:space="preserve"> executes. The servers on which back-end applications run and the normal devices that the client uses to connect to the </w:t>
       </w:r>
       <w:proofErr w:type="gramStart"/>
       <w:r>
         <w:rPr>
           <w:lang w:val="en-US"/>
         </w:rPr>
-        <w:t>servers on which back-end applications run</w:t>
-      </w:r>
-      <w:r>
-        <w:rPr>
-          <w:lang w:val="en-US"/>
-        </w:rPr>
-        <w:t xml:space="preserve"> and the</w:t>
-      </w:r>
-      <w:r>
-        <w:rPr>
-          <w:lang w:val="en-US"/>
-        </w:rPr>
-        <w:t xml:space="preserve"> normal devices that the client uses to connect to the third party application</w:t>
-      </w:r>
-      <w:r>
-        <w:rPr>
-          <w:lang w:val="en-US"/>
-        </w:rPr>
-        <w:t xml:space="preserve"> is</w:t>
+        <w:t>third party</w:t>
       </w:r>
       <w:proofErr w:type="gramEnd"/>
       <w:r>
         <w:rPr>
           <w:lang w:val="en-US"/>
         </w:rPr>
-        <w:t xml:space="preserve"> beyond the scope of this user manual</w:t>
+        <w:t xml:space="preserve"> application is beyond the scope of this user manual</w:t>
       </w:r>
       <w:r>
         <w:rPr>
@@ -3524,19 +3442,393 @@
           <w:numId w:val="1"/>
         </w:numPr>
         <w:rPr>
-          <w:lang w:val="en-US"/>
-        </w:rPr>
-      </w:pPr>
-      <w:bookmarkStart w:id="5" w:name="_Toc9528711"/>
-      <w:r>
-        <w:rPr>
           <w:color w:val="auto"/>
           <w:sz w:val="24"/>
           <w:lang w:val="en-US"/>
         </w:rPr>
+      </w:pPr>
+      <w:bookmarkStart w:id="3" w:name="_Toc9528711"/>
+      <w:r>
+        <w:rPr>
+          <w:color w:val="auto"/>
+          <w:sz w:val="24"/>
+          <w:lang w:val="en-US"/>
+        </w:rPr>
         <w:t>Installation</w:t>
       </w:r>
-      <w:bookmarkEnd w:id="5"/>
+      <w:bookmarkEnd w:id="3"/>
+    </w:p>
+    <w:p>
+      <w:pPr>
+        <w:pStyle w:val="Heading3"/>
+        <w:rPr>
+          <w:color w:val="000000" w:themeColor="text1"/>
+          <w:lang w:val="en-US"/>
+        </w:rPr>
+      </w:pPr>
+      <w:r>
+        <w:rPr>
+          <w:color w:val="000000" w:themeColor="text1"/>
+          <w:lang w:val="en-US"/>
+        </w:rPr>
+        <w:t>1.3.</w:t>
+      </w:r>
+      <w:r>
+        <w:rPr>
+          <w:color w:val="000000" w:themeColor="text1"/>
+          <w:lang w:val="en-US"/>
+        </w:rPr>
+        <w:t>1 Dependencies</w:t>
+      </w:r>
+    </w:p>
+    <w:p>
+      <w:pPr>
+        <w:rPr>
+          <w:lang w:val="en-US"/>
+        </w:rPr>
+      </w:pPr>
+      <w:r>
+        <w:rPr>
+          <w:lang w:val="en-US"/>
+        </w:rPr>
+        <w:t xml:space="preserve">If Installing </w:t>
+      </w:r>
+      <w:proofErr w:type="spellStart"/>
+      <w:r>
+        <w:rPr>
+          <w:lang w:val="en-US"/>
+        </w:rPr>
+        <w:t>Defendr</w:t>
+      </w:r>
+      <w:proofErr w:type="spellEnd"/>
+      <w:r>
+        <w:rPr>
+          <w:lang w:val="en-US"/>
+        </w:rPr>
+        <w:t xml:space="preserve"> on a new system for the first </w:t>
+      </w:r>
+      <w:proofErr w:type="gramStart"/>
+      <w:r>
+        <w:rPr>
+          <w:lang w:val="en-US"/>
+        </w:rPr>
+        <w:t>time</w:t>
+      </w:r>
+      <w:proofErr w:type="gramEnd"/>
+      <w:r>
+        <w:rPr>
+          <w:lang w:val="en-US"/>
+        </w:rPr>
+        <w:t xml:space="preserve"> follow the instructions below else go on to section 1.3.2.</w:t>
+      </w:r>
+    </w:p>
+    <w:p>
+      <w:pPr>
+        <w:rPr>
+          <w:lang w:val="en-US"/>
+        </w:rPr>
+      </w:pPr>
+      <w:r>
+        <w:rPr>
+          <w:lang w:val="en-US"/>
+        </w:rPr>
+        <w:t>Open the command line terminal anywhere on the system and enter and run the following commands to install all the necessary dependencies.</w:t>
+      </w:r>
+    </w:p>
+    <w:p>
+      <w:pPr>
+        <w:pStyle w:val="ListParagraph"/>
+        <w:numPr>
+          <w:ilvl w:val="0"/>
+          <w:numId w:val="2"/>
+        </w:numPr>
+        <w:rPr>
+          <w:lang w:val="en-US"/>
+        </w:rPr>
+      </w:pPr>
+      <w:proofErr w:type="spellStart"/>
+      <w:r>
+        <w:rPr>
+          <w:lang w:val="en-US"/>
+        </w:rPr>
+        <w:lastRenderedPageBreak/>
+        <w:t>sudo</w:t>
+      </w:r>
+      <w:proofErr w:type="spellEnd"/>
+      <w:r>
+        <w:rPr>
+          <w:lang w:val="en-US"/>
+        </w:rPr>
+        <w:t xml:space="preserve"> apt install clang </w:t>
+      </w:r>
+      <w:proofErr w:type="spellStart"/>
+      <w:r>
+        <w:rPr>
+          <w:lang w:val="en-US"/>
+        </w:rPr>
+        <w:t>llvm</w:t>
+      </w:r>
+      <w:proofErr w:type="spellEnd"/>
+      <w:r>
+        <w:rPr>
+          <w:lang w:val="en-US"/>
+        </w:rPr>
+        <w:t xml:space="preserve"> </w:t>
+      </w:r>
+      <w:proofErr w:type="spellStart"/>
+      <w:r>
+        <w:rPr>
+          <w:lang w:val="en-US"/>
+        </w:rPr>
+        <w:t>libelf</w:t>
+      </w:r>
+      <w:proofErr w:type="spellEnd"/>
+      <w:r>
+        <w:rPr>
+          <w:lang w:val="en-US"/>
+        </w:rPr>
+        <w:t>-dev</w:t>
+      </w:r>
+    </w:p>
+    <w:p>
+      <w:pPr>
+        <w:pStyle w:val="ListParagraph"/>
+        <w:numPr>
+          <w:ilvl w:val="0"/>
+          <w:numId w:val="2"/>
+        </w:numPr>
+        <w:rPr>
+          <w:lang w:val="en-US"/>
+        </w:rPr>
+      </w:pPr>
+      <w:proofErr w:type="spellStart"/>
+      <w:r>
+        <w:rPr>
+          <w:lang w:val="en-US"/>
+        </w:rPr>
+        <w:t>sudo</w:t>
+      </w:r>
+      <w:proofErr w:type="spellEnd"/>
+      <w:r>
+        <w:rPr>
+          <w:lang w:val="en-US"/>
+        </w:rPr>
+        <w:t xml:space="preserve"> apt install </w:t>
+      </w:r>
+      <w:proofErr w:type="spellStart"/>
+      <w:r>
+        <w:rPr>
+          <w:lang w:val="en-US"/>
+        </w:rPr>
+        <w:t>linux</w:t>
+      </w:r>
+      <w:proofErr w:type="spellEnd"/>
+      <w:r>
+        <w:rPr>
+          <w:lang w:val="en-US"/>
+        </w:rPr>
+        <w:t>-tools-$(</w:t>
+      </w:r>
+      <w:proofErr w:type="spellStart"/>
+      <w:r>
+        <w:rPr>
+          <w:lang w:val="en-US"/>
+        </w:rPr>
+        <w:t>uname</w:t>
+      </w:r>
+      <w:proofErr w:type="spellEnd"/>
+      <w:r>
+        <w:rPr>
+          <w:lang w:val="en-US"/>
+        </w:rPr>
+        <w:t xml:space="preserve"> -r)</w:t>
+      </w:r>
+    </w:p>
+    <w:p>
+      <w:pPr>
+        <w:pStyle w:val="ListParagraph"/>
+        <w:numPr>
+          <w:ilvl w:val="0"/>
+          <w:numId w:val="2"/>
+        </w:numPr>
+        <w:rPr>
+          <w:lang w:val="en-US"/>
+        </w:rPr>
+      </w:pPr>
+      <w:proofErr w:type="spellStart"/>
+      <w:r>
+        <w:rPr>
+          <w:lang w:val="en-US"/>
+        </w:rPr>
+        <w:t>sudo</w:t>
+      </w:r>
+      <w:proofErr w:type="spellEnd"/>
+      <w:r>
+        <w:rPr>
+          <w:lang w:val="en-US"/>
+        </w:rPr>
+        <w:t xml:space="preserve"> apt install </w:t>
+      </w:r>
+      <w:proofErr w:type="spellStart"/>
+      <w:r>
+        <w:rPr>
+          <w:lang w:val="en-US"/>
+        </w:rPr>
+        <w:t>linux</w:t>
+      </w:r>
+      <w:proofErr w:type="spellEnd"/>
+      <w:r>
+        <w:rPr>
+          <w:lang w:val="en-US"/>
+        </w:rPr>
+        <w:t>-headers-$(</w:t>
+      </w:r>
+      <w:proofErr w:type="spellStart"/>
+      <w:r>
+        <w:rPr>
+          <w:lang w:val="en-US"/>
+        </w:rPr>
+        <w:t>uname</w:t>
+      </w:r>
+      <w:proofErr w:type="spellEnd"/>
+      <w:r>
+        <w:rPr>
+          <w:lang w:val="en-US"/>
+        </w:rPr>
+        <w:t xml:space="preserve"> -r)</w:t>
+      </w:r>
+    </w:p>
+    <w:p>
+      <w:pPr>
+        <w:pStyle w:val="Heading3"/>
+        <w:rPr>
+          <w:color w:val="000000" w:themeColor="text1"/>
+          <w:lang w:val="en-US"/>
+        </w:rPr>
+      </w:pPr>
+      <w:r>
+        <w:rPr>
+          <w:color w:val="000000" w:themeColor="text1"/>
+          <w:lang w:val="en-US"/>
+        </w:rPr>
+        <w:t xml:space="preserve">1.3.2 </w:t>
+      </w:r>
+      <w:proofErr w:type="spellStart"/>
+      <w:r>
+        <w:rPr>
+          <w:color w:val="000000" w:themeColor="text1"/>
+          <w:lang w:val="en-US"/>
+        </w:rPr>
+        <w:t>Dowload</w:t>
+      </w:r>
+      <w:proofErr w:type="spellEnd"/>
+    </w:p>
+    <w:p>
+      <w:pPr>
+        <w:rPr>
+          <w:lang w:val="en-US"/>
+        </w:rPr>
+      </w:pPr>
+      <w:r>
+        <w:rPr>
+          <w:lang w:val="en-US"/>
+        </w:rPr>
+        <w:t xml:space="preserve">The entire </w:t>
+      </w:r>
+      <w:proofErr w:type="spellStart"/>
+      <w:r>
+        <w:rPr>
+          <w:lang w:val="en-US"/>
+        </w:rPr>
+        <w:t>Defendr</w:t>
+      </w:r>
+      <w:proofErr w:type="spellEnd"/>
+      <w:r>
+        <w:rPr>
+          <w:lang w:val="en-US"/>
+        </w:rPr>
+        <w:t xml:space="preserve"> package can be found on </w:t>
+      </w:r>
+      <w:hyperlink r:id="rId11" w:history="1">
+        <w:r>
+          <w:rPr>
+            <w:rStyle w:val="Hyperlink"/>
+            <w:lang w:val="en-US"/>
+          </w:rPr>
+          <w:t>https://github.com/cos301-2019-se/Defendr.git</w:t>
+        </w:r>
+      </w:hyperlink>
+    </w:p>
+    <w:p>
+      <w:pPr>
+        <w:rPr>
+          <w:lang w:val="en-US"/>
+        </w:rPr>
+      </w:pPr>
+      <w:r>
+        <w:rPr>
+          <w:lang w:val="en-US"/>
+        </w:rPr>
+        <w:t xml:space="preserve">The user can simply download the .zip file and </w:t>
+      </w:r>
+      <w:r>
+        <w:rPr>
+          <w:lang w:val="en-US"/>
+        </w:rPr>
+        <w:t>extract</w:t>
+      </w:r>
+      <w:r>
+        <w:rPr>
+          <w:lang w:val="en-US"/>
+        </w:rPr>
+        <w:t xml:space="preserve"> in the directory of their choosing. That’s it, you are done and </w:t>
+      </w:r>
+      <w:proofErr w:type="spellStart"/>
+      <w:r>
+        <w:rPr>
+          <w:lang w:val="en-US"/>
+        </w:rPr>
+        <w:t>D</w:t>
+      </w:r>
+      <w:r>
+        <w:rPr>
+          <w:lang w:val="en-US"/>
+        </w:rPr>
+        <w:t>efendr</w:t>
+      </w:r>
+      <w:proofErr w:type="spellEnd"/>
+      <w:r>
+        <w:rPr>
+          <w:lang w:val="en-US"/>
+        </w:rPr>
+        <w:t xml:space="preserve"> is ready to </w:t>
+      </w:r>
+      <w:r>
+        <w:rPr>
+          <w:lang w:val="en-US"/>
+        </w:rPr>
+        <w:t>defend your clients against ant attack. All that is left</w:t>
+      </w:r>
+      <w:r>
+        <w:rPr>
+          <w:lang w:val="en-US"/>
+        </w:rPr>
+        <w:t xml:space="preserve"> </w:t>
+      </w:r>
+      <w:r>
+        <w:rPr>
+          <w:lang w:val="en-US"/>
+        </w:rPr>
+        <w:t>is to start up the application and log in with your issued credentials</w:t>
+      </w:r>
+      <w:r>
+        <w:rPr>
+          <w:lang w:val="en-US"/>
+        </w:rPr>
+        <w:t>. In the event that you have lost or forgotten your supplied credentials please contact us at info@darknites.co.za</w:t>
+      </w:r>
+      <w:bookmarkStart w:id="4" w:name="_GoBack"/>
+      <w:bookmarkEnd w:id="4"/>
     </w:p>
     <w:p>
       <w:pPr>
@@ -3550,7 +3842,7 @@
           <w:lang w:val="en-US"/>
         </w:rPr>
       </w:pPr>
-      <w:bookmarkStart w:id="6" w:name="_Toc9528712"/>
+      <w:bookmarkStart w:id="5" w:name="_Toc9528712"/>
       <w:r>
         <w:rPr>
           <w:color w:val="auto"/>
@@ -3558,7 +3850,7 @@
         </w:rPr>
         <w:t>Getting started</w:t>
       </w:r>
-      <w:bookmarkEnd w:id="6"/>
+      <w:bookmarkEnd w:id="5"/>
     </w:p>
     <w:p>
       <w:pPr>
@@ -3579,16 +3871,15 @@
           <w:lang w:val="en-US"/>
         </w:rPr>
       </w:pPr>
-      <w:bookmarkStart w:id="7" w:name="_Toc9528713"/>
+      <w:bookmarkStart w:id="6" w:name="_Toc9528713"/>
       <w:r>
         <w:rPr>
           <w:color w:val="auto"/>
           <w:lang w:val="en-US"/>
         </w:rPr>
-        <w:lastRenderedPageBreak/>
         <w:t>Using the System</w:t>
       </w:r>
-      <w:bookmarkEnd w:id="7"/>
+      <w:bookmarkEnd w:id="6"/>
     </w:p>
     <w:p>
       <w:pPr>
@@ -3603,7 +3894,7 @@
           <w:lang w:val="en-US"/>
         </w:rPr>
       </w:pPr>
-      <w:bookmarkStart w:id="8" w:name="_Toc9528714"/>
+      <w:bookmarkStart w:id="7" w:name="_Toc9528714"/>
       <w:r>
         <w:rPr>
           <w:color w:val="auto"/>
@@ -3612,7 +3903,7 @@
         </w:rPr>
         <w:t>Sign in window</w:t>
       </w:r>
-      <w:bookmarkEnd w:id="8"/>
+      <w:bookmarkEnd w:id="7"/>
     </w:p>
     <w:p>
       <w:pPr>
@@ -3661,7 +3952,7 @@
           <w:lang w:val="en-US"/>
         </w:rPr>
       </w:pPr>
-      <w:bookmarkStart w:id="9" w:name="_Toc9528715"/>
+      <w:bookmarkStart w:id="8" w:name="_Toc9528715"/>
       <w:r>
         <w:rPr>
           <w:color w:val="auto"/>
@@ -3670,7 +3961,7 @@
         </w:rPr>
         <w:t>Home window</w:t>
       </w:r>
-      <w:bookmarkEnd w:id="9"/>
+      <w:bookmarkEnd w:id="8"/>
     </w:p>
     <w:p>
       <w:pPr>
@@ -3699,7 +3990,7 @@
           <w:lang w:val="en-US"/>
         </w:rPr>
       </w:pPr>
-      <w:bookmarkStart w:id="10" w:name="_Toc9528716"/>
+      <w:bookmarkStart w:id="9" w:name="_Toc9528716"/>
       <w:r>
         <w:rPr>
           <w:color w:val="auto"/>
@@ -3724,7 +4015,7 @@
         </w:rPr>
         <w:t xml:space="preserve"> list window</w:t>
       </w:r>
-      <w:bookmarkEnd w:id="10"/>
+      <w:bookmarkEnd w:id="9"/>
     </w:p>
     <w:p>
       <w:pPr>
@@ -3771,7 +4062,7 @@
           <w:lang w:val="en-US"/>
         </w:rPr>
       </w:pPr>
-      <w:bookmarkStart w:id="11" w:name="_Toc9528717"/>
+      <w:bookmarkStart w:id="10" w:name="_Toc9528717"/>
       <w:r>
         <w:rPr>
           <w:color w:val="auto"/>
@@ -3780,7 +4071,7 @@
         </w:rPr>
         <w:t>Log  window</w:t>
       </w:r>
-      <w:bookmarkEnd w:id="11"/>
+      <w:bookmarkEnd w:id="10"/>
     </w:p>
     <w:p>
       <w:pPr>
@@ -3809,7 +4100,7 @@
           <w:lang w:val="en-US"/>
         </w:rPr>
       </w:pPr>
-      <w:bookmarkStart w:id="12" w:name="_Toc9528718"/>
+      <w:bookmarkStart w:id="11" w:name="_Toc9528718"/>
       <w:r>
         <w:rPr>
           <w:color w:val="auto"/>
@@ -3817,7 +4108,245 @@
         </w:rPr>
         <w:t>Troubleshooting</w:t>
       </w:r>
-      <w:bookmarkEnd w:id="12"/>
+      <w:bookmarkEnd w:id="11"/>
+    </w:p>
+    <w:p>
+      <w:pPr>
+        <w:rPr>
+          <w:lang w:val="en-US"/>
+        </w:rPr>
+      </w:pPr>
+      <w:r>
+        <w:rPr>
+          <w:lang w:val="en-US"/>
+        </w:rPr>
+        <w:t xml:space="preserve">In the unlikely event that the user is ever confronted with a terminal with the following </w:t>
+      </w:r>
+      <w:r>
+        <w:rPr>
+          <w:lang w:val="en-US"/>
+        </w:rPr>
+        <w:t>issue,</w:t>
+      </w:r>
+    </w:p>
+    <w:p>
+      <w:pPr>
+        <w:rPr>
+          <w:lang w:val="en-US"/>
+        </w:rPr>
+      </w:pPr>
+      <w:r>
+        <w:rPr>
+          <w:noProof/>
+          <w:lang w:val="en-US"/>
+        </w:rPr>
+        <w:drawing>
+          <wp:inline distT="0" distB="0" distL="0" distR="0" wp14:anchorId="4CD295A9" wp14:editId="19BA65C9">
+            <wp:extent cx="4972744" cy="228632"/>
+            <wp:effectExtent l="0" t="0" r="0" b="0"/>
+            <wp:docPr id="6" name="Picture 6"/>
+            <wp:cNvGraphicFramePr>
+              <a:graphicFrameLocks xmlns:a="http://schemas.openxmlformats.org/drawingml/2006/main" noChangeAspect="1"/>
+            </wp:cNvGraphicFramePr>
+            <a:graphic xmlns:a="http://schemas.openxmlformats.org/drawingml/2006/main">
+              <a:graphicData uri="http://schemas.openxmlformats.org/drawingml/2006/picture">
+                <pic:pic xmlns:pic="http://schemas.openxmlformats.org/drawingml/2006/picture">
+                  <pic:nvPicPr>
+                    <pic:cNvPr id="6" name="mountError.PNG"/>
+                    <pic:cNvPicPr/>
+                  </pic:nvPicPr>
+                  <pic:blipFill>
+                    <a:blip r:embed="rId12">
+                      <a:extLst>
+                        <a:ext uri="{28A0092B-C50C-407E-A947-70E740481C1C}">
+                          <a14:useLocalDpi xmlns:a14="http://schemas.microsoft.com/office/drawing/2010/main" val="0"/>
+                        </a:ext>
+                      </a:extLst>
+                    </a:blip>
+                    <a:stretch>
+                      <a:fillRect/>
+                    </a:stretch>
+                  </pic:blipFill>
+                  <pic:spPr>
+                    <a:xfrm>
+                      <a:off x="0" y="0"/>
+                      <a:ext cx="4972744" cy="228632"/>
+                    </a:xfrm>
+                    <a:prstGeom prst="rect">
+                      <a:avLst/>
+                    </a:prstGeom>
+                  </pic:spPr>
+                </pic:pic>
+              </a:graphicData>
+            </a:graphic>
+          </wp:inline>
+        </w:drawing>
+      </w:r>
+    </w:p>
+    <w:p>
+      <w:pPr>
+        <w:rPr>
+          <w:lang w:val="en-US"/>
+        </w:rPr>
+      </w:pPr>
+      <w:r>
+        <w:rPr>
+          <w:lang w:val="en-US"/>
+        </w:rPr>
+        <w:lastRenderedPageBreak/>
+        <w:t xml:space="preserve">The error can easily be fixed by navigating to the installation directory (default is </w:t>
+      </w:r>
+      <w:r>
+        <w:rPr>
+          <w:lang w:val="en-US"/>
+        </w:rPr>
+        <w:t>/home/</w:t>
+      </w:r>
+      <w:proofErr w:type="spellStart"/>
+      <w:r>
+        <w:rPr>
+          <w:lang w:val="en-US"/>
+        </w:rPr>
+        <w:t>darknites</w:t>
+      </w:r>
+      <w:proofErr w:type="spellEnd"/>
+      <w:r>
+        <w:rPr>
+          <w:lang w:val="en-US"/>
+        </w:rPr>
+        <w:t>/</w:t>
+      </w:r>
+      <w:proofErr w:type="spellStart"/>
+      <w:r>
+        <w:rPr>
+          <w:lang w:val="en-US"/>
+        </w:rPr>
+        <w:t>Defendr</w:t>
+      </w:r>
+      <w:proofErr w:type="spellEnd"/>
+      <w:r>
+        <w:rPr>
+          <w:lang w:val="en-US"/>
+        </w:rPr>
+        <w:t>/) and opening the command line terminal in said directory. Simply then enter the command “</w:t>
+      </w:r>
+      <w:proofErr w:type="spellStart"/>
+      <w:r>
+        <w:rPr>
+          <w:lang w:val="en-US"/>
+        </w:rPr>
+        <w:t>sudo</w:t>
+      </w:r>
+      <w:proofErr w:type="spellEnd"/>
+      <w:r>
+        <w:rPr>
+          <w:lang w:val="en-US"/>
+        </w:rPr>
+        <w:t xml:space="preserve"> mount -t </w:t>
+      </w:r>
+      <w:proofErr w:type="spellStart"/>
+      <w:r>
+        <w:rPr>
+          <w:lang w:val="en-US"/>
+        </w:rPr>
+        <w:t>bpf</w:t>
+      </w:r>
+      <w:proofErr w:type="spellEnd"/>
+      <w:r>
+        <w:rPr>
+          <w:lang w:val="en-US"/>
+        </w:rPr>
+        <w:t xml:space="preserve"> </w:t>
+      </w:r>
+      <w:proofErr w:type="spellStart"/>
+      <w:r>
+        <w:rPr>
+          <w:lang w:val="en-US"/>
+        </w:rPr>
+        <w:t>bpf</w:t>
+      </w:r>
+      <w:proofErr w:type="spellEnd"/>
+      <w:r>
+        <w:rPr>
+          <w:lang w:val="en-US"/>
+        </w:rPr>
+        <w:t xml:space="preserve"> /sys/fs/</w:t>
+      </w:r>
+      <w:proofErr w:type="spellStart"/>
+      <w:r>
+        <w:rPr>
+          <w:lang w:val="en-US"/>
+        </w:rPr>
+        <w:t>bpf</w:t>
+      </w:r>
+      <w:proofErr w:type="spellEnd"/>
+      <w:r>
+        <w:rPr>
+          <w:lang w:val="en-US"/>
+        </w:rPr>
+        <w:t xml:space="preserve">/” without the quotations and press enter. If confronted with a request for the user password, enter the server </w:t>
+      </w:r>
+      <w:r>
+        <w:rPr>
+          <w:lang w:val="en-US"/>
+        </w:rPr>
+        <w:t>password</w:t>
+      </w:r>
+      <w:r>
+        <w:rPr>
+          <w:lang w:val="en-US"/>
+        </w:rPr>
+        <w:t xml:space="preserve"> obtained from the server admin and press enter.</w:t>
+      </w:r>
+    </w:p>
+    <w:p>
+      <w:pPr>
+        <w:rPr>
+          <w:lang w:val="en-US"/>
+        </w:rPr>
+      </w:pPr>
+    </w:p>
+    <w:p>
+      <w:pPr>
+        <w:rPr>
+          <w:lang w:val="en-US"/>
+        </w:rPr>
+      </w:pPr>
+      <w:proofErr w:type="gramStart"/>
+      <w:r>
+        <w:rPr>
+          <w:lang w:val="en-US"/>
+        </w:rPr>
+        <w:t>In the event that</w:t>
+      </w:r>
+      <w:proofErr w:type="gramEnd"/>
+      <w:r>
+        <w:rPr>
+          <w:lang w:val="en-US"/>
+        </w:rPr>
+        <w:t xml:space="preserve"> the system interface becomes unresponsive the interface can simply be closed without doing any harm and restarted. This will not affect the system in any way.</w:t>
+      </w:r>
+    </w:p>
+    <w:p>
+      <w:pPr>
+        <w:rPr>
+          <w:lang w:val="en-US"/>
+        </w:rPr>
+      </w:pPr>
+    </w:p>
+    <w:p>
+      <w:pPr>
+        <w:rPr>
+          <w:lang w:val="en-US"/>
+        </w:rPr>
+      </w:pPr>
+    </w:p>
+    <w:p>
+      <w:pPr>
+        <w:rPr>
+          <w:lang w:val="en-US"/>
+        </w:rPr>
+      </w:pPr>
     </w:p>
     <w:sectPr>
       <w:pgSz w:w="11906" w:h="16838"/>
@@ -3832,8 +4361,8 @@
 </file>
 
 <file path=word/numbering.xml><?xml version="1.0" encoding="utf-8"?>
-<w:numbering xmlns:wpc="http://schemas.microsoft.com/office/word/2010/wordprocessingCanvas" xmlns:mc="http://schemas.openxmlformats.org/markup-compatibility/2006" xmlns:o="urn:schemas-microsoft-com:office:office" xmlns:r="http://schemas.openxmlformats.org/officeDocument/2006/relationships" xmlns:m="http://schemas.openxmlformats.org/officeDocument/2006/math" xmlns:v="urn:schemas-microsoft-com:vml" xmlns:wp14="http://schemas.microsoft.com/office/word/2010/wordprocessingDrawing" xmlns:wp="http://schemas.openxmlformats.org/drawingml/2006/wordprocessingDrawing" xmlns:w10="urn:schemas-microsoft-com:office:word" xmlns:w="http://schemas.openxmlformats.org/wordprocessingml/2006/main" xmlns:w14="http://schemas.microsoft.com/office/word/2010/wordml" xmlns:wpg="http://schemas.microsoft.com/office/word/2010/wordprocessingGroup" xmlns:wpi="http://schemas.microsoft.com/office/word/2010/wordprocessingInk" xmlns:wne="http://schemas.microsoft.com/office/word/2006/wordml" xmlns:wps="http://schemas.microsoft.com/office/word/2010/wordprocessingShape" mc:Ignorable="w14 wp14">
-  <w:abstractNum w:abstractNumId="0">
+<w:numbering xmlns:wpc="http://schemas.microsoft.com/office/word/2010/wordprocessingCanvas" xmlns:cx="http://schemas.microsoft.com/office/drawing/2014/chartex" xmlns:cx1="http://schemas.microsoft.com/office/drawing/2015/9/8/chartex" xmlns:cx2="http://schemas.microsoft.com/office/drawing/2015/10/21/chartex" xmlns:cx3="http://schemas.microsoft.com/office/drawing/2016/5/9/chartex" xmlns:cx4="http://schemas.microsoft.com/office/drawing/2016/5/10/chartex" xmlns:cx5="http://schemas.microsoft.com/office/drawing/2016/5/11/chartex" xmlns:cx6="http://schemas.microsoft.com/office/drawing/2016/5/12/chartex" xmlns:cx7="http://schemas.microsoft.com/office/drawing/2016/5/13/chartex" xmlns:cx8="http://schemas.microsoft.com/office/drawing/2016/5/14/chartex" xmlns:mc="http://schemas.openxmlformats.org/markup-compatibility/2006" xmlns:aink="http://schemas.microsoft.com/office/drawing/2016/ink" xmlns:am3d="http://schemas.microsoft.com/office/drawing/2017/model3d" xmlns:o="urn:schemas-microsoft-com:office:office" xmlns:r="http://schemas.openxmlformats.org/officeDocument/2006/relationships" xmlns:m="http://schemas.openxmlformats.org/officeDocument/2006/math" xmlns:v="urn:schemas-microsoft-com:vml" xmlns:wp14="http://schemas.microsoft.com/office/word/2010/wordprocessingDrawing" xmlns:wp="http://schemas.openxmlformats.org/drawingml/2006/wordprocessingDrawing" xmlns:w10="urn:schemas-microsoft-com:office:word" xmlns:w="http://schemas.openxmlformats.org/wordprocessingml/2006/main" xmlns:w14="http://schemas.microsoft.com/office/word/2010/wordml" xmlns:w15="http://schemas.microsoft.com/office/word/2012/wordml" xmlns:w16cid="http://schemas.microsoft.com/office/word/2016/wordml/cid" xmlns:w16se="http://schemas.microsoft.com/office/word/2015/wordml/symex" xmlns:wpg="http://schemas.microsoft.com/office/word/2010/wordprocessingGroup" xmlns:wpi="http://schemas.microsoft.com/office/word/2010/wordprocessingInk" xmlns:wne="http://schemas.microsoft.com/office/word/2006/wordml" xmlns:wps="http://schemas.microsoft.com/office/word/2010/wordprocessingShape" mc:Ignorable="w14 w15 w16se w16cid wp14">
+  <w:abstractNum w:abstractNumId="0" w15:restartNumberingAfterBreak="0">
     <w:nsid w:val="137C2F61"/>
     <w:multiLevelType w:val="multilevel"/>
     <w:tmpl w:val="CA3AB1AE"/>
@@ -3955,14 +4484,103 @@
       </w:rPr>
     </w:lvl>
   </w:abstractNum>
+  <w:abstractNum w:abstractNumId="1" w15:restartNumberingAfterBreak="0">
+    <w:nsid w:val="2E2F0733"/>
+    <w:multiLevelType w:val="hybridMultilevel"/>
+    <w:tmpl w:val="D6669ABA"/>
+    <w:lvl w:ilvl="0" w:tplc="1C09000F">
+      <w:start w:val="1"/>
+      <w:numFmt w:val="decimal"/>
+      <w:lvlText w:val="%1."/>
+      <w:lvlJc w:val="left"/>
+      <w:pPr>
+        <w:ind w:left="720" w:hanging="360"/>
+      </w:pPr>
+    </w:lvl>
+    <w:lvl w:ilvl="1" w:tplc="1C090019" w:tentative="1">
+      <w:start w:val="1"/>
+      <w:numFmt w:val="lowerLetter"/>
+      <w:lvlText w:val="%2."/>
+      <w:lvlJc w:val="left"/>
+      <w:pPr>
+        <w:ind w:left="1440" w:hanging="360"/>
+      </w:pPr>
+    </w:lvl>
+    <w:lvl w:ilvl="2" w:tplc="1C09001B" w:tentative="1">
+      <w:start w:val="1"/>
+      <w:numFmt w:val="lowerRoman"/>
+      <w:lvlText w:val="%3."/>
+      <w:lvlJc w:val="right"/>
+      <w:pPr>
+        <w:ind w:left="2160" w:hanging="180"/>
+      </w:pPr>
+    </w:lvl>
+    <w:lvl w:ilvl="3" w:tplc="1C09000F" w:tentative="1">
+      <w:start w:val="1"/>
+      <w:numFmt w:val="decimal"/>
+      <w:lvlText w:val="%4."/>
+      <w:lvlJc w:val="left"/>
+      <w:pPr>
+        <w:ind w:left="2880" w:hanging="360"/>
+      </w:pPr>
+    </w:lvl>
+    <w:lvl w:ilvl="4" w:tplc="1C090019" w:tentative="1">
+      <w:start w:val="1"/>
+      <w:numFmt w:val="lowerLetter"/>
+      <w:lvlText w:val="%5."/>
+      <w:lvlJc w:val="left"/>
+      <w:pPr>
+        <w:ind w:left="3600" w:hanging="360"/>
+      </w:pPr>
+    </w:lvl>
+    <w:lvl w:ilvl="5" w:tplc="1C09001B" w:tentative="1">
+      <w:start w:val="1"/>
+      <w:numFmt w:val="lowerRoman"/>
+      <w:lvlText w:val="%6."/>
+      <w:lvlJc w:val="right"/>
+      <w:pPr>
+        <w:ind w:left="4320" w:hanging="180"/>
+      </w:pPr>
+    </w:lvl>
+    <w:lvl w:ilvl="6" w:tplc="1C09000F" w:tentative="1">
+      <w:start w:val="1"/>
+      <w:numFmt w:val="decimal"/>
+      <w:lvlText w:val="%7."/>
+      <w:lvlJc w:val="left"/>
+      <w:pPr>
+        <w:ind w:left="5040" w:hanging="360"/>
+      </w:pPr>
+    </w:lvl>
+    <w:lvl w:ilvl="7" w:tplc="1C090019" w:tentative="1">
+      <w:start w:val="1"/>
+      <w:numFmt w:val="lowerLetter"/>
+      <w:lvlText w:val="%8."/>
+      <w:lvlJc w:val="left"/>
+      <w:pPr>
+        <w:ind w:left="5760" w:hanging="360"/>
+      </w:pPr>
+    </w:lvl>
+    <w:lvl w:ilvl="8" w:tplc="1C09001B" w:tentative="1">
+      <w:start w:val="1"/>
+      <w:numFmt w:val="lowerRoman"/>
+      <w:lvlText w:val="%9."/>
+      <w:lvlJc w:val="right"/>
+      <w:pPr>
+        <w:ind w:left="6480" w:hanging="180"/>
+      </w:pPr>
+    </w:lvl>
+  </w:abstractNum>
   <w:num w:numId="1">
     <w:abstractNumId w:val="0"/>
+  </w:num>
+  <w:num w:numId="2">
+    <w:abstractNumId w:val="1"/>
   </w:num>
 </w:numbering>
 </file>
 
 <file path=word/styles.xml><?xml version="1.0" encoding="utf-8"?>
-<w:styles xmlns:mc="http://schemas.openxmlformats.org/markup-compatibility/2006" xmlns:r="http://schemas.openxmlformats.org/officeDocument/2006/relationships" xmlns:w="http://schemas.openxmlformats.org/wordprocessingml/2006/main" xmlns:w14="http://schemas.microsoft.com/office/word/2010/wordml" mc:Ignorable="w14">
+<w:styles xmlns:mc="http://schemas.openxmlformats.org/markup-compatibility/2006" xmlns:r="http://schemas.openxmlformats.org/officeDocument/2006/relationships" xmlns:w="http://schemas.openxmlformats.org/wordprocessingml/2006/main" xmlns:w14="http://schemas.microsoft.com/office/word/2010/wordml" xmlns:w15="http://schemas.microsoft.com/office/word/2012/wordml" xmlns:w16cid="http://schemas.microsoft.com/office/word/2016/wordml/cid" xmlns:w16se="http://schemas.microsoft.com/office/word/2015/wordml/symex" mc:Ignorable="w14 w15 w16se w16cid">
   <w:docDefaults>
     <w:rPrDefault>
       <w:rPr>
@@ -3978,144 +4596,383 @@
       </w:pPr>
     </w:pPrDefault>
   </w:docDefaults>
-  <w:latentStyles w:defLockedState="0" w:defUIPriority="99" w:defSemiHidden="1" w:defUnhideWhenUsed="1" w:defQFormat="0" w:count="267">
-    <w:lsdException w:name="Normal" w:semiHidden="0" w:uiPriority="0" w:unhideWhenUsed="0" w:qFormat="1"/>
-    <w:lsdException w:name="heading 1" w:semiHidden="0" w:uiPriority="9" w:unhideWhenUsed="0" w:qFormat="1"/>
-    <w:lsdException w:name="heading 2" w:uiPriority="9" w:qFormat="1"/>
-    <w:lsdException w:name="heading 3" w:uiPriority="9" w:qFormat="1"/>
-    <w:lsdException w:name="heading 4" w:uiPriority="9" w:qFormat="1"/>
-    <w:lsdException w:name="heading 5" w:uiPriority="9" w:qFormat="1"/>
-    <w:lsdException w:name="heading 6" w:uiPriority="9" w:qFormat="1"/>
-    <w:lsdException w:name="heading 7" w:uiPriority="9" w:qFormat="1"/>
-    <w:lsdException w:name="heading 8" w:uiPriority="9" w:qFormat="1"/>
-    <w:lsdException w:name="heading 9" w:uiPriority="9" w:qFormat="1"/>
-    <w:lsdException w:name="toc 1" w:uiPriority="39"/>
-    <w:lsdException w:name="toc 2" w:uiPriority="39"/>
-    <w:lsdException w:name="toc 3" w:uiPriority="39"/>
-    <w:lsdException w:name="toc 4" w:uiPriority="39"/>
-    <w:lsdException w:name="toc 5" w:uiPriority="39"/>
-    <w:lsdException w:name="toc 6" w:uiPriority="39"/>
-    <w:lsdException w:name="toc 7" w:uiPriority="39"/>
-    <w:lsdException w:name="toc 8" w:uiPriority="39"/>
-    <w:lsdException w:name="toc 9" w:uiPriority="39"/>
-    <w:lsdException w:name="caption" w:uiPriority="35" w:qFormat="1"/>
-    <w:lsdException w:name="Title" w:semiHidden="0" w:uiPriority="10" w:unhideWhenUsed="0" w:qFormat="1"/>
-    <w:lsdException w:name="Default Paragraph Font" w:uiPriority="1"/>
-    <w:lsdException w:name="Subtitle" w:semiHidden="0" w:uiPriority="11" w:unhideWhenUsed="0" w:qFormat="1"/>
-    <w:lsdException w:name="Strong" w:semiHidden="0" w:uiPriority="22" w:unhideWhenUsed="0" w:qFormat="1"/>
-    <w:lsdException w:name="Emphasis" w:semiHidden="0" w:uiPriority="20" w:unhideWhenUsed="0" w:qFormat="1"/>
-    <w:lsdException w:name="Table Grid" w:semiHidden="0" w:uiPriority="59" w:unhideWhenUsed="0"/>
-    <w:lsdException w:name="Placeholder Text" w:unhideWhenUsed="0"/>
-    <w:lsdException w:name="No Spacing" w:semiHidden="0" w:uiPriority="1" w:unhideWhenUsed="0" w:qFormat="1"/>
-    <w:lsdException w:name="Light Shading" w:semiHidden="0" w:uiPriority="60" w:unhideWhenUsed="0"/>
-    <w:lsdException w:name="Light List" w:semiHidden="0" w:uiPriority="61" w:unhideWhenUsed="0"/>
-    <w:lsdException w:name="Light Grid" w:semiHidden="0" w:uiPriority="62" w:unhideWhenUsed="0"/>
-    <w:lsdException w:name="Medium Shading 1" w:semiHidden="0" w:uiPriority="63" w:unhideWhenUsed="0"/>
-    <w:lsdException w:name="Medium Shading 2" w:semiHidden="0" w:uiPriority="64" w:unhideWhenUsed="0"/>
-    <w:lsdException w:name="Medium List 1" w:semiHidden="0" w:uiPriority="65" w:unhideWhenUsed="0"/>
-    <w:lsdException w:name="Medium List 2" w:semiHidden="0" w:uiPriority="66" w:unhideWhenUsed="0"/>
-    <w:lsdException w:name="Medium Grid 1" w:semiHidden="0" w:uiPriority="67" w:unhideWhenUsed="0"/>
-    <w:lsdException w:name="Medium Grid 2" w:semiHidden="0" w:uiPriority="68" w:unhideWhenUsed="0"/>
-    <w:lsdException w:name="Medium Grid 3" w:semiHidden="0" w:uiPriority="69" w:unhideWhenUsed="0"/>
-    <w:lsdException w:name="Dark List" w:semiHidden="0" w:uiPriority="70" w:unhideWhenUsed="0"/>
-    <w:lsdException w:name="Colorful Shading" w:semiHidden="0" w:uiPriority="71" w:unhideWhenUsed="0"/>
-    <w:lsdException w:name="Colorful List" w:semiHidden="0" w:uiPriority="72" w:unhideWhenUsed="0"/>
-    <w:lsdException w:name="Colorful Grid" w:semiHidden="0" w:uiPriority="73" w:unhideWhenUsed="0"/>
-    <w:lsdException w:name="Light Shading Accent 1" w:semiHidden="0" w:uiPriority="60" w:unhideWhenUsed="0"/>
-    <w:lsdException w:name="Light List Accent 1" w:semiHidden="0" w:uiPriority="61" w:unhideWhenUsed="0"/>
-    <w:lsdException w:name="Light Grid Accent 1" w:semiHidden="0" w:uiPriority="62" w:unhideWhenUsed="0"/>
-    <w:lsdException w:name="Medium Shading 1 Accent 1" w:semiHidden="0" w:uiPriority="63" w:unhideWhenUsed="0"/>
-    <w:lsdException w:name="Medium Shading 2 Accent 1" w:semiHidden="0" w:uiPriority="64" w:unhideWhenUsed="0"/>
-    <w:lsdException w:name="Medium List 1 Accent 1" w:semiHidden="0" w:uiPriority="65" w:unhideWhenUsed="0"/>
-    <w:lsdException w:name="Revision" w:unhideWhenUsed="0"/>
-    <w:lsdException w:name="List Paragraph" w:semiHidden="0" w:uiPriority="34" w:unhideWhenUsed="0" w:qFormat="1"/>
-    <w:lsdException w:name="Quote" w:semiHidden="0" w:uiPriority="29" w:unhideWhenUsed="0" w:qFormat="1"/>
-    <w:lsdException w:name="Intense Quote" w:semiHidden="0" w:uiPriority="30" w:unhideWhenUsed="0" w:qFormat="1"/>
-    <w:lsdException w:name="Medium List 2 Accent 1" w:semiHidden="0" w:uiPriority="66" w:unhideWhenUsed="0"/>
-    <w:lsdException w:name="Medium Grid 1 Accent 1" w:semiHidden="0" w:uiPriority="67" w:unhideWhenUsed="0"/>
-    <w:lsdException w:name="Medium Grid 2 Accent 1" w:semiHidden="0" w:uiPriority="68" w:unhideWhenUsed="0"/>
-    <w:lsdException w:name="Medium Grid 3 Accent 1" w:semiHidden="0" w:uiPriority="69" w:unhideWhenUsed="0"/>
-    <w:lsdException w:name="Dark List Accent 1" w:semiHidden="0" w:uiPriority="70" w:unhideWhenUsed="0"/>
-    <w:lsdException w:name="Colorful Shading Accent 1" w:semiHidden="0" w:uiPriority="71" w:unhideWhenUsed="0"/>
-    <w:lsdException w:name="Colorful List Accent 1" w:semiHidden="0" w:uiPriority="72" w:unhideWhenUsed="0"/>
-    <w:lsdException w:name="Colorful Grid Accent 1" w:semiHidden="0" w:uiPriority="73" w:unhideWhenUsed="0"/>
-    <w:lsdException w:name="Light Shading Accent 2" w:semiHidden="0" w:uiPriority="60" w:unhideWhenUsed="0"/>
-    <w:lsdException w:name="Light List Accent 2" w:semiHidden="0" w:uiPriority="61" w:unhideWhenUsed="0"/>
-    <w:lsdException w:name="Light Grid Accent 2" w:semiHidden="0" w:uiPriority="62" w:unhideWhenUsed="0"/>
-    <w:lsdException w:name="Medium Shading 1 Accent 2" w:semiHidden="0" w:uiPriority="63" w:unhideWhenUsed="0"/>
-    <w:lsdException w:name="Medium Shading 2 Accent 2" w:semiHidden="0" w:uiPriority="64" w:unhideWhenUsed="0"/>
-    <w:lsdException w:name="Medium List 1 Accent 2" w:semiHidden="0" w:uiPriority="65" w:unhideWhenUsed="0"/>
-    <w:lsdException w:name="Medium List 2 Accent 2" w:semiHidden="0" w:uiPriority="66" w:unhideWhenUsed="0"/>
-    <w:lsdException w:name="Medium Grid 1 Accent 2" w:semiHidden="0" w:uiPriority="67" w:unhideWhenUsed="0"/>
-    <w:lsdException w:name="Medium Grid 2 Accent 2" w:semiHidden="0" w:uiPriority="68" w:unhideWhenUsed="0"/>
-    <w:lsdException w:name="Medium Grid 3 Accent 2" w:semiHidden="0" w:uiPriority="69" w:unhideWhenUsed="0"/>
-    <w:lsdException w:name="Dark List Accent 2" w:semiHidden="0" w:uiPriority="70" w:unhideWhenUsed="0"/>
-    <w:lsdException w:name="Colorful Shading Accent 2" w:semiHidden="0" w:uiPriority="71" w:unhideWhenUsed="0"/>
-    <w:lsdException w:name="Colorful List Accent 2" w:semiHidden="0" w:uiPriority="72" w:unhideWhenUsed="0"/>
-    <w:lsdException w:name="Colorful Grid Accent 2" w:semiHidden="0" w:uiPriority="73" w:unhideWhenUsed="0"/>
-    <w:lsdException w:name="Light Shading Accent 3" w:semiHidden="0" w:uiPriority="60" w:unhideWhenUsed="0"/>
-    <w:lsdException w:name="Light List Accent 3" w:semiHidden="0" w:uiPriority="61" w:unhideWhenUsed="0"/>
-    <w:lsdException w:name="Light Grid Accent 3" w:semiHidden="0" w:uiPriority="62" w:unhideWhenUsed="0"/>
-    <w:lsdException w:name="Medium Shading 1 Accent 3" w:semiHidden="0" w:uiPriority="63" w:unhideWhenUsed="0"/>
-    <w:lsdException w:name="Medium Shading 2 Accent 3" w:semiHidden="0" w:uiPriority="64" w:unhideWhenUsed="0"/>
-    <w:lsdException w:name="Medium List 1 Accent 3" w:semiHidden="0" w:uiPriority="65" w:unhideWhenUsed="0"/>
-    <w:lsdException w:name="Medium List 2 Accent 3" w:semiHidden="0" w:uiPriority="66" w:unhideWhenUsed="0"/>
-    <w:lsdException w:name="Medium Grid 1 Accent 3" w:semiHidden="0" w:uiPriority="67" w:unhideWhenUsed="0"/>
-    <w:lsdException w:name="Medium Grid 2 Accent 3" w:semiHidden="0" w:uiPriority="68" w:unhideWhenUsed="0"/>
-    <w:lsdException w:name="Medium Grid 3 Accent 3" w:semiHidden="0" w:uiPriority="69" w:unhideWhenUsed="0"/>
-    <w:lsdException w:name="Dark List Accent 3" w:semiHidden="0" w:uiPriority="70" w:unhideWhenUsed="0"/>
-    <w:lsdException w:name="Colorful Shading Accent 3" w:semiHidden="0" w:uiPriority="71" w:unhideWhenUsed="0"/>
-    <w:lsdException w:name="Colorful List Accent 3" w:semiHidden="0" w:uiPriority="72" w:unhideWhenUsed="0"/>
-    <w:lsdException w:name="Colorful Grid Accent 3" w:semiHidden="0" w:uiPriority="73" w:unhideWhenUsed="0"/>
-    <w:lsdException w:name="Light Shading Accent 4" w:semiHidden="0" w:uiPriority="60" w:unhideWhenUsed="0"/>
-    <w:lsdException w:name="Light List Accent 4" w:semiHidden="0" w:uiPriority="61" w:unhideWhenUsed="0"/>
-    <w:lsdException w:name="Light Grid Accent 4" w:semiHidden="0" w:uiPriority="62" w:unhideWhenUsed="0"/>
-    <w:lsdException w:name="Medium Shading 1 Accent 4" w:semiHidden="0" w:uiPriority="63" w:unhideWhenUsed="0"/>
-    <w:lsdException w:name="Medium Shading 2 Accent 4" w:semiHidden="0" w:uiPriority="64" w:unhideWhenUsed="0"/>
-    <w:lsdException w:name="Medium List 1 Accent 4" w:semiHidden="0" w:uiPriority="65" w:unhideWhenUsed="0"/>
-    <w:lsdException w:name="Medium List 2 Accent 4" w:semiHidden="0" w:uiPriority="66" w:unhideWhenUsed="0"/>
-    <w:lsdException w:name="Medium Grid 1 Accent 4" w:semiHidden="0" w:uiPriority="67" w:unhideWhenUsed="0"/>
-    <w:lsdException w:name="Medium Grid 2 Accent 4" w:semiHidden="0" w:uiPriority="68" w:unhideWhenUsed="0"/>
-    <w:lsdException w:name="Medium Grid 3 Accent 4" w:semiHidden="0" w:uiPriority="69" w:unhideWhenUsed="0"/>
-    <w:lsdException w:name="Dark List Accent 4" w:semiHidden="0" w:uiPriority="70" w:unhideWhenUsed="0"/>
-    <w:lsdException w:name="Colorful Shading Accent 4" w:semiHidden="0" w:uiPriority="71" w:unhideWhenUsed="0"/>
-    <w:lsdException w:name="Colorful List Accent 4" w:semiHidden="0" w:uiPriority="72" w:unhideWhenUsed="0"/>
-    <w:lsdException w:name="Colorful Grid Accent 4" w:semiHidden="0" w:uiPriority="73" w:unhideWhenUsed="0"/>
-    <w:lsdException w:name="Light Shading Accent 5" w:semiHidden="0" w:uiPriority="60" w:unhideWhenUsed="0"/>
-    <w:lsdException w:name="Light List Accent 5" w:semiHidden="0" w:uiPriority="61" w:unhideWhenUsed="0"/>
-    <w:lsdException w:name="Light Grid Accent 5" w:semiHidden="0" w:uiPriority="62" w:unhideWhenUsed="0"/>
-    <w:lsdException w:name="Medium Shading 1 Accent 5" w:semiHidden="0" w:uiPriority="63" w:unhideWhenUsed="0"/>
-    <w:lsdException w:name="Medium Shading 2 Accent 5" w:semiHidden="0" w:uiPriority="64" w:unhideWhenUsed="0"/>
-    <w:lsdException w:name="Medium List 1 Accent 5" w:semiHidden="0" w:uiPriority="65" w:unhideWhenUsed="0"/>
-    <w:lsdException w:name="Medium List 2 Accent 5" w:semiHidden="0" w:uiPriority="66" w:unhideWhenUsed="0"/>
-    <w:lsdException w:name="Medium Grid 1 Accent 5" w:semiHidden="0" w:uiPriority="67" w:unhideWhenUsed="0"/>
-    <w:lsdException w:name="Medium Grid 2 Accent 5" w:semiHidden="0" w:uiPriority="68" w:unhideWhenUsed="0"/>
-    <w:lsdException w:name="Medium Grid 3 Accent 5" w:semiHidden="0" w:uiPriority="69" w:unhideWhenUsed="0"/>
-    <w:lsdException w:name="Dark List Accent 5" w:semiHidden="0" w:uiPriority="70" w:unhideWhenUsed="0"/>
-    <w:lsdException w:name="Colorful Shading Accent 5" w:semiHidden="0" w:uiPriority="71" w:unhideWhenUsed="0"/>
-    <w:lsdException w:name="Colorful List Accent 5" w:semiHidden="0" w:uiPriority="72" w:unhideWhenUsed="0"/>
-    <w:lsdException w:name="Colorful Grid Accent 5" w:semiHidden="0" w:uiPriority="73" w:unhideWhenUsed="0"/>
-    <w:lsdException w:name="Light Shading Accent 6" w:semiHidden="0" w:uiPriority="60" w:unhideWhenUsed="0"/>
-    <w:lsdException w:name="Light List Accent 6" w:semiHidden="0" w:uiPriority="61" w:unhideWhenUsed="0"/>
-    <w:lsdException w:name="Light Grid Accent 6" w:semiHidden="0" w:uiPriority="62" w:unhideWhenUsed="0"/>
-    <w:lsdException w:name="Medium Shading 1 Accent 6" w:semiHidden="0" w:uiPriority="63" w:unhideWhenUsed="0"/>
-    <w:lsdException w:name="Medium Shading 2 Accent 6" w:semiHidden="0" w:uiPriority="64" w:unhideWhenUsed="0"/>
-    <w:lsdException w:name="Medium List 1 Accent 6" w:semiHidden="0" w:uiPriority="65" w:unhideWhenUsed="0"/>
-    <w:lsdException w:name="Medium List 2 Accent 6" w:semiHidden="0" w:uiPriority="66" w:unhideWhenUsed="0"/>
-    <w:lsdException w:name="Medium Grid 1 Accent 6" w:semiHidden="0" w:uiPriority="67" w:unhideWhenUsed="0"/>
-    <w:lsdException w:name="Medium Grid 2 Accent 6" w:semiHidden="0" w:uiPriority="68" w:unhideWhenUsed="0"/>
-    <w:lsdException w:name="Medium Grid 3 Accent 6" w:semiHidden="0" w:uiPriority="69" w:unhideWhenUsed="0"/>
-    <w:lsdException w:name="Dark List Accent 6" w:semiHidden="0" w:uiPriority="70" w:unhideWhenUsed="0"/>
-    <w:lsdException w:name="Colorful Shading Accent 6" w:semiHidden="0" w:uiPriority="71" w:unhideWhenUsed="0"/>
-    <w:lsdException w:name="Colorful List Accent 6" w:semiHidden="0" w:uiPriority="72" w:unhideWhenUsed="0"/>
-    <w:lsdException w:name="Colorful Grid Accent 6" w:semiHidden="0" w:uiPriority="73" w:unhideWhenUsed="0"/>
-    <w:lsdException w:name="Subtle Emphasis" w:semiHidden="0" w:uiPriority="19" w:unhideWhenUsed="0" w:qFormat="1"/>
-    <w:lsdException w:name="Intense Emphasis" w:semiHidden="0" w:uiPriority="21" w:unhideWhenUsed="0" w:qFormat="1"/>
-    <w:lsdException w:name="Subtle Reference" w:semiHidden="0" w:uiPriority="31" w:unhideWhenUsed="0" w:qFormat="1"/>
-    <w:lsdException w:name="Intense Reference" w:semiHidden="0" w:uiPriority="32" w:unhideWhenUsed="0" w:qFormat="1"/>
-    <w:lsdException w:name="Book Title" w:semiHidden="0" w:uiPriority="33" w:unhideWhenUsed="0" w:qFormat="1"/>
-    <w:lsdException w:name="Bibliography" w:uiPriority="37"/>
-    <w:lsdException w:name="TOC Heading" w:uiPriority="39" w:qFormat="1"/>
+  <w:latentStyles w:defLockedState="0" w:defUIPriority="99" w:defSemiHidden="0" w:defUnhideWhenUsed="0" w:defQFormat="0" w:count="376">
+    <w:lsdException w:name="Normal" w:uiPriority="0" w:qFormat="1"/>
+    <w:lsdException w:name="heading 1" w:uiPriority="9" w:qFormat="1"/>
+    <w:lsdException w:name="heading 2" w:semiHidden="1" w:uiPriority="9" w:unhideWhenUsed="1" w:qFormat="1"/>
+    <w:lsdException w:name="heading 3" w:semiHidden="1" w:uiPriority="9" w:unhideWhenUsed="1" w:qFormat="1"/>
+    <w:lsdException w:name="heading 4" w:semiHidden="1" w:uiPriority="9" w:unhideWhenUsed="1" w:qFormat="1"/>
+    <w:lsdException w:name="heading 5" w:semiHidden="1" w:uiPriority="9" w:unhideWhenUsed="1" w:qFormat="1"/>
+    <w:lsdException w:name="heading 6" w:semiHidden="1" w:uiPriority="9" w:unhideWhenUsed="1" w:qFormat="1"/>
+    <w:lsdException w:name="heading 7" w:semiHidden="1" w:uiPriority="9" w:unhideWhenUsed="1" w:qFormat="1"/>
+    <w:lsdException w:name="heading 8" w:semiHidden="1" w:uiPriority="9" w:unhideWhenUsed="1" w:qFormat="1"/>
+    <w:lsdException w:name="heading 9" w:semiHidden="1" w:uiPriority="9" w:unhideWhenUsed="1" w:qFormat="1"/>
+    <w:lsdException w:name="index 1" w:semiHidden="1" w:unhideWhenUsed="1"/>
+    <w:lsdException w:name="index 2" w:semiHidden="1" w:unhideWhenUsed="1"/>
+    <w:lsdException w:name="index 3" w:semiHidden="1" w:unhideWhenUsed="1"/>
+    <w:lsdException w:name="index 4" w:semiHidden="1" w:unhideWhenUsed="1"/>
+    <w:lsdException w:name="index 5" w:semiHidden="1" w:unhideWhenUsed="1"/>
+    <w:lsdException w:name="index 6" w:semiHidden="1" w:unhideWhenUsed="1"/>
+    <w:lsdException w:name="index 7" w:semiHidden="1" w:unhideWhenUsed="1"/>
+    <w:lsdException w:name="index 8" w:semiHidden="1" w:unhideWhenUsed="1"/>
+    <w:lsdException w:name="index 9" w:semiHidden="1" w:unhideWhenUsed="1"/>
+    <w:lsdException w:name="toc 1" w:semiHidden="1" w:uiPriority="39" w:unhideWhenUsed="1"/>
+    <w:lsdException w:name="toc 2" w:semiHidden="1" w:uiPriority="39" w:unhideWhenUsed="1"/>
+    <w:lsdException w:name="toc 3" w:semiHidden="1" w:uiPriority="39" w:unhideWhenUsed="1"/>
+    <w:lsdException w:name="toc 4" w:semiHidden="1" w:uiPriority="39" w:unhideWhenUsed="1"/>
+    <w:lsdException w:name="toc 5" w:semiHidden="1" w:uiPriority="39" w:unhideWhenUsed="1"/>
+    <w:lsdException w:name="toc 6" w:semiHidden="1" w:uiPriority="39" w:unhideWhenUsed="1"/>
+    <w:lsdException w:name="toc 7" w:semiHidden="1" w:uiPriority="39" w:unhideWhenUsed="1"/>
+    <w:lsdException w:name="toc 8" w:semiHidden="1" w:uiPriority="39" w:unhideWhenUsed="1"/>
+    <w:lsdException w:name="toc 9" w:semiHidden="1" w:uiPriority="39" w:unhideWhenUsed="1"/>
+    <w:lsdException w:name="Normal Indent" w:semiHidden="1" w:unhideWhenUsed="1"/>
+    <w:lsdException w:name="footnote text" w:semiHidden="1" w:unhideWhenUsed="1"/>
+    <w:lsdException w:name="annotation text" w:semiHidden="1" w:unhideWhenUsed="1"/>
+    <w:lsdException w:name="header" w:semiHidden="1" w:unhideWhenUsed="1"/>
+    <w:lsdException w:name="footer" w:semiHidden="1" w:unhideWhenUsed="1"/>
+    <w:lsdException w:name="index heading" w:semiHidden="1" w:unhideWhenUsed="1"/>
+    <w:lsdException w:name="caption" w:semiHidden="1" w:uiPriority="35" w:unhideWhenUsed="1" w:qFormat="1"/>
+    <w:lsdException w:name="table of figures" w:semiHidden="1" w:unhideWhenUsed="1"/>
+    <w:lsdException w:name="envelope address" w:semiHidden="1" w:unhideWhenUsed="1"/>
+    <w:lsdException w:name="envelope return" w:semiHidden="1" w:unhideWhenUsed="1"/>
+    <w:lsdException w:name="footnote reference" w:semiHidden="1" w:unhideWhenUsed="1"/>
+    <w:lsdException w:name="annotation reference" w:semiHidden="1" w:unhideWhenUsed="1"/>
+    <w:lsdException w:name="line number" w:semiHidden="1" w:unhideWhenUsed="1"/>
+    <w:lsdException w:name="page number" w:semiHidden="1" w:unhideWhenUsed="1"/>
+    <w:lsdException w:name="endnote reference" w:semiHidden="1" w:unhideWhenUsed="1"/>
+    <w:lsdException w:name="endnote text" w:semiHidden="1" w:unhideWhenUsed="1"/>
+    <w:lsdException w:name="table of authorities" w:semiHidden="1" w:unhideWhenUsed="1"/>
+    <w:lsdException w:name="macro" w:semiHidden="1" w:unhideWhenUsed="1"/>
+    <w:lsdException w:name="toa heading" w:semiHidden="1" w:unhideWhenUsed="1"/>
+    <w:lsdException w:name="List" w:semiHidden="1" w:unhideWhenUsed="1"/>
+    <w:lsdException w:name="List Bullet" w:semiHidden="1" w:unhideWhenUsed="1"/>
+    <w:lsdException w:name="List Number" w:semiHidden="1" w:unhideWhenUsed="1"/>
+    <w:lsdException w:name="List 2" w:semiHidden="1" w:unhideWhenUsed="1"/>
+    <w:lsdException w:name="List 3" w:semiHidden="1" w:unhideWhenUsed="1"/>
+    <w:lsdException w:name="List 4" w:semiHidden="1" w:unhideWhenUsed="1"/>
+    <w:lsdException w:name="List 5" w:semiHidden="1" w:unhideWhenUsed="1"/>
+    <w:lsdException w:name="List Bullet 2" w:semiHidden="1" w:unhideWhenUsed="1"/>
+    <w:lsdException w:name="List Bullet 3" w:semiHidden="1" w:unhideWhenUsed="1"/>
+    <w:lsdException w:name="List Bullet 4" w:semiHidden="1" w:unhideWhenUsed="1"/>
+    <w:lsdException w:name="List Bullet 5" w:semiHidden="1" w:unhideWhenUsed="1"/>
+    <w:lsdException w:name="List Number 2" w:semiHidden="1" w:unhideWhenUsed="1"/>
+    <w:lsdException w:name="List Number 3" w:semiHidden="1" w:unhideWhenUsed="1"/>
+    <w:lsdException w:name="List Number 4" w:semiHidden="1" w:unhideWhenUsed="1"/>
+    <w:lsdException w:name="List Number 5" w:semiHidden="1" w:unhideWhenUsed="1"/>
+    <w:lsdException w:name="Title" w:uiPriority="10" w:qFormat="1"/>
+    <w:lsdException w:name="Closing" w:semiHidden="1" w:unhideWhenUsed="1"/>
+    <w:lsdException w:name="Signature" w:semiHidden="1" w:unhideWhenUsed="1"/>
+    <w:lsdException w:name="Default Paragraph Font" w:semiHidden="1" w:uiPriority="1" w:unhideWhenUsed="1"/>
+    <w:lsdException w:name="Body Text" w:semiHidden="1" w:unhideWhenUsed="1"/>
+    <w:lsdException w:name="Body Text Indent" w:semiHidden="1" w:unhideWhenUsed="1"/>
+    <w:lsdException w:name="List Continue" w:semiHidden="1" w:unhideWhenUsed="1"/>
+    <w:lsdException w:name="List Continue 2" w:semiHidden="1" w:unhideWhenUsed="1"/>
+    <w:lsdException w:name="List Continue 3" w:semiHidden="1" w:unhideWhenUsed="1"/>
+    <w:lsdException w:name="List Continue 4" w:semiHidden="1" w:unhideWhenUsed="1"/>
+    <w:lsdException w:name="List Continue 5" w:semiHidden="1" w:unhideWhenUsed="1"/>
+    <w:lsdException w:name="Message Header" w:semiHidden="1" w:unhideWhenUsed="1"/>
+    <w:lsdException w:name="Subtitle" w:uiPriority="11" w:qFormat="1"/>
+    <w:lsdException w:name="Salutation" w:semiHidden="1" w:unhideWhenUsed="1"/>
+    <w:lsdException w:name="Date" w:semiHidden="1" w:unhideWhenUsed="1"/>
+    <w:lsdException w:name="Body Text First Indent" w:semiHidden="1" w:unhideWhenUsed="1"/>
+    <w:lsdException w:name="Body Text First Indent 2" w:semiHidden="1" w:unhideWhenUsed="1"/>
+    <w:lsdException w:name="Note Heading" w:semiHidden="1" w:unhideWhenUsed="1"/>
+    <w:lsdException w:name="Body Text 2" w:semiHidden="1" w:unhideWhenUsed="1"/>
+    <w:lsdException w:name="Body Text 3" w:semiHidden="1" w:unhideWhenUsed="1"/>
+    <w:lsdException w:name="Body Text Indent 2" w:semiHidden="1" w:unhideWhenUsed="1"/>
+    <w:lsdException w:name="Body Text Indent 3" w:semiHidden="1" w:unhideWhenUsed="1"/>
+    <w:lsdException w:name="Block Text" w:semiHidden="1" w:unhideWhenUsed="1"/>
+    <w:lsdException w:name="Hyperlink" w:semiHidden="1" w:unhideWhenUsed="1"/>
+    <w:lsdException w:name="FollowedHyperlink" w:semiHidden="1" w:unhideWhenUsed="1"/>
+    <w:lsdException w:name="Strong" w:uiPriority="22" w:qFormat="1"/>
+    <w:lsdException w:name="Emphasis" w:uiPriority="20" w:qFormat="1"/>
+    <w:lsdException w:name="Document Map" w:semiHidden="1" w:unhideWhenUsed="1"/>
+    <w:lsdException w:name="Plain Text" w:semiHidden="1" w:unhideWhenUsed="1"/>
+    <w:lsdException w:name="E-mail Signature" w:semiHidden="1" w:unhideWhenUsed="1"/>
+    <w:lsdException w:name="HTML Top of Form" w:semiHidden="1" w:unhideWhenUsed="1"/>
+    <w:lsdException w:name="HTML Bottom of Form" w:semiHidden="1" w:unhideWhenUsed="1"/>
+    <w:lsdException w:name="Normal (Web)" w:semiHidden="1" w:unhideWhenUsed="1"/>
+    <w:lsdException w:name="HTML Acronym" w:semiHidden="1" w:unhideWhenUsed="1"/>
+    <w:lsdException w:name="HTML Address" w:semiHidden="1" w:unhideWhenUsed="1"/>
+    <w:lsdException w:name="HTML Cite" w:semiHidden="1" w:unhideWhenUsed="1"/>
+    <w:lsdException w:name="HTML Code" w:semiHidden="1" w:unhideWhenUsed="1"/>
+    <w:lsdException w:name="HTML Definition" w:semiHidden="1" w:unhideWhenUsed="1"/>
+    <w:lsdException w:name="HTML Keyboard" w:semiHidden="1" w:unhideWhenUsed="1"/>
+    <w:lsdException w:name="HTML Preformatted" w:semiHidden="1" w:unhideWhenUsed="1"/>
+    <w:lsdException w:name="HTML Sample" w:semiHidden="1" w:unhideWhenUsed="1"/>
+    <w:lsdException w:name="HTML Typewriter" w:semiHidden="1" w:unhideWhenUsed="1"/>
+    <w:lsdException w:name="HTML Variable" w:semiHidden="1" w:unhideWhenUsed="1"/>
+    <w:lsdException w:name="Normal Table" w:semiHidden="1" w:unhideWhenUsed="1"/>
+    <w:lsdException w:name="annotation subject" w:semiHidden="1" w:unhideWhenUsed="1"/>
+    <w:lsdException w:name="No List" w:semiHidden="1" w:unhideWhenUsed="1"/>
+    <w:lsdException w:name="Outline List 1" w:semiHidden="1" w:unhideWhenUsed="1"/>
+    <w:lsdException w:name="Outline List 2" w:semiHidden="1" w:unhideWhenUsed="1"/>
+    <w:lsdException w:name="Outline List 3" w:semiHidden="1" w:unhideWhenUsed="1"/>
+    <w:lsdException w:name="Table Simple 1" w:semiHidden="1" w:unhideWhenUsed="1"/>
+    <w:lsdException w:name="Table Simple 2" w:semiHidden="1" w:unhideWhenUsed="1"/>
+    <w:lsdException w:name="Table Simple 3" w:semiHidden="1" w:unhideWhenUsed="1"/>
+    <w:lsdException w:name="Table Classic 1" w:semiHidden="1" w:unhideWhenUsed="1"/>
+    <w:lsdException w:name="Table Classic 2" w:semiHidden="1" w:unhideWhenUsed="1"/>
+    <w:lsdException w:name="Table Classic 3" w:semiHidden="1" w:unhideWhenUsed="1"/>
+    <w:lsdException w:name="Table Classic 4" w:semiHidden="1" w:unhideWhenUsed="1"/>
+    <w:lsdException w:name="Table Colorful 1" w:semiHidden="1" w:unhideWhenUsed="1"/>
+    <w:lsdException w:name="Table Colorful 2" w:semiHidden="1" w:unhideWhenUsed="1"/>
+    <w:lsdException w:name="Table Colorful 3" w:semiHidden="1" w:unhideWhenUsed="1"/>
+    <w:lsdException w:name="Table Columns 1" w:semiHidden="1" w:unhideWhenUsed="1"/>
+    <w:lsdException w:name="Table Columns 2" w:semiHidden="1" w:unhideWhenUsed="1"/>
+    <w:lsdException w:name="Table Columns 3" w:semiHidden="1" w:unhideWhenUsed="1"/>
+    <w:lsdException w:name="Table Columns 4" w:semiHidden="1" w:unhideWhenUsed="1"/>
+    <w:lsdException w:name="Table Columns 5" w:semiHidden="1" w:unhideWhenUsed="1"/>
+    <w:lsdException w:name="Table Grid 1" w:semiHidden="1" w:unhideWhenUsed="1"/>
+    <w:lsdException w:name="Table Grid 2" w:semiHidden="1" w:unhideWhenUsed="1"/>
+    <w:lsdException w:name="Table Grid 3" w:semiHidden="1" w:unhideWhenUsed="1"/>
+    <w:lsdException w:name="Table Grid 4" w:semiHidden="1" w:unhideWhenUsed="1"/>
+    <w:lsdException w:name="Table Grid 5" w:semiHidden="1" w:unhideWhenUsed="1"/>
+    <w:lsdException w:name="Table Grid 6" w:semiHidden="1" w:unhideWhenUsed="1"/>
+    <w:lsdException w:name="Table Grid 7" w:semiHidden="1" w:unhideWhenUsed="1"/>
+    <w:lsdException w:name="Table Grid 8" w:semiHidden="1" w:unhideWhenUsed="1"/>
+    <w:lsdException w:name="Table List 1" w:semiHidden="1" w:unhideWhenUsed="1"/>
+    <w:lsdException w:name="Table List 2" w:semiHidden="1" w:unhideWhenUsed="1"/>
+    <w:lsdException w:name="Table List 3" w:semiHidden="1" w:unhideWhenUsed="1"/>
+    <w:lsdException w:name="Table List 4" w:semiHidden="1" w:unhideWhenUsed="1"/>
+    <w:lsdException w:name="Table List 5" w:semiHidden="1" w:unhideWhenUsed="1"/>
+    <w:lsdException w:name="Table List 6" w:semiHidden="1" w:unhideWhenUsed="1"/>
+    <w:lsdException w:name="Table List 7" w:semiHidden="1" w:unhideWhenUsed="1"/>
+    <w:lsdException w:name="Table List 8" w:semiHidden="1" w:unhideWhenUsed="1"/>
+    <w:lsdException w:name="Table 3D effects 1" w:semiHidden="1" w:unhideWhenUsed="1"/>
+    <w:lsdException w:name="Table 3D effects 2" w:semiHidden="1" w:unhideWhenUsed="1"/>
+    <w:lsdException w:name="Table 3D effects 3" w:semiHidden="1" w:unhideWhenUsed="1"/>
+    <w:lsdException w:name="Table Contemporary" w:semiHidden="1" w:unhideWhenUsed="1"/>
+    <w:lsdException w:name="Table Elegant" w:semiHidden="1" w:unhideWhenUsed="1"/>
+    <w:lsdException w:name="Table Professional" w:semiHidden="1" w:unhideWhenUsed="1"/>
+    <w:lsdException w:name="Table Subtle 1" w:semiHidden="1" w:unhideWhenUsed="1"/>
+    <w:lsdException w:name="Table Subtle 2" w:semiHidden="1" w:unhideWhenUsed="1"/>
+    <w:lsdException w:name="Table Web 1" w:semiHidden="1" w:unhideWhenUsed="1"/>
+    <w:lsdException w:name="Table Web 2" w:semiHidden="1" w:unhideWhenUsed="1"/>
+    <w:lsdException w:name="Table Web 3" w:semiHidden="1" w:unhideWhenUsed="1"/>
+    <w:lsdException w:name="Balloon Text" w:semiHidden="1" w:unhideWhenUsed="1"/>
+    <w:lsdException w:name="Table Grid" w:semiHidden="1" w:uiPriority="59" w:unhideWhenUsed="1"/>
+    <w:lsdException w:name="Table Theme" w:semiHidden="1" w:unhideWhenUsed="1"/>
+    <w:lsdException w:name="Placeholder Text" w:semiHidden="1"/>
+    <w:lsdException w:name="No Spacing" w:uiPriority="1" w:qFormat="1"/>
+    <w:lsdException w:name="Light Shading" w:uiPriority="60"/>
+    <w:lsdException w:name="Light List" w:uiPriority="61"/>
+    <w:lsdException w:name="Light Grid" w:uiPriority="62"/>
+    <w:lsdException w:name="Medium Shading 1" w:uiPriority="63"/>
+    <w:lsdException w:name="Medium Shading 2" w:uiPriority="64"/>
+    <w:lsdException w:name="Medium List 1" w:uiPriority="65"/>
+    <w:lsdException w:name="Medium List 2" w:uiPriority="66"/>
+    <w:lsdException w:name="Medium Grid 1" w:uiPriority="67"/>
+    <w:lsdException w:name="Medium Grid 2" w:uiPriority="68"/>
+    <w:lsdException w:name="Medium Grid 3" w:uiPriority="69"/>
+    <w:lsdException w:name="Dark List" w:uiPriority="70"/>
+    <w:lsdException w:name="Colorful Shading" w:uiPriority="71"/>
+    <w:lsdException w:name="Colorful List" w:uiPriority="72"/>
+    <w:lsdException w:name="Colorful Grid" w:uiPriority="73"/>
+    <w:lsdException w:name="Light Shading Accent 1" w:uiPriority="60"/>
+    <w:lsdException w:name="Light List Accent 1" w:uiPriority="61"/>
+    <w:lsdException w:name="Light Grid Accent 1" w:uiPriority="62"/>
+    <w:lsdException w:name="Medium Shading 1 Accent 1" w:uiPriority="63"/>
+    <w:lsdException w:name="Medium Shading 2 Accent 1" w:uiPriority="64"/>
+    <w:lsdException w:name="Medium List 1 Accent 1" w:uiPriority="65"/>
+    <w:lsdException w:name="Revision" w:semiHidden="1"/>
+    <w:lsdException w:name="List Paragraph" w:uiPriority="34" w:qFormat="1"/>
+    <w:lsdException w:name="Quote" w:uiPriority="29" w:qFormat="1"/>
+    <w:lsdException w:name="Intense Quote" w:uiPriority="30" w:qFormat="1"/>
+    <w:lsdException w:name="Medium List 2 Accent 1" w:uiPriority="66"/>
+    <w:lsdException w:name="Medium Grid 1 Accent 1" w:uiPriority="67"/>
+    <w:lsdException w:name="Medium Grid 2 Accent 1" w:uiPriority="68"/>
+    <w:lsdException w:name="Medium Grid 3 Accent 1" w:uiPriority="69"/>
+    <w:lsdException w:name="Dark List Accent 1" w:uiPriority="70"/>
+    <w:lsdException w:name="Colorful Shading Accent 1" w:uiPriority="71"/>
+    <w:lsdException w:name="Colorful List Accent 1" w:uiPriority="72"/>
+    <w:lsdException w:name="Colorful Grid Accent 1" w:uiPriority="73"/>
+    <w:lsdException w:name="Light Shading Accent 2" w:uiPriority="60"/>
+    <w:lsdException w:name="Light List Accent 2" w:uiPriority="61"/>
+    <w:lsdException w:name="Light Grid Accent 2" w:uiPriority="62"/>
+    <w:lsdException w:name="Medium Shading 1 Accent 2" w:uiPriority="63"/>
+    <w:lsdException w:name="Medium Shading 2 Accent 2" w:uiPriority="64"/>
+    <w:lsdException w:name="Medium List 1 Accent 2" w:uiPriority="65"/>
+    <w:lsdException w:name="Medium List 2 Accent 2" w:uiPriority="66"/>
+    <w:lsdException w:name="Medium Grid 1 Accent 2" w:uiPriority="67"/>
+    <w:lsdException w:name="Medium Grid 2 Accent 2" w:uiPriority="68"/>
+    <w:lsdException w:name="Medium Grid 3 Accent 2" w:uiPriority="69"/>
+    <w:lsdException w:name="Dark List Accent 2" w:uiPriority="70"/>
+    <w:lsdException w:name="Colorful Shading Accent 2" w:uiPriority="71"/>
+    <w:lsdException w:name="Colorful List Accent 2" w:uiPriority="72"/>
+    <w:lsdException w:name="Colorful Grid Accent 2" w:uiPriority="73"/>
+    <w:lsdException w:name="Light Shading Accent 3" w:uiPriority="60"/>
+    <w:lsdException w:name="Light List Accent 3" w:uiPriority="61"/>
+    <w:lsdException w:name="Light Grid Accent 3" w:uiPriority="62"/>
+    <w:lsdException w:name="Medium Shading 1 Accent 3" w:uiPriority="63"/>
+    <w:lsdException w:name="Medium Shading 2 Accent 3" w:uiPriority="64"/>
+    <w:lsdException w:name="Medium List 1 Accent 3" w:uiPriority="65"/>
+    <w:lsdException w:name="Medium List 2 Accent 3" w:uiPriority="66"/>
+    <w:lsdException w:name="Medium Grid 1 Accent 3" w:uiPriority="67"/>
+    <w:lsdException w:name="Medium Grid 2 Accent 3" w:uiPriority="68"/>
+    <w:lsdException w:name="Medium Grid 3 Accent 3" w:uiPriority="69"/>
+    <w:lsdException w:name="Dark List Accent 3" w:uiPriority="70"/>
+    <w:lsdException w:name="Colorful Shading Accent 3" w:uiPriority="71"/>
+    <w:lsdException w:name="Colorful List Accent 3" w:uiPriority="72"/>
+    <w:lsdException w:name="Colorful Grid Accent 3" w:uiPriority="73"/>
+    <w:lsdException w:name="Light Shading Accent 4" w:uiPriority="60"/>
+    <w:lsdException w:name="Light List Accent 4" w:uiPriority="61"/>
+    <w:lsdException w:name="Light Grid Accent 4" w:uiPriority="62"/>
+    <w:lsdException w:name="Medium Shading 1 Accent 4" w:uiPriority="63"/>
+    <w:lsdException w:name="Medium Shading 2 Accent 4" w:uiPriority="64"/>
+    <w:lsdException w:name="Medium List 1 Accent 4" w:uiPriority="65"/>
+    <w:lsdException w:name="Medium List 2 Accent 4" w:uiPriority="66"/>
+    <w:lsdException w:name="Medium Grid 1 Accent 4" w:uiPriority="67"/>
+    <w:lsdException w:name="Medium Grid 2 Accent 4" w:uiPriority="68"/>
+    <w:lsdException w:name="Medium Grid 3 Accent 4" w:uiPriority="69"/>
+    <w:lsdException w:name="Dark List Accent 4" w:uiPriority="70"/>
+    <w:lsdException w:name="Colorful Shading Accent 4" w:uiPriority="71"/>
+    <w:lsdException w:name="Colorful List Accent 4" w:uiPriority="72"/>
+    <w:lsdException w:name="Colorful Grid Accent 4" w:uiPriority="73"/>
+    <w:lsdException w:name="Light Shading Accent 5" w:uiPriority="60"/>
+    <w:lsdException w:name="Light List Accent 5" w:uiPriority="61"/>
+    <w:lsdException w:name="Light Grid Accent 5" w:uiPriority="62"/>
+    <w:lsdException w:name="Medium Shading 1 Accent 5" w:uiPriority="63"/>
+    <w:lsdException w:name="Medium Shading 2 Accent 5" w:uiPriority="64"/>
+    <w:lsdException w:name="Medium List 1 Accent 5" w:uiPriority="65"/>
+    <w:lsdException w:name="Medium List 2 Accent 5" w:uiPriority="66"/>
+    <w:lsdException w:name="Medium Grid 1 Accent 5" w:uiPriority="67"/>
+    <w:lsdException w:name="Medium Grid 2 Accent 5" w:uiPriority="68"/>
+    <w:lsdException w:name="Medium Grid 3 Accent 5" w:uiPriority="69"/>
+    <w:lsdException w:name="Dark List Accent 5" w:uiPriority="70"/>
+    <w:lsdException w:name="Colorful Shading Accent 5" w:uiPriority="71"/>
+    <w:lsdException w:name="Colorful List Accent 5" w:uiPriority="72"/>
+    <w:lsdException w:name="Colorful Grid Accent 5" w:uiPriority="73"/>
+    <w:lsdException w:name="Light Shading Accent 6" w:uiPriority="60"/>
+    <w:lsdException w:name="Light List Accent 6" w:uiPriority="61"/>
+    <w:lsdException w:name="Light Grid Accent 6" w:uiPriority="62"/>
+    <w:lsdException w:name="Medium Shading 1 Accent 6" w:uiPriority="63"/>
+    <w:lsdException w:name="Medium Shading 2 Accent 6" w:uiPriority="64"/>
+    <w:lsdException w:name="Medium List 1 Accent 6" w:uiPriority="65"/>
+    <w:lsdException w:name="Medium List 2 Accent 6" w:uiPriority="66"/>
+    <w:lsdException w:name="Medium Grid 1 Accent 6" w:uiPriority="67"/>
+    <w:lsdException w:name="Medium Grid 2 Accent 6" w:uiPriority="68"/>
+    <w:lsdException w:name="Medium Grid 3 Accent 6" w:uiPriority="69"/>
+    <w:lsdException w:name="Dark List Accent 6" w:uiPriority="70"/>
+    <w:lsdException w:name="Colorful Shading Accent 6" w:uiPriority="71"/>
+    <w:lsdException w:name="Colorful List Accent 6" w:uiPriority="72"/>
+    <w:lsdException w:name="Colorful Grid Accent 6" w:uiPriority="73"/>
+    <w:lsdException w:name="Subtle Emphasis" w:uiPriority="19" w:qFormat="1"/>
+    <w:lsdException w:name="Intense Emphasis" w:uiPriority="21" w:qFormat="1"/>
+    <w:lsdException w:name="Subtle Reference" w:uiPriority="31" w:qFormat="1"/>
+    <w:lsdException w:name="Intense Reference" w:uiPriority="32" w:qFormat="1"/>
+    <w:lsdException w:name="Book Title" w:uiPriority="33" w:qFormat="1"/>
+    <w:lsdException w:name="Bibliography" w:semiHidden="1" w:uiPriority="37" w:unhideWhenUsed="1"/>
+    <w:lsdException w:name="TOC Heading" w:semiHidden="1" w:uiPriority="39" w:unhideWhenUsed="1" w:qFormat="1"/>
+    <w:lsdException w:name="Plain Table 1" w:uiPriority="41"/>
+    <w:lsdException w:name="Plain Table 2" w:uiPriority="42"/>
+    <w:lsdException w:name="Plain Table 3" w:uiPriority="43"/>
+    <w:lsdException w:name="Plain Table 4" w:uiPriority="44"/>
+    <w:lsdException w:name="Plain Table 5" w:uiPriority="45"/>
+    <w:lsdException w:name="Grid Table Light" w:uiPriority="40"/>
+    <w:lsdException w:name="Grid Table 1 Light" w:uiPriority="46"/>
+    <w:lsdException w:name="Grid Table 2" w:uiPriority="47"/>
+    <w:lsdException w:name="Grid Table 3" w:uiPriority="48"/>
+    <w:lsdException w:name="Grid Table 4" w:uiPriority="49"/>
+    <w:lsdException w:name="Grid Table 5 Dark" w:uiPriority="50"/>
+    <w:lsdException w:name="Grid Table 6 Colorful" w:uiPriority="51"/>
+    <w:lsdException w:name="Grid Table 7 Colorful" w:uiPriority="52"/>
+    <w:lsdException w:name="Grid Table 1 Light Accent 1" w:uiPriority="46"/>
+    <w:lsdException w:name="Grid Table 2 Accent 1" w:uiPriority="47"/>
+    <w:lsdException w:name="Grid Table 3 Accent 1" w:uiPriority="48"/>
+    <w:lsdException w:name="Grid Table 4 Accent 1" w:uiPriority="49"/>
+    <w:lsdException w:name="Grid Table 5 Dark Accent 1" w:uiPriority="50"/>
+    <w:lsdException w:name="Grid Table 6 Colorful Accent 1" w:uiPriority="51"/>
+    <w:lsdException w:name="Grid Table 7 Colorful Accent 1" w:uiPriority="52"/>
+    <w:lsdException w:name="Grid Table 1 Light Accent 2" w:uiPriority="46"/>
+    <w:lsdException w:name="Grid Table 2 Accent 2" w:uiPriority="47"/>
+    <w:lsdException w:name="Grid Table 3 Accent 2" w:uiPriority="48"/>
+    <w:lsdException w:name="Grid Table 4 Accent 2" w:uiPriority="49"/>
+    <w:lsdException w:name="Grid Table 5 Dark Accent 2" w:uiPriority="50"/>
+    <w:lsdException w:name="Grid Table 6 Colorful Accent 2" w:uiPriority="51"/>
+    <w:lsdException w:name="Grid Table 7 Colorful Accent 2" w:uiPriority="52"/>
+    <w:lsdException w:name="Grid Table 1 Light Accent 3" w:uiPriority="46"/>
+    <w:lsdException w:name="Grid Table 2 Accent 3" w:uiPriority="47"/>
+    <w:lsdException w:name="Grid Table 3 Accent 3" w:uiPriority="48"/>
+    <w:lsdException w:name="Grid Table 4 Accent 3" w:uiPriority="49"/>
+    <w:lsdException w:name="Grid Table 5 Dark Accent 3" w:uiPriority="50"/>
+    <w:lsdException w:name="Grid Table 6 Colorful Accent 3" w:uiPriority="51"/>
+    <w:lsdException w:name="Grid Table 7 Colorful Accent 3" w:uiPriority="52"/>
+    <w:lsdException w:name="Grid Table 1 Light Accent 4" w:uiPriority="46"/>
+    <w:lsdException w:name="Grid Table 2 Accent 4" w:uiPriority="47"/>
+    <w:lsdException w:name="Grid Table 3 Accent 4" w:uiPriority="48"/>
+    <w:lsdException w:name="Grid Table 4 Accent 4" w:uiPriority="49"/>
+    <w:lsdException w:name="Grid Table 5 Dark Accent 4" w:uiPriority="50"/>
+    <w:lsdException w:name="Grid Table 6 Colorful Accent 4" w:uiPriority="51"/>
+    <w:lsdException w:name="Grid Table 7 Colorful Accent 4" w:uiPriority="52"/>
+    <w:lsdException w:name="Grid Table 1 Light Accent 5" w:uiPriority="46"/>
+    <w:lsdException w:name="Grid Table 2 Accent 5" w:uiPriority="47"/>
+    <w:lsdException w:name="Grid Table 3 Accent 5" w:uiPriority="48"/>
+    <w:lsdException w:name="Grid Table 4 Accent 5" w:uiPriority="49"/>
+    <w:lsdException w:name="Grid Table 5 Dark Accent 5" w:uiPriority="50"/>
+    <w:lsdException w:name="Grid Table 6 Colorful Accent 5" w:uiPriority="51"/>
+    <w:lsdException w:name="Grid Table 7 Colorful Accent 5" w:uiPriority="52"/>
+    <w:lsdException w:name="Grid Table 1 Light Accent 6" w:uiPriority="46"/>
+    <w:lsdException w:name="Grid Table 2 Accent 6" w:uiPriority="47"/>
+    <w:lsdException w:name="Grid Table 3 Accent 6" w:uiPriority="48"/>
+    <w:lsdException w:name="Grid Table 4 Accent 6" w:uiPriority="49"/>
+    <w:lsdException w:name="Grid Table 5 Dark Accent 6" w:uiPriority="50"/>
+    <w:lsdException w:name="Grid Table 6 Colorful Accent 6" w:uiPriority="51"/>
+    <w:lsdException w:name="Grid Table 7 Colorful Accent 6" w:uiPriority="52"/>
+    <w:lsdException w:name="List Table 1 Light" w:uiPriority="46"/>
+    <w:lsdException w:name="List Table 2" w:uiPriority="47"/>
+    <w:lsdException w:name="List Table 3" w:uiPriority="48"/>
+    <w:lsdException w:name="List Table 4" w:uiPriority="49"/>
+    <w:lsdException w:name="List Table 5 Dark" w:uiPriority="50"/>
+    <w:lsdException w:name="List Table 6 Colorful" w:uiPriority="51"/>
+    <w:lsdException w:name="List Table 7 Colorful" w:uiPriority="52"/>
+    <w:lsdException w:name="List Table 1 Light Accent 1" w:uiPriority="46"/>
+    <w:lsdException w:name="List Table 2 Accent 1" w:uiPriority="47"/>
+    <w:lsdException w:name="List Table 3 Accent 1" w:uiPriority="48"/>
+    <w:lsdException w:name="List Table 4 Accent 1" w:uiPriority="49"/>
+    <w:lsdException w:name="List Table 5 Dark Accent 1" w:uiPriority="50"/>
+    <w:lsdException w:name="List Table 6 Colorful Accent 1" w:uiPriority="51"/>
+    <w:lsdException w:name="List Table 7 Colorful Accent 1" w:uiPriority="52"/>
+    <w:lsdException w:name="List Table 1 Light Accent 2" w:uiPriority="46"/>
+    <w:lsdException w:name="List Table 2 Accent 2" w:uiPriority="47"/>
+    <w:lsdException w:name="List Table 3 Accent 2" w:uiPriority="48"/>
+    <w:lsdException w:name="List Table 4 Accent 2" w:uiPriority="49"/>
+    <w:lsdException w:name="List Table 5 Dark Accent 2" w:uiPriority="50"/>
+    <w:lsdException w:name="List Table 6 Colorful Accent 2" w:uiPriority="51"/>
+    <w:lsdException w:name="List Table 7 Colorful Accent 2" w:uiPriority="52"/>
+    <w:lsdException w:name="List Table 1 Light Accent 3" w:uiPriority="46"/>
+    <w:lsdException w:name="List Table 2 Accent 3" w:uiPriority="47"/>
+    <w:lsdException w:name="List Table 3 Accent 3" w:uiPriority="48"/>
+    <w:lsdException w:name="List Table 4 Accent 3" w:uiPriority="49"/>
+    <w:lsdException w:name="List Table 5 Dark Accent 3" w:uiPriority="50"/>
+    <w:lsdException w:name="List Table 6 Colorful Accent 3" w:uiPriority="51"/>
+    <w:lsdException w:name="List Table 7 Colorful Accent 3" w:uiPriority="52"/>
+    <w:lsdException w:name="List Table 1 Light Accent 4" w:uiPriority="46"/>
+    <w:lsdException w:name="List Table 2 Accent 4" w:uiPriority="47"/>
+    <w:lsdException w:name="List Table 3 Accent 4" w:uiPriority="48"/>
+    <w:lsdException w:name="List Table 4 Accent 4" w:uiPriority="49"/>
+    <w:lsdException w:name="List Table 5 Dark Accent 4" w:uiPriority="50"/>
+    <w:lsdException w:name="List Table 6 Colorful Accent 4" w:uiPriority="51"/>
+    <w:lsdException w:name="List Table 7 Colorful Accent 4" w:uiPriority="52"/>
+    <w:lsdException w:name="List Table 1 Light Accent 5" w:uiPriority="46"/>
+    <w:lsdException w:name="List Table 2 Accent 5" w:uiPriority="47"/>
+    <w:lsdException w:name="List Table 3 Accent 5" w:uiPriority="48"/>
+    <w:lsdException w:name="List Table 4 Accent 5" w:uiPriority="49"/>
+    <w:lsdException w:name="List Table 5 Dark Accent 5" w:uiPriority="50"/>
+    <w:lsdException w:name="List Table 6 Colorful Accent 5" w:uiPriority="51"/>
+    <w:lsdException w:name="List Table 7 Colorful Accent 5" w:uiPriority="52"/>
+    <w:lsdException w:name="List Table 1 Light Accent 6" w:uiPriority="46"/>
+    <w:lsdException w:name="List Table 2 Accent 6" w:uiPriority="47"/>
+    <w:lsdException w:name="List Table 3 Accent 6" w:uiPriority="48"/>
+    <w:lsdException w:name="List Table 4 Accent 6" w:uiPriority="49"/>
+    <w:lsdException w:name="List Table 5 Dark Accent 6" w:uiPriority="50"/>
+    <w:lsdException w:name="List Table 6 Colorful Accent 6" w:uiPriority="51"/>
+    <w:lsdException w:name="List Table 7 Colorful Accent 6" w:uiPriority="52"/>
+    <w:lsdException w:name="Mention" w:semiHidden="1" w:unhideWhenUsed="1"/>
+    <w:lsdException w:name="Smart Hyperlink" w:semiHidden="1" w:unhideWhenUsed="1"/>
+    <w:lsdException w:name="Hashtag" w:semiHidden="1" w:unhideWhenUsed="1"/>
+    <w:lsdException w:name="Unresolved Mention" w:semiHidden="1" w:unhideWhenUsed="1"/>
+    <w:lsdException w:name="Smart Link" w:semiHidden="1" w:unhideWhenUsed="1"/>
   </w:latentStyles>
   <w:style w:type="paragraph" w:default="1" w:styleId="Normal">
     <w:name w:val="Normal"/>
@@ -4166,6 +5023,28 @@
       <w:color w:val="4F81BD" w:themeColor="accent1"/>
       <w:sz w:val="26"/>
       <w:szCs w:val="26"/>
+    </w:rPr>
+  </w:style>
+  <w:style w:type="paragraph" w:styleId="Heading3">
+    <w:name w:val="heading 3"/>
+    <w:basedOn w:val="Normal"/>
+    <w:next w:val="Normal"/>
+    <w:link w:val="Heading3Char"/>
+    <w:uiPriority w:val="9"/>
+    <w:unhideWhenUsed/>
+    <w:qFormat/>
+    <w:rsid w:val="002D6F2B"/>
+    <w:pPr>
+      <w:keepNext/>
+      <w:keepLines/>
+      <w:spacing w:before="40" w:after="0"/>
+      <w:outlineLvl w:val="2"/>
+    </w:pPr>
+    <w:rPr>
+      <w:rFonts w:asciiTheme="majorHAnsi" w:eastAsiaTheme="majorEastAsia" w:hAnsiTheme="majorHAnsi" w:cstheme="majorBidi"/>
+      <w:color w:val="243F60" w:themeColor="accent1" w:themeShade="7F"/>
+      <w:sz w:val="24"/>
+      <w:szCs w:val="24"/>
     </w:rPr>
   </w:style>
   <w:style w:type="character" w:default="1" w:styleId="DefaultParagraphFont">
@@ -4343,396 +5222,36 @@
       <w:lang w:val="en-US" w:eastAsia="ja-JP"/>
     </w:rPr>
   </w:style>
-</w:styles>
-</file>
-
-<file path=word/stylesWithEffects.xml><?xml version="1.0" encoding="utf-8"?>
-<w:styles xmlns:wpc="http://schemas.microsoft.com/office/word/2010/wordprocessingCanvas" xmlns:mc="http://schemas.openxmlformats.org/markup-compatibility/2006" xmlns:o="urn:schemas-microsoft-com:office:office" xmlns:r="http://schemas.openxmlformats.org/officeDocument/2006/relationships" xmlns:m="http://schemas.openxmlformats.org/officeDocument/2006/math" xmlns:v="urn:schemas-microsoft-com:vml" xmlns:wp14="http://schemas.microsoft.com/office/word/2010/wordprocessingDrawing" xmlns:wp="http://schemas.openxmlformats.org/drawingml/2006/wordprocessingDrawing" xmlns:w10="urn:schemas-microsoft-com:office:word" xmlns:w="http://schemas.openxmlformats.org/wordprocessingml/2006/main" xmlns:w14="http://schemas.microsoft.com/office/word/2010/wordml" xmlns:wpg="http://schemas.microsoft.com/office/word/2010/wordprocessingGroup" xmlns:wpi="http://schemas.microsoft.com/office/word/2010/wordprocessingInk" xmlns:wne="http://schemas.microsoft.com/office/word/2006/wordml" xmlns:wps="http://schemas.microsoft.com/office/word/2010/wordprocessingShape" mc:Ignorable="w14 wp14">
-  <w:docDefaults>
-    <w:rPrDefault>
-      <w:rPr>
-        <w:rFonts w:asciiTheme="minorHAnsi" w:eastAsiaTheme="minorHAnsi" w:hAnsiTheme="minorHAnsi" w:cstheme="minorBidi"/>
-        <w:sz w:val="22"/>
-        <w:szCs w:val="22"/>
-        <w:lang w:val="en-ZA" w:eastAsia="en-US" w:bidi="ar-SA"/>
-      </w:rPr>
-    </w:rPrDefault>
-    <w:pPrDefault>
-      <w:pPr>
-        <w:spacing w:after="200" w:line="276" w:lineRule="auto"/>
-      </w:pPr>
-    </w:pPrDefault>
-  </w:docDefaults>
-  <w:latentStyles w:defLockedState="0" w:defUIPriority="99" w:defSemiHidden="1" w:defUnhideWhenUsed="1" w:defQFormat="0" w:count="267">
-    <w:lsdException w:name="Normal" w:semiHidden="0" w:uiPriority="0" w:unhideWhenUsed="0" w:qFormat="1"/>
-    <w:lsdException w:name="heading 1" w:semiHidden="0" w:uiPriority="9" w:unhideWhenUsed="0" w:qFormat="1"/>
-    <w:lsdException w:name="heading 2" w:uiPriority="9" w:qFormat="1"/>
-    <w:lsdException w:name="heading 3" w:uiPriority="9" w:qFormat="1"/>
-    <w:lsdException w:name="heading 4" w:uiPriority="9" w:qFormat="1"/>
-    <w:lsdException w:name="heading 5" w:uiPriority="9" w:qFormat="1"/>
-    <w:lsdException w:name="heading 6" w:uiPriority="9" w:qFormat="1"/>
-    <w:lsdException w:name="heading 7" w:uiPriority="9" w:qFormat="1"/>
-    <w:lsdException w:name="heading 8" w:uiPriority="9" w:qFormat="1"/>
-    <w:lsdException w:name="heading 9" w:uiPriority="9" w:qFormat="1"/>
-    <w:lsdException w:name="toc 1" w:uiPriority="39"/>
-    <w:lsdException w:name="toc 2" w:uiPriority="39"/>
-    <w:lsdException w:name="toc 3" w:uiPriority="39"/>
-    <w:lsdException w:name="toc 4" w:uiPriority="39"/>
-    <w:lsdException w:name="toc 5" w:uiPriority="39"/>
-    <w:lsdException w:name="toc 6" w:uiPriority="39"/>
-    <w:lsdException w:name="toc 7" w:uiPriority="39"/>
-    <w:lsdException w:name="toc 8" w:uiPriority="39"/>
-    <w:lsdException w:name="toc 9" w:uiPriority="39"/>
-    <w:lsdException w:name="caption" w:uiPriority="35" w:qFormat="1"/>
-    <w:lsdException w:name="Title" w:semiHidden="0" w:uiPriority="10" w:unhideWhenUsed="0" w:qFormat="1"/>
-    <w:lsdException w:name="Default Paragraph Font" w:uiPriority="1"/>
-    <w:lsdException w:name="Subtitle" w:semiHidden="0" w:uiPriority="11" w:unhideWhenUsed="0" w:qFormat="1"/>
-    <w:lsdException w:name="Strong" w:semiHidden="0" w:uiPriority="22" w:unhideWhenUsed="0" w:qFormat="1"/>
-    <w:lsdException w:name="Emphasis" w:semiHidden="0" w:uiPriority="20" w:unhideWhenUsed="0" w:qFormat="1"/>
-    <w:lsdException w:name="Table Grid" w:semiHidden="0" w:uiPriority="59" w:unhideWhenUsed="0"/>
-    <w:lsdException w:name="Placeholder Text" w:unhideWhenUsed="0"/>
-    <w:lsdException w:name="No Spacing" w:semiHidden="0" w:uiPriority="1" w:unhideWhenUsed="0" w:qFormat="1"/>
-    <w:lsdException w:name="Light Shading" w:semiHidden="0" w:uiPriority="60" w:unhideWhenUsed="0"/>
-    <w:lsdException w:name="Light List" w:semiHidden="0" w:uiPriority="61" w:unhideWhenUsed="0"/>
-    <w:lsdException w:name="Light Grid" w:semiHidden="0" w:uiPriority="62" w:unhideWhenUsed="0"/>
-    <w:lsdException w:name="Medium Shading 1" w:semiHidden="0" w:uiPriority="63" w:unhideWhenUsed="0"/>
-    <w:lsdException w:name="Medium Shading 2" w:semiHidden="0" w:uiPriority="64" w:unhideWhenUsed="0"/>
-    <w:lsdException w:name="Medium List 1" w:semiHidden="0" w:uiPriority="65" w:unhideWhenUsed="0"/>
-    <w:lsdException w:name="Medium List 2" w:semiHidden="0" w:uiPriority="66" w:unhideWhenUsed="0"/>
-    <w:lsdException w:name="Medium Grid 1" w:semiHidden="0" w:uiPriority="67" w:unhideWhenUsed="0"/>
-    <w:lsdException w:name="Medium Grid 2" w:semiHidden="0" w:uiPriority="68" w:unhideWhenUsed="0"/>
-    <w:lsdException w:name="Medium Grid 3" w:semiHidden="0" w:uiPriority="69" w:unhideWhenUsed="0"/>
-    <w:lsdException w:name="Dark List" w:semiHidden="0" w:uiPriority="70" w:unhideWhenUsed="0"/>
-    <w:lsdException w:name="Colorful Shading" w:semiHidden="0" w:uiPriority="71" w:unhideWhenUsed="0"/>
-    <w:lsdException w:name="Colorful List" w:semiHidden="0" w:uiPriority="72" w:unhideWhenUsed="0"/>
-    <w:lsdException w:name="Colorful Grid" w:semiHidden="0" w:uiPriority="73" w:unhideWhenUsed="0"/>
-    <w:lsdException w:name="Light Shading Accent 1" w:semiHidden="0" w:uiPriority="60" w:unhideWhenUsed="0"/>
-    <w:lsdException w:name="Light List Accent 1" w:semiHidden="0" w:uiPriority="61" w:unhideWhenUsed="0"/>
-    <w:lsdException w:name="Light Grid Accent 1" w:semiHidden="0" w:uiPriority="62" w:unhideWhenUsed="0"/>
-    <w:lsdException w:name="Medium Shading 1 Accent 1" w:semiHidden="0" w:uiPriority="63" w:unhideWhenUsed="0"/>
-    <w:lsdException w:name="Medium Shading 2 Accent 1" w:semiHidden="0" w:uiPriority="64" w:unhideWhenUsed="0"/>
-    <w:lsdException w:name="Medium List 1 Accent 1" w:semiHidden="0" w:uiPriority="65" w:unhideWhenUsed="0"/>
-    <w:lsdException w:name="Revision" w:unhideWhenUsed="0"/>
-    <w:lsdException w:name="List Paragraph" w:semiHidden="0" w:uiPriority="34" w:unhideWhenUsed="0" w:qFormat="1"/>
-    <w:lsdException w:name="Quote" w:semiHidden="0" w:uiPriority="29" w:unhideWhenUsed="0" w:qFormat="1"/>
-    <w:lsdException w:name="Intense Quote" w:semiHidden="0" w:uiPriority="30" w:unhideWhenUsed="0" w:qFormat="1"/>
-    <w:lsdException w:name="Medium List 2 Accent 1" w:semiHidden="0" w:uiPriority="66" w:unhideWhenUsed="0"/>
-    <w:lsdException w:name="Medium Grid 1 Accent 1" w:semiHidden="0" w:uiPriority="67" w:unhideWhenUsed="0"/>
-    <w:lsdException w:name="Medium Grid 2 Accent 1" w:semiHidden="0" w:uiPriority="68" w:unhideWhenUsed="0"/>
-    <w:lsdException w:name="Medium Grid 3 Accent 1" w:semiHidden="0" w:uiPriority="69" w:unhideWhenUsed="0"/>
-    <w:lsdException w:name="Dark List Accent 1" w:semiHidden="0" w:uiPriority="70" w:unhideWhenUsed="0"/>
-    <w:lsdException w:name="Colorful Shading Accent 1" w:semiHidden="0" w:uiPriority="71" w:unhideWhenUsed="0"/>
-    <w:lsdException w:name="Colorful List Accent 1" w:semiHidden="0" w:uiPriority="72" w:unhideWhenUsed="0"/>
-    <w:lsdException w:name="Colorful Grid Accent 1" w:semiHidden="0" w:uiPriority="73" w:unhideWhenUsed="0"/>
-    <w:lsdException w:name="Light Shading Accent 2" w:semiHidden="0" w:uiPriority="60" w:unhideWhenUsed="0"/>
-    <w:lsdException w:name="Light List Accent 2" w:semiHidden="0" w:uiPriority="61" w:unhideWhenUsed="0"/>
-    <w:lsdException w:name="Light Grid Accent 2" w:semiHidden="0" w:uiPriority="62" w:unhideWhenUsed="0"/>
-    <w:lsdException w:name="Medium Shading 1 Accent 2" w:semiHidden="0" w:uiPriority="63" w:unhideWhenUsed="0"/>
-    <w:lsdException w:name="Medium Shading 2 Accent 2" w:semiHidden="0" w:uiPriority="64" w:unhideWhenUsed="0"/>
-    <w:lsdException w:name="Medium List 1 Accent 2" w:semiHidden="0" w:uiPriority="65" w:unhideWhenUsed="0"/>
-    <w:lsdException w:name="Medium List 2 Accent 2" w:semiHidden="0" w:uiPriority="66" w:unhideWhenUsed="0"/>
-    <w:lsdException w:name="Medium Grid 1 Accent 2" w:semiHidden="0" w:uiPriority="67" w:unhideWhenUsed="0"/>
-    <w:lsdException w:name="Medium Grid 2 Accent 2" w:semiHidden="0" w:uiPriority="68" w:unhideWhenUsed="0"/>
-    <w:lsdException w:name="Medium Grid 3 Accent 2" w:semiHidden="0" w:uiPriority="69" w:unhideWhenUsed="0"/>
-    <w:lsdException w:name="Dark List Accent 2" w:semiHidden="0" w:uiPriority="70" w:unhideWhenUsed="0"/>
-    <w:lsdException w:name="Colorful Shading Accent 2" w:semiHidden="0" w:uiPriority="71" w:unhideWhenUsed="0"/>
-    <w:lsdException w:name="Colorful List Accent 2" w:semiHidden="0" w:uiPriority="72" w:unhideWhenUsed="0"/>
-    <w:lsdException w:name="Colorful Grid Accent 2" w:semiHidden="0" w:uiPriority="73" w:unhideWhenUsed="0"/>
-    <w:lsdException w:name="Light Shading Accent 3" w:semiHidden="0" w:uiPriority="60" w:unhideWhenUsed="0"/>
-    <w:lsdException w:name="Light List Accent 3" w:semiHidden="0" w:uiPriority="61" w:unhideWhenUsed="0"/>
-    <w:lsdException w:name="Light Grid Accent 3" w:semiHidden="0" w:uiPriority="62" w:unhideWhenUsed="0"/>
-    <w:lsdException w:name="Medium Shading 1 Accent 3" w:semiHidden="0" w:uiPriority="63" w:unhideWhenUsed="0"/>
-    <w:lsdException w:name="Medium Shading 2 Accent 3" w:semiHidden="0" w:uiPriority="64" w:unhideWhenUsed="0"/>
-    <w:lsdException w:name="Medium List 1 Accent 3" w:semiHidden="0" w:uiPriority="65" w:unhideWhenUsed="0"/>
-    <w:lsdException w:name="Medium List 2 Accent 3" w:semiHidden="0" w:uiPriority="66" w:unhideWhenUsed="0"/>
-    <w:lsdException w:name="Medium Grid 1 Accent 3" w:semiHidden="0" w:uiPriority="67" w:unhideWhenUsed="0"/>
-    <w:lsdException w:name="Medium Grid 2 Accent 3" w:semiHidden="0" w:uiPriority="68" w:unhideWhenUsed="0"/>
-    <w:lsdException w:name="Medium Grid 3 Accent 3" w:semiHidden="0" w:uiPriority="69" w:unhideWhenUsed="0"/>
-    <w:lsdException w:name="Dark List Accent 3" w:semiHidden="0" w:uiPriority="70" w:unhideWhenUsed="0"/>
-    <w:lsdException w:name="Colorful Shading Accent 3" w:semiHidden="0" w:uiPriority="71" w:unhideWhenUsed="0"/>
-    <w:lsdException w:name="Colorful List Accent 3" w:semiHidden="0" w:uiPriority="72" w:unhideWhenUsed="0"/>
-    <w:lsdException w:name="Colorful Grid Accent 3" w:semiHidden="0" w:uiPriority="73" w:unhideWhenUsed="0"/>
-    <w:lsdException w:name="Light Shading Accent 4" w:semiHidden="0" w:uiPriority="60" w:unhideWhenUsed="0"/>
-    <w:lsdException w:name="Light List Accent 4" w:semiHidden="0" w:uiPriority="61" w:unhideWhenUsed="0"/>
-    <w:lsdException w:name="Light Grid Accent 4" w:semiHidden="0" w:uiPriority="62" w:unhideWhenUsed="0"/>
-    <w:lsdException w:name="Medium Shading 1 Accent 4" w:semiHidden="0" w:uiPriority="63" w:unhideWhenUsed="0"/>
-    <w:lsdException w:name="Medium Shading 2 Accent 4" w:semiHidden="0" w:uiPriority="64" w:unhideWhenUsed="0"/>
-    <w:lsdException w:name="Medium List 1 Accent 4" w:semiHidden="0" w:uiPriority="65" w:unhideWhenUsed="0"/>
-    <w:lsdException w:name="Medium List 2 Accent 4" w:semiHidden="0" w:uiPriority="66" w:unhideWhenUsed="0"/>
-    <w:lsdException w:name="Medium Grid 1 Accent 4" w:semiHidden="0" w:uiPriority="67" w:unhideWhenUsed="0"/>
-    <w:lsdException w:name="Medium Grid 2 Accent 4" w:semiHidden="0" w:uiPriority="68" w:unhideWhenUsed="0"/>
-    <w:lsdException w:name="Medium Grid 3 Accent 4" w:semiHidden="0" w:uiPriority="69" w:unhideWhenUsed="0"/>
-    <w:lsdException w:name="Dark List Accent 4" w:semiHidden="0" w:uiPriority="70" w:unhideWhenUsed="0"/>
-    <w:lsdException w:name="Colorful Shading Accent 4" w:semiHidden="0" w:uiPriority="71" w:unhideWhenUsed="0"/>
-    <w:lsdException w:name="Colorful List Accent 4" w:semiHidden="0" w:uiPriority="72" w:unhideWhenUsed="0"/>
-    <w:lsdException w:name="Colorful Grid Accent 4" w:semiHidden="0" w:uiPriority="73" w:unhideWhenUsed="0"/>
-    <w:lsdException w:name="Light Shading Accent 5" w:semiHidden="0" w:uiPriority="60" w:unhideWhenUsed="0"/>
-    <w:lsdException w:name="Light List Accent 5" w:semiHidden="0" w:uiPriority="61" w:unhideWhenUsed="0"/>
-    <w:lsdException w:name="Light Grid Accent 5" w:semiHidden="0" w:uiPriority="62" w:unhideWhenUsed="0"/>
-    <w:lsdException w:name="Medium Shading 1 Accent 5" w:semiHidden="0" w:uiPriority="63" w:unhideWhenUsed="0"/>
-    <w:lsdException w:name="Medium Shading 2 Accent 5" w:semiHidden="0" w:uiPriority="64" w:unhideWhenUsed="0"/>
-    <w:lsdException w:name="Medium List 1 Accent 5" w:semiHidden="0" w:uiPriority="65" w:unhideWhenUsed="0"/>
-    <w:lsdException w:name="Medium List 2 Accent 5" w:semiHidden="0" w:uiPriority="66" w:unhideWhenUsed="0"/>
-    <w:lsdException w:name="Medium Grid 1 Accent 5" w:semiHidden="0" w:uiPriority="67" w:unhideWhenUsed="0"/>
-    <w:lsdException w:name="Medium Grid 2 Accent 5" w:semiHidden="0" w:uiPriority="68" w:unhideWhenUsed="0"/>
-    <w:lsdException w:name="Medium Grid 3 Accent 5" w:semiHidden="0" w:uiPriority="69" w:unhideWhenUsed="0"/>
-    <w:lsdException w:name="Dark List Accent 5" w:semiHidden="0" w:uiPriority="70" w:unhideWhenUsed="0"/>
-    <w:lsdException w:name="Colorful Shading Accent 5" w:semiHidden="0" w:uiPriority="71" w:unhideWhenUsed="0"/>
-    <w:lsdException w:name="Colorful List Accent 5" w:semiHidden="0" w:uiPriority="72" w:unhideWhenUsed="0"/>
-    <w:lsdException w:name="Colorful Grid Accent 5" w:semiHidden="0" w:uiPriority="73" w:unhideWhenUsed="0"/>
-    <w:lsdException w:name="Light Shading Accent 6" w:semiHidden="0" w:uiPriority="60" w:unhideWhenUsed="0"/>
-    <w:lsdException w:name="Light List Accent 6" w:semiHidden="0" w:uiPriority="61" w:unhideWhenUsed="0"/>
-    <w:lsdException w:name="Light Grid Accent 6" w:semiHidden="0" w:uiPriority="62" w:unhideWhenUsed="0"/>
-    <w:lsdException w:name="Medium Shading 1 Accent 6" w:semiHidden="0" w:uiPriority="63" w:unhideWhenUsed="0"/>
-    <w:lsdException w:name="Medium Shading 2 Accent 6" w:semiHidden="0" w:uiPriority="64" w:unhideWhenUsed="0"/>
-    <w:lsdException w:name="Medium List 1 Accent 6" w:semiHidden="0" w:uiPriority="65" w:unhideWhenUsed="0"/>
-    <w:lsdException w:name="Medium List 2 Accent 6" w:semiHidden="0" w:uiPriority="66" w:unhideWhenUsed="0"/>
-    <w:lsdException w:name="Medium Grid 1 Accent 6" w:semiHidden="0" w:uiPriority="67" w:unhideWhenUsed="0"/>
-    <w:lsdException w:name="Medium Grid 2 Accent 6" w:semiHidden="0" w:uiPriority="68" w:unhideWhenUsed="0"/>
-    <w:lsdException w:name="Medium Grid 3 Accent 6" w:semiHidden="0" w:uiPriority="69" w:unhideWhenUsed="0"/>
-    <w:lsdException w:name="Dark List Accent 6" w:semiHidden="0" w:uiPriority="70" w:unhideWhenUsed="0"/>
-    <w:lsdException w:name="Colorful Shading Accent 6" w:semiHidden="0" w:uiPriority="71" w:unhideWhenUsed="0"/>
-    <w:lsdException w:name="Colorful List Accent 6" w:semiHidden="0" w:uiPriority="72" w:unhideWhenUsed="0"/>
-    <w:lsdException w:name="Colorful Grid Accent 6" w:semiHidden="0" w:uiPriority="73" w:unhideWhenUsed="0"/>
-    <w:lsdException w:name="Subtle Emphasis" w:semiHidden="0" w:uiPriority="19" w:unhideWhenUsed="0" w:qFormat="1"/>
-    <w:lsdException w:name="Intense Emphasis" w:semiHidden="0" w:uiPriority="21" w:unhideWhenUsed="0" w:qFormat="1"/>
-    <w:lsdException w:name="Subtle Reference" w:semiHidden="0" w:uiPriority="31" w:unhideWhenUsed="0" w:qFormat="1"/>
-    <w:lsdException w:name="Intense Reference" w:semiHidden="0" w:uiPriority="32" w:unhideWhenUsed="0" w:qFormat="1"/>
-    <w:lsdException w:name="Book Title" w:semiHidden="0" w:uiPriority="33" w:unhideWhenUsed="0" w:qFormat="1"/>
-    <w:lsdException w:name="Bibliography" w:uiPriority="37"/>
-    <w:lsdException w:name="TOC Heading" w:uiPriority="39" w:qFormat="1"/>
-  </w:latentStyles>
-  <w:style w:type="paragraph" w:default="1" w:styleId="Normal">
-    <w:name w:val="Normal"/>
-    <w:qFormat/>
-  </w:style>
-  <w:style w:type="paragraph" w:styleId="Heading1">
-    <w:name w:val="heading 1"/>
-    <w:basedOn w:val="Normal"/>
-    <w:next w:val="Normal"/>
-    <w:link w:val="Heading1Char"/>
+  <w:style w:type="character" w:customStyle="1" w:styleId="Heading3Char">
+    <w:name w:val="Heading 3 Char"/>
+    <w:basedOn w:val="DefaultParagraphFont"/>
+    <w:link w:val="Heading3"/>
     <w:uiPriority w:val="9"/>
-    <w:qFormat/>
-    <w:rsid w:val="00DB728C"/>
-    <w:pPr>
-      <w:keepNext/>
-      <w:keepLines/>
-      <w:spacing w:before="480" w:after="0"/>
-      <w:outlineLvl w:val="0"/>
-    </w:pPr>
+    <w:rsid w:val="002D6F2B"/>
     <w:rPr>
       <w:rFonts w:asciiTheme="majorHAnsi" w:eastAsiaTheme="majorEastAsia" w:hAnsiTheme="majorHAnsi" w:cstheme="majorBidi"/>
-      <w:b/>
-      <w:bCs/>
-      <w:color w:val="365F91" w:themeColor="accent1" w:themeShade="BF"/>
-      <w:sz w:val="28"/>
-      <w:szCs w:val="28"/>
+      <w:color w:val="243F60" w:themeColor="accent1" w:themeShade="7F"/>
+      <w:sz w:val="24"/>
+      <w:szCs w:val="24"/>
     </w:rPr>
   </w:style>
-  <w:style w:type="paragraph" w:styleId="Heading2">
-    <w:name w:val="heading 2"/>
-    <w:basedOn w:val="Normal"/>
-    <w:next w:val="Normal"/>
-    <w:link w:val="Heading2Char"/>
-    <w:uiPriority w:val="9"/>
-    <w:unhideWhenUsed/>
-    <w:qFormat/>
-    <w:rsid w:val="008C50D9"/>
-    <w:pPr>
-      <w:keepNext/>
-      <w:keepLines/>
-      <w:spacing w:before="200" w:after="0"/>
-      <w:outlineLvl w:val="1"/>
-    </w:pPr>
-    <w:rPr>
-      <w:rFonts w:asciiTheme="majorHAnsi" w:eastAsiaTheme="majorEastAsia" w:hAnsiTheme="majorHAnsi" w:cstheme="majorBidi"/>
-      <w:b/>
-      <w:bCs/>
-      <w:color w:val="4F81BD" w:themeColor="accent1"/>
-      <w:sz w:val="26"/>
-      <w:szCs w:val="26"/>
-    </w:rPr>
-  </w:style>
-  <w:style w:type="character" w:default="1" w:styleId="DefaultParagraphFont">
-    <w:name w:val="Default Paragraph Font"/>
-    <w:uiPriority w:val="1"/>
-    <w:semiHidden/>
-    <w:unhideWhenUsed/>
-  </w:style>
-  <w:style w:type="table" w:default="1" w:styleId="TableNormal">
-    <w:name w:val="Normal Table"/>
+  <w:style w:type="character" w:styleId="UnresolvedMention">
+    <w:name w:val="Unresolved Mention"/>
+    <w:basedOn w:val="DefaultParagraphFont"/>
     <w:uiPriority w:val="99"/>
     <w:semiHidden/>
     <w:unhideWhenUsed/>
-    <w:tblPr>
-      <w:tblInd w:w="0" w:type="dxa"/>
-      <w:tblCellMar>
-        <w:top w:w="0" w:type="dxa"/>
-        <w:left w:w="108" w:type="dxa"/>
-        <w:bottom w:w="0" w:type="dxa"/>
-        <w:right w:w="108" w:type="dxa"/>
-      </w:tblCellMar>
-    </w:tblPr>
-  </w:style>
-  <w:style w:type="numbering" w:default="1" w:styleId="NoList">
-    <w:name w:val="No List"/>
-    <w:uiPriority w:val="99"/>
-    <w:semiHidden/>
-    <w:unhideWhenUsed/>
-  </w:style>
-  <w:style w:type="paragraph" w:styleId="ListParagraph">
-    <w:name w:val="List Paragraph"/>
-    <w:basedOn w:val="Normal"/>
-    <w:uiPriority w:val="34"/>
-    <w:qFormat/>
-    <w:rsid w:val="006B6DAB"/>
-    <w:pPr>
-      <w:ind w:left="720"/>
-      <w:contextualSpacing/>
-    </w:pPr>
-  </w:style>
-  <w:style w:type="character" w:customStyle="1" w:styleId="Heading1Char">
-    <w:name w:val="Heading 1 Char"/>
-    <w:basedOn w:val="DefaultParagraphFont"/>
-    <w:link w:val="Heading1"/>
-    <w:uiPriority w:val="9"/>
-    <w:rsid w:val="00DB728C"/>
+    <w:rsid w:val="002D6F2B"/>
     <w:rPr>
-      <w:rFonts w:asciiTheme="majorHAnsi" w:eastAsiaTheme="majorEastAsia" w:hAnsiTheme="majorHAnsi" w:cstheme="majorBidi"/>
-      <w:b/>
-      <w:bCs/>
-      <w:color w:val="365F91" w:themeColor="accent1" w:themeShade="BF"/>
-      <w:sz w:val="28"/>
-      <w:szCs w:val="28"/>
-    </w:rPr>
-  </w:style>
-  <w:style w:type="character" w:customStyle="1" w:styleId="Heading2Char">
-    <w:name w:val="Heading 2 Char"/>
-    <w:basedOn w:val="DefaultParagraphFont"/>
-    <w:link w:val="Heading2"/>
-    <w:uiPriority w:val="9"/>
-    <w:rsid w:val="008C50D9"/>
-    <w:rPr>
-      <w:rFonts w:asciiTheme="majorHAnsi" w:eastAsiaTheme="majorEastAsia" w:hAnsiTheme="majorHAnsi" w:cstheme="majorBidi"/>
-      <w:b/>
-      <w:bCs/>
-      <w:color w:val="4F81BD" w:themeColor="accent1"/>
-      <w:sz w:val="26"/>
-      <w:szCs w:val="26"/>
-    </w:rPr>
-  </w:style>
-  <w:style w:type="paragraph" w:styleId="TOCHeading">
-    <w:name w:val="TOC Heading"/>
-    <w:basedOn w:val="Heading1"/>
-    <w:next w:val="Normal"/>
-    <w:uiPriority w:val="39"/>
-    <w:semiHidden/>
-    <w:unhideWhenUsed/>
-    <w:qFormat/>
-    <w:rsid w:val="008C50D9"/>
-    <w:pPr>
-      <w:outlineLvl w:val="9"/>
-    </w:pPr>
-    <w:rPr>
-      <w:lang w:val="en-US" w:eastAsia="ja-JP"/>
-    </w:rPr>
-  </w:style>
-  <w:style w:type="paragraph" w:styleId="TOC1">
-    <w:name w:val="toc 1"/>
-    <w:basedOn w:val="Normal"/>
-    <w:next w:val="Normal"/>
-    <w:autoRedefine/>
-    <w:uiPriority w:val="39"/>
-    <w:unhideWhenUsed/>
-    <w:rsid w:val="008C50D9"/>
-    <w:pPr>
-      <w:spacing w:after="100"/>
-    </w:pPr>
-  </w:style>
-  <w:style w:type="paragraph" w:styleId="TOC2">
-    <w:name w:val="toc 2"/>
-    <w:basedOn w:val="Normal"/>
-    <w:next w:val="Normal"/>
-    <w:autoRedefine/>
-    <w:uiPriority w:val="39"/>
-    <w:unhideWhenUsed/>
-    <w:rsid w:val="008C50D9"/>
-    <w:pPr>
-      <w:spacing w:after="100"/>
-      <w:ind w:left="220"/>
-    </w:pPr>
-  </w:style>
-  <w:style w:type="character" w:styleId="Hyperlink">
-    <w:name w:val="Hyperlink"/>
-    <w:basedOn w:val="DefaultParagraphFont"/>
-    <w:uiPriority w:val="99"/>
-    <w:unhideWhenUsed/>
-    <w:rsid w:val="008C50D9"/>
-    <w:rPr>
-      <w:color w:val="0000FF" w:themeColor="hyperlink"/>
-      <w:u w:val="single"/>
-    </w:rPr>
-  </w:style>
-  <w:style w:type="paragraph" w:styleId="BalloonText">
-    <w:name w:val="Balloon Text"/>
-    <w:basedOn w:val="Normal"/>
-    <w:link w:val="BalloonTextChar"/>
-    <w:uiPriority w:val="99"/>
-    <w:semiHidden/>
-    <w:unhideWhenUsed/>
-    <w:rsid w:val="008C50D9"/>
-    <w:pPr>
-      <w:spacing w:after="0" w:line="240" w:lineRule="auto"/>
-    </w:pPr>
-    <w:rPr>
-      <w:rFonts w:ascii="Tahoma" w:hAnsi="Tahoma" w:cs="Tahoma"/>
-      <w:sz w:val="16"/>
-      <w:szCs w:val="16"/>
-    </w:rPr>
-  </w:style>
-  <w:style w:type="character" w:customStyle="1" w:styleId="BalloonTextChar">
-    <w:name w:val="Balloon Text Char"/>
-    <w:basedOn w:val="DefaultParagraphFont"/>
-    <w:link w:val="BalloonText"/>
-    <w:uiPriority w:val="99"/>
-    <w:semiHidden/>
-    <w:rsid w:val="008C50D9"/>
-    <w:rPr>
-      <w:rFonts w:ascii="Tahoma" w:hAnsi="Tahoma" w:cs="Tahoma"/>
-      <w:sz w:val="16"/>
-      <w:szCs w:val="16"/>
-    </w:rPr>
-  </w:style>
-  <w:style w:type="paragraph" w:styleId="NoSpacing">
-    <w:name w:val="No Spacing"/>
-    <w:link w:val="NoSpacingChar"/>
-    <w:uiPriority w:val="1"/>
-    <w:qFormat/>
-    <w:rsid w:val="008C50D9"/>
-    <w:pPr>
-      <w:spacing w:after="0" w:line="240" w:lineRule="auto"/>
-    </w:pPr>
-    <w:rPr>
-      <w:rFonts w:eastAsiaTheme="minorEastAsia"/>
-      <w:lang w:val="en-US" w:eastAsia="ja-JP"/>
-    </w:rPr>
-  </w:style>
-  <w:style w:type="character" w:customStyle="1" w:styleId="NoSpacingChar">
-    <w:name w:val="No Spacing Char"/>
-    <w:basedOn w:val="DefaultParagraphFont"/>
-    <w:link w:val="NoSpacing"/>
-    <w:uiPriority w:val="1"/>
-    <w:rsid w:val="008C50D9"/>
-    <w:rPr>
-      <w:rFonts w:eastAsiaTheme="minorEastAsia"/>
-      <w:lang w:val="en-US" w:eastAsia="ja-JP"/>
+      <w:color w:val="605E5C"/>
+      <w:shd w:val="clear" w:color="auto" w:fill="E1DFDD"/>
     </w:rPr>
   </w:style>
 </w:styles>
 </file>
 
 <file path=word/glossary/document.xml><?xml version="1.0" encoding="utf-8"?>
-<w:glossaryDocument xmlns:wpc="http://schemas.microsoft.com/office/word/2010/wordprocessingCanvas" xmlns:mc="http://schemas.openxmlformats.org/markup-compatibility/2006" xmlns:o="urn:schemas-microsoft-com:office:office" xmlns:r="http://schemas.openxmlformats.org/officeDocument/2006/relationships" xmlns:m="http://schemas.openxmlformats.org/officeDocument/2006/math" xmlns:v="urn:schemas-microsoft-com:vml" xmlns:wp14="http://schemas.microsoft.com/office/word/2010/wordprocessingDrawing" xmlns:wp="http://schemas.openxmlformats.org/drawingml/2006/wordprocessingDrawing" xmlns:w10="urn:schemas-microsoft-com:office:word" xmlns:w="http://schemas.openxmlformats.org/wordprocessingml/2006/main" xmlns:w14="http://schemas.microsoft.com/office/word/2010/wordml" xmlns:wpg="http://schemas.microsoft.com/office/word/2010/wordprocessingGroup" xmlns:wpi="http://schemas.microsoft.com/office/word/2010/wordprocessingInk" xmlns:wne="http://schemas.microsoft.com/office/word/2006/wordml" xmlns:wps="http://schemas.microsoft.com/office/word/2010/wordprocessingShape" mc:Ignorable="w14 wp14">
+<w:glossaryDocument xmlns:wpc="http://schemas.microsoft.com/office/word/2010/wordprocessingCanvas" xmlns:cx="http://schemas.microsoft.com/office/drawing/2014/chartex" xmlns:cx1="http://schemas.microsoft.com/office/drawing/2015/9/8/chartex" xmlns:cx2="http://schemas.microsoft.com/office/drawing/2015/10/21/chartex" xmlns:cx3="http://schemas.microsoft.com/office/drawing/2016/5/9/chartex" xmlns:cx4="http://schemas.microsoft.com/office/drawing/2016/5/10/chartex" xmlns:cx5="http://schemas.microsoft.com/office/drawing/2016/5/11/chartex" xmlns:cx6="http://schemas.microsoft.com/office/drawing/2016/5/12/chartex" xmlns:cx7="http://schemas.microsoft.com/office/drawing/2016/5/13/chartex" xmlns:cx8="http://schemas.microsoft.com/office/drawing/2016/5/14/chartex" xmlns:mc="http://schemas.openxmlformats.org/markup-compatibility/2006" xmlns:aink="http://schemas.microsoft.com/office/drawing/2016/ink" xmlns:am3d="http://schemas.microsoft.com/office/drawing/2017/model3d" xmlns:o="urn:schemas-microsoft-com:office:office" xmlns:r="http://schemas.openxmlformats.org/officeDocument/2006/relationships" xmlns:m="http://schemas.openxmlformats.org/officeDocument/2006/math" xmlns:v="urn:schemas-microsoft-com:vml" xmlns:wp14="http://schemas.microsoft.com/office/word/2010/wordprocessingDrawing" xmlns:wp="http://schemas.openxmlformats.org/drawingml/2006/wordprocessingDrawing" xmlns:w10="urn:schemas-microsoft-com:office:word" xmlns:w="http://schemas.openxmlformats.org/wordprocessingml/2006/main" xmlns:w14="http://schemas.microsoft.com/office/word/2010/wordml" xmlns:w15="http://schemas.microsoft.com/office/word/2012/wordml" xmlns:w16cid="http://schemas.microsoft.com/office/word/2016/wordml/cid" xmlns:w16se="http://schemas.microsoft.com/office/word/2015/wordml/symex" xmlns:wpg="http://schemas.microsoft.com/office/word/2010/wordprocessingGroup" xmlns:wpi="http://schemas.microsoft.com/office/word/2010/wordprocessingInk" xmlns:wne="http://schemas.microsoft.com/office/word/2006/wordml" xmlns:wps="http://schemas.microsoft.com/office/word/2010/wordprocessingShape" mc:Ignorable="w14 w15 w16se w16cid wp14">
   <w:docParts>
     <w:docPart>
       <w:docPartPr>
@@ -4831,7 +5350,7 @@
 </file>
 
 <file path=word/glossary/fontTable.xml><?xml version="1.0" encoding="utf-8"?>
-<w:fonts xmlns:mc="http://schemas.openxmlformats.org/markup-compatibility/2006" xmlns:r="http://schemas.openxmlformats.org/officeDocument/2006/relationships" xmlns:w="http://schemas.openxmlformats.org/wordprocessingml/2006/main" xmlns:w14="http://schemas.microsoft.com/office/word/2010/wordml" mc:Ignorable="w14">
+<w:fonts xmlns:mc="http://schemas.openxmlformats.org/markup-compatibility/2006" xmlns:r="http://schemas.openxmlformats.org/officeDocument/2006/relationships" xmlns:w="http://schemas.openxmlformats.org/wordprocessingml/2006/main" xmlns:w14="http://schemas.microsoft.com/office/word/2010/wordml" xmlns:w15="http://schemas.microsoft.com/office/word/2012/wordml" xmlns:w16cid="http://schemas.microsoft.com/office/word/2016/wordml/cid" xmlns:w16se="http://schemas.microsoft.com/office/word/2015/wordml/symex" mc:Ignorable="w14 w15 w16se w16cid">
   <w:font w:name="Times New Roman">
     <w:panose1 w:val="02020603050405020304"/>
     <w:charset w:val="00"/>
@@ -4860,11 +5379,18 @@
     <w:pitch w:val="variable"/>
     <w:sig w:usb0="E1002EFF" w:usb1="C000605B" w:usb2="00000029" w:usb3="00000000" w:csb0="000101FF" w:csb1="00000000"/>
   </w:font>
+  <w:font w:name="Calibri Light">
+    <w:panose1 w:val="020F0302020204030204"/>
+    <w:charset w:val="00"/>
+    <w:family w:val="swiss"/>
+    <w:pitch w:val="variable"/>
+    <w:sig w:usb0="E0002AFF" w:usb1="C000247B" w:usb2="00000009" w:usb3="00000000" w:csb0="000001FF" w:csb1="00000000"/>
+  </w:font>
 </w:fonts>
 </file>
 
 <file path=word/glossary/settings.xml><?xml version="1.0" encoding="utf-8"?>
-<w:settings xmlns:mc="http://schemas.openxmlformats.org/markup-compatibility/2006" xmlns:o="urn:schemas-microsoft-com:office:office" xmlns:r="http://schemas.openxmlformats.org/officeDocument/2006/relationships" xmlns:m="http://schemas.openxmlformats.org/officeDocument/2006/math" xmlns:v="urn:schemas-microsoft-com:vml" xmlns:w10="urn:schemas-microsoft-com:office:word" xmlns:w="http://schemas.openxmlformats.org/wordprocessingml/2006/main" xmlns:w14="http://schemas.microsoft.com/office/word/2010/wordml" xmlns:sl="http://schemas.openxmlformats.org/schemaLibrary/2006/main" mc:Ignorable="w14">
+<w:settings xmlns:mc="http://schemas.openxmlformats.org/markup-compatibility/2006" xmlns:o="urn:schemas-microsoft-com:office:office" xmlns:r="http://schemas.openxmlformats.org/officeDocument/2006/relationships" xmlns:m="http://schemas.openxmlformats.org/officeDocument/2006/math" xmlns:v="urn:schemas-microsoft-com:vml" xmlns:w10="urn:schemas-microsoft-com:office:word" xmlns:w="http://schemas.openxmlformats.org/wordprocessingml/2006/main" xmlns:w14="http://schemas.microsoft.com/office/word/2010/wordml" xmlns:w15="http://schemas.microsoft.com/office/word/2012/wordml" xmlns:w16cid="http://schemas.microsoft.com/office/word/2016/wordml/cid" xmlns:w16se="http://schemas.microsoft.com/office/word/2015/wordml/symex" xmlns:sl="http://schemas.openxmlformats.org/schemaLibrary/2006/main" mc:Ignorable="w14 w15 w16se w16cid">
   <w:view w:val="normal"/>
   <w:defaultTabStop w:val="720"/>
   <w:characterSpacingControl w:val="doNotCompress"/>
@@ -4874,9 +5400,12 @@
     <w:compatSetting w:name="overrideTableStyleFontSizeAndJustification" w:uri="http://schemas.microsoft.com/office/word" w:val="1"/>
     <w:compatSetting w:name="enableOpenTypeFeatures" w:uri="http://schemas.microsoft.com/office/word" w:val="1"/>
     <w:compatSetting w:name="doNotFlipMirrorIndents" w:uri="http://schemas.microsoft.com/office/word" w:val="1"/>
+    <w:compatSetting w:name="useWord2013TrackBottomHyphenation" w:uri="http://schemas.microsoft.com/office/word" w:val="1"/>
   </w:compat>
   <w:rsids>
     <w:rsidRoot w:val="00D83BAC"/>
+    <w:rsid w:val="00181044"/>
+    <w:rsid w:val="00685F94"/>
     <w:rsid w:val="00D83BAC"/>
     <w:rsid w:val="00F71AB0"/>
   </w:rsids>
@@ -4895,13 +5424,13 @@
   </m:mathPr>
   <w:themeFontLang w:val="en-ZA"/>
   <w:clrSchemeMapping w:bg1="light1" w:t1="dark1" w:bg2="light2" w:t2="dark2" w:accent1="accent1" w:accent2="accent2" w:accent3="accent3" w:accent4="accent4" w:accent5="accent5" w:accent6="accent6" w:hyperlink="hyperlink" w:followedHyperlink="followedHyperlink"/>
-  <w:decimalSymbol w:val="."/>
+  <w:decimalSymbol w:val=","/>
   <w:listSeparator w:val=","/>
 </w:settings>
 </file>
 
 <file path=word/glossary/styles.xml><?xml version="1.0" encoding="utf-8"?>
-<w:styles xmlns:mc="http://schemas.openxmlformats.org/markup-compatibility/2006" xmlns:r="http://schemas.openxmlformats.org/officeDocument/2006/relationships" xmlns:w="http://schemas.openxmlformats.org/wordprocessingml/2006/main" xmlns:w14="http://schemas.microsoft.com/office/word/2010/wordml" mc:Ignorable="w14">
+<w:styles xmlns:mc="http://schemas.openxmlformats.org/markup-compatibility/2006" xmlns:r="http://schemas.openxmlformats.org/officeDocument/2006/relationships" xmlns:w="http://schemas.openxmlformats.org/wordprocessingml/2006/main" xmlns:w14="http://schemas.microsoft.com/office/word/2010/wordml" xmlns:w15="http://schemas.microsoft.com/office/word/2012/wordml" xmlns:w16cid="http://schemas.microsoft.com/office/word/2016/wordml/cid" xmlns:w16se="http://schemas.microsoft.com/office/word/2015/wordml/symex" mc:Ignorable="w14 w15 w16se w16cid">
   <w:docDefaults>
     <w:rPrDefault>
       <w:rPr>
@@ -4917,358 +5446,383 @@
       </w:pPr>
     </w:pPrDefault>
   </w:docDefaults>
-  <w:latentStyles w:defLockedState="0" w:defUIPriority="99" w:defSemiHidden="1" w:defUnhideWhenUsed="1" w:defQFormat="0" w:count="267">
-    <w:lsdException w:name="Normal" w:semiHidden="0" w:uiPriority="0" w:unhideWhenUsed="0" w:qFormat="1"/>
-    <w:lsdException w:name="heading 1" w:semiHidden="0" w:uiPriority="9" w:unhideWhenUsed="0" w:qFormat="1"/>
-    <w:lsdException w:name="heading 2" w:uiPriority="9" w:qFormat="1"/>
-    <w:lsdException w:name="heading 3" w:uiPriority="9" w:qFormat="1"/>
-    <w:lsdException w:name="heading 4" w:uiPriority="9" w:qFormat="1"/>
-    <w:lsdException w:name="heading 5" w:uiPriority="9" w:qFormat="1"/>
-    <w:lsdException w:name="heading 6" w:uiPriority="9" w:qFormat="1"/>
-    <w:lsdException w:name="heading 7" w:uiPriority="9" w:qFormat="1"/>
-    <w:lsdException w:name="heading 8" w:uiPriority="9" w:qFormat="1"/>
-    <w:lsdException w:name="heading 9" w:uiPriority="9" w:qFormat="1"/>
-    <w:lsdException w:name="toc 1" w:uiPriority="39"/>
-    <w:lsdException w:name="toc 2" w:uiPriority="39"/>
-    <w:lsdException w:name="toc 3" w:uiPriority="39"/>
-    <w:lsdException w:name="toc 4" w:uiPriority="39"/>
-    <w:lsdException w:name="toc 5" w:uiPriority="39"/>
-    <w:lsdException w:name="toc 6" w:uiPriority="39"/>
-    <w:lsdException w:name="toc 7" w:uiPriority="39"/>
-    <w:lsdException w:name="toc 8" w:uiPriority="39"/>
-    <w:lsdException w:name="toc 9" w:uiPriority="39"/>
-    <w:lsdException w:name="caption" w:uiPriority="35" w:qFormat="1"/>
-    <w:lsdException w:name="Title" w:semiHidden="0" w:uiPriority="10" w:unhideWhenUsed="0" w:qFormat="1"/>
-    <w:lsdException w:name="Default Paragraph Font" w:uiPriority="1"/>
-    <w:lsdException w:name="Subtitle" w:semiHidden="0" w:uiPriority="11" w:unhideWhenUsed="0" w:qFormat="1"/>
-    <w:lsdException w:name="Strong" w:semiHidden="0" w:uiPriority="22" w:unhideWhenUsed="0" w:qFormat="1"/>
-    <w:lsdException w:name="Emphasis" w:semiHidden="0" w:uiPriority="20" w:unhideWhenUsed="0" w:qFormat="1"/>
-    <w:lsdException w:name="Table Grid" w:semiHidden="0" w:uiPriority="59" w:unhideWhenUsed="0"/>
-    <w:lsdException w:name="Placeholder Text" w:unhideWhenUsed="0"/>
-    <w:lsdException w:name="No Spacing" w:semiHidden="0" w:uiPriority="1" w:unhideWhenUsed="0" w:qFormat="1"/>
-    <w:lsdException w:name="Light Shading" w:semiHidden="0" w:uiPriority="60" w:unhideWhenUsed="0"/>
-    <w:lsdException w:name="Light List" w:semiHidden="0" w:uiPriority="61" w:unhideWhenUsed="0"/>
-    <w:lsdException w:name="Light Grid" w:semiHidden="0" w:uiPriority="62" w:unhideWhenUsed="0"/>
-    <w:lsdException w:name="Medium Shading 1" w:semiHidden="0" w:uiPriority="63" w:unhideWhenUsed="0"/>
-    <w:lsdException w:name="Medium Shading 2" w:semiHidden="0" w:uiPriority="64" w:unhideWhenUsed="0"/>
-    <w:lsdException w:name="Medium List 1" w:semiHidden="0" w:uiPriority="65" w:unhideWhenUsed="0"/>
-    <w:lsdException w:name="Medium List 2" w:semiHidden="0" w:uiPriority="66" w:unhideWhenUsed="0"/>
-    <w:lsdException w:name="Medium Grid 1" w:semiHidden="0" w:uiPriority="67" w:unhideWhenUsed="0"/>
-    <w:lsdException w:name="Medium Grid 2" w:semiHidden="0" w:uiPriority="68" w:unhideWhenUsed="0"/>
-    <w:lsdException w:name="Medium Grid 3" w:semiHidden="0" w:uiPriority="69" w:unhideWhenUsed="0"/>
-    <w:lsdException w:name="Dark List" w:semiHidden="0" w:uiPriority="70" w:unhideWhenUsed="0"/>
-    <w:lsdException w:name="Colorful Shading" w:semiHidden="0" w:uiPriority="71" w:unhideWhenUsed="0"/>
-    <w:lsdException w:name="Colorful List" w:semiHidden="0" w:uiPriority="72" w:unhideWhenUsed="0"/>
-    <w:lsdException w:name="Colorful Grid" w:semiHidden="0" w:uiPriority="73" w:unhideWhenUsed="0"/>
-    <w:lsdException w:name="Light Shading Accent 1" w:semiHidden="0" w:uiPriority="60" w:unhideWhenUsed="0"/>
-    <w:lsdException w:name="Light List Accent 1" w:semiHidden="0" w:uiPriority="61" w:unhideWhenUsed="0"/>
-    <w:lsdException w:name="Light Grid Accent 1" w:semiHidden="0" w:uiPriority="62" w:unhideWhenUsed="0"/>
-    <w:lsdException w:name="Medium Shading 1 Accent 1" w:semiHidden="0" w:uiPriority="63" w:unhideWhenUsed="0"/>
-    <w:lsdException w:name="Medium Shading 2 Accent 1" w:semiHidden="0" w:uiPriority="64" w:unhideWhenUsed="0"/>
-    <w:lsdException w:name="Medium List 1 Accent 1" w:semiHidden="0" w:uiPriority="65" w:unhideWhenUsed="0"/>
-    <w:lsdException w:name="Revision" w:unhideWhenUsed="0"/>
-    <w:lsdException w:name="List Paragraph" w:semiHidden="0" w:uiPriority="34" w:unhideWhenUsed="0" w:qFormat="1"/>
-    <w:lsdException w:name="Quote" w:semiHidden="0" w:uiPriority="29" w:unhideWhenUsed="0" w:qFormat="1"/>
-    <w:lsdException w:name="Intense Quote" w:semiHidden="0" w:uiPriority="30" w:unhideWhenUsed="0" w:qFormat="1"/>
-    <w:lsdException w:name="Medium List 2 Accent 1" w:semiHidden="0" w:uiPriority="66" w:unhideWhenUsed="0"/>
-    <w:lsdException w:name="Medium Grid 1 Accent 1" w:semiHidden="0" w:uiPriority="67" w:unhideWhenUsed="0"/>
-    <w:lsdException w:name="Medium Grid 2 Accent 1" w:semiHidden="0" w:uiPriority="68" w:unhideWhenUsed="0"/>
-    <w:lsdException w:name="Medium Grid 3 Accent 1" w:semiHidden="0" w:uiPriority="69" w:unhideWhenUsed="0"/>
-    <w:lsdException w:name="Dark List Accent 1" w:semiHidden="0" w:uiPriority="70" w:unhideWhenUsed="0"/>
-    <w:lsdException w:name="Colorful Shading Accent 1" w:semiHidden="0" w:uiPriority="71" w:unhideWhenUsed="0"/>
-    <w:lsdException w:name="Colorful List Accent 1" w:semiHidden="0" w:uiPriority="72" w:unhideWhenUsed="0"/>
-    <w:lsdException w:name="Colorful Grid Accent 1" w:semiHidden="0" w:uiPriority="73" w:unhideWhenUsed="0"/>
-    <w:lsdException w:name="Light Shading Accent 2" w:semiHidden="0" w:uiPriority="60" w:unhideWhenUsed="0"/>
-    <w:lsdException w:name="Light List Accent 2" w:semiHidden="0" w:uiPriority="61" w:unhideWhenUsed="0"/>
-    <w:lsdException w:name="Light Grid Accent 2" w:semiHidden="0" w:uiPriority="62" w:unhideWhenUsed="0"/>
-    <w:lsdException w:name="Medium Shading 1 Accent 2" w:semiHidden="0" w:uiPriority="63" w:unhideWhenUsed="0"/>
-    <w:lsdException w:name="Medium Shading 2 Accent 2" w:semiHidden="0" w:uiPriority="64" w:unhideWhenUsed="0"/>
-    <w:lsdException w:name="Medium List 1 Accent 2" w:semiHidden="0" w:uiPriority="65" w:unhideWhenUsed="0"/>
-    <w:lsdException w:name="Medium List 2 Accent 2" w:semiHidden="0" w:uiPriority="66" w:unhideWhenUsed="0"/>
-    <w:lsdException w:name="Medium Grid 1 Accent 2" w:semiHidden="0" w:uiPriority="67" w:unhideWhenUsed="0"/>
-    <w:lsdException w:name="Medium Grid 2 Accent 2" w:semiHidden="0" w:uiPriority="68" w:unhideWhenUsed="0"/>
-    <w:lsdException w:name="Medium Grid 3 Accent 2" w:semiHidden="0" w:uiPriority="69" w:unhideWhenUsed="0"/>
-    <w:lsdException w:name="Dark List Accent 2" w:semiHidden="0" w:uiPriority="70" w:unhideWhenUsed="0"/>
-    <w:lsdException w:name="Colorful Shading Accent 2" w:semiHidden="0" w:uiPriority="71" w:unhideWhenUsed="0"/>
-    <w:lsdException w:name="Colorful List Accent 2" w:semiHidden="0" w:uiPriority="72" w:unhideWhenUsed="0"/>
-    <w:lsdException w:name="Colorful Grid Accent 2" w:semiHidden="0" w:uiPriority="73" w:unhideWhenUsed="0"/>
-    <w:lsdException w:name="Light Shading Accent 3" w:semiHidden="0" w:uiPriority="60" w:unhideWhenUsed="0"/>
-    <w:lsdException w:name="Light List Accent 3" w:semiHidden="0" w:uiPriority="61" w:unhideWhenUsed="0"/>
-    <w:lsdException w:name="Light Grid Accent 3" w:semiHidden="0" w:uiPriority="62" w:unhideWhenUsed="0"/>
-    <w:lsdException w:name="Medium Shading 1 Accent 3" w:semiHidden="0" w:uiPriority="63" w:unhideWhenUsed="0"/>
-    <w:lsdException w:name="Medium Shading 2 Accent 3" w:semiHidden="0" w:uiPriority="64" w:unhideWhenUsed="0"/>
-    <w:lsdException w:name="Medium List 1 Accent 3" w:semiHidden="0" w:uiPriority="65" w:unhideWhenUsed="0"/>
-    <w:lsdException w:name="Medium List 2 Accent 3" w:semiHidden="0" w:uiPriority="66" w:unhideWhenUsed="0"/>
-    <w:lsdException w:name="Medium Grid 1 Accent 3" w:semiHidden="0" w:uiPriority="67" w:unhideWhenUsed="0"/>
-    <w:lsdException w:name="Medium Grid 2 Accent 3" w:semiHidden="0" w:uiPriority="68" w:unhideWhenUsed="0"/>
-    <w:lsdException w:name="Medium Grid 3 Accent 3" w:semiHidden="0" w:uiPriority="69" w:unhideWhenUsed="0"/>
-    <w:lsdException w:name="Dark List Accent 3" w:semiHidden="0" w:uiPriority="70" w:unhideWhenUsed="0"/>
-    <w:lsdException w:name="Colorful Shading Accent 3" w:semiHidden="0" w:uiPriority="71" w:unhideWhenUsed="0"/>
-    <w:lsdException w:name="Colorful List Accent 3" w:semiHidden="0" w:uiPriority="72" w:unhideWhenUsed="0"/>
-    <w:lsdException w:name="Colorful Grid Accent 3" w:semiHidden="0" w:uiPriority="73" w:unhideWhenUsed="0"/>
-    <w:lsdException w:name="Light Shading Accent 4" w:semiHidden="0" w:uiPriority="60" w:unhideWhenUsed="0"/>
-    <w:lsdException w:name="Light List Accent 4" w:semiHidden="0" w:uiPriority="61" w:unhideWhenUsed="0"/>
-    <w:lsdException w:name="Light Grid Accent 4" w:semiHidden="0" w:uiPriority="62" w:unhideWhenUsed="0"/>
-    <w:lsdException w:name="Medium Shading 1 Accent 4" w:semiHidden="0" w:uiPriority="63" w:unhideWhenUsed="0"/>
-    <w:lsdException w:name="Medium Shading 2 Accent 4" w:semiHidden="0" w:uiPriority="64" w:unhideWhenUsed="0"/>
-    <w:lsdException w:name="Medium List 1 Accent 4" w:semiHidden="0" w:uiPriority="65" w:unhideWhenUsed="0"/>
-    <w:lsdException w:name="Medium List 2 Accent 4" w:semiHidden="0" w:uiPriority="66" w:unhideWhenUsed="0"/>
-    <w:lsdException w:name="Medium Grid 1 Accent 4" w:semiHidden="0" w:uiPriority="67" w:unhideWhenUsed="0"/>
-    <w:lsdException w:name="Medium Grid 2 Accent 4" w:semiHidden="0" w:uiPriority="68" w:unhideWhenUsed="0"/>
-    <w:lsdException w:name="Medium Grid 3 Accent 4" w:semiHidden="0" w:uiPriority="69" w:unhideWhenUsed="0"/>
-    <w:lsdException w:name="Dark List Accent 4" w:semiHidden="0" w:uiPriority="70" w:unhideWhenUsed="0"/>
-    <w:lsdException w:name="Colorful Shading Accent 4" w:semiHidden="0" w:uiPriority="71" w:unhideWhenUsed="0"/>
-    <w:lsdException w:name="Colorful List Accent 4" w:semiHidden="0" w:uiPriority="72" w:unhideWhenUsed="0"/>
-    <w:lsdException w:name="Colorful Grid Accent 4" w:semiHidden="0" w:uiPriority="73" w:unhideWhenUsed="0"/>
-    <w:lsdException w:name="Light Shading Accent 5" w:semiHidden="0" w:uiPriority="60" w:unhideWhenUsed="0"/>
-    <w:lsdException w:name="Light List Accent 5" w:semiHidden="0" w:uiPriority="61" w:unhideWhenUsed="0"/>
-    <w:lsdException w:name="Light Grid Accent 5" w:semiHidden="0" w:uiPriority="62" w:unhideWhenUsed="0"/>
-    <w:lsdException w:name="Medium Shading 1 Accent 5" w:semiHidden="0" w:uiPriority="63" w:unhideWhenUsed="0"/>
-    <w:lsdException w:name="Medium Shading 2 Accent 5" w:semiHidden="0" w:uiPriority="64" w:unhideWhenUsed="0"/>
-    <w:lsdException w:name="Medium List 1 Accent 5" w:semiHidden="0" w:uiPriority="65" w:unhideWhenUsed="0"/>
-    <w:lsdException w:name="Medium List 2 Accent 5" w:semiHidden="0" w:uiPriority="66" w:unhideWhenUsed="0"/>
-    <w:lsdException w:name="Medium Grid 1 Accent 5" w:semiHidden="0" w:uiPriority="67" w:unhideWhenUsed="0"/>
-    <w:lsdException w:name="Medium Grid 2 Accent 5" w:semiHidden="0" w:uiPriority="68" w:unhideWhenUsed="0"/>
-    <w:lsdException w:name="Medium Grid 3 Accent 5" w:semiHidden="0" w:uiPriority="69" w:unhideWhenUsed="0"/>
-    <w:lsdException w:name="Dark List Accent 5" w:semiHidden="0" w:uiPriority="70" w:unhideWhenUsed="0"/>
-    <w:lsdException w:name="Colorful Shading Accent 5" w:semiHidden="0" w:uiPriority="71" w:unhideWhenUsed="0"/>
-    <w:lsdException w:name="Colorful List Accent 5" w:semiHidden="0" w:uiPriority="72" w:unhideWhenUsed="0"/>
-    <w:lsdException w:name="Colorful Grid Accent 5" w:semiHidden="0" w:uiPriority="73" w:unhideWhenUsed="0"/>
-    <w:lsdException w:name="Light Shading Accent 6" w:semiHidden="0" w:uiPriority="60" w:unhideWhenUsed="0"/>
-    <w:lsdException w:name="Light List Accent 6" w:semiHidden="0" w:uiPriority="61" w:unhideWhenUsed="0"/>
-    <w:lsdException w:name="Light Grid Accent 6" w:semiHidden="0" w:uiPriority="62" w:unhideWhenUsed="0"/>
-    <w:lsdException w:name="Medium Shading 1 Accent 6" w:semiHidden="0" w:uiPriority="63" w:unhideWhenUsed="0"/>
-    <w:lsdException w:name="Medium Shading 2 Accent 6" w:semiHidden="0" w:uiPriority="64" w:unhideWhenUsed="0"/>
-    <w:lsdException w:name="Medium List 1 Accent 6" w:semiHidden="0" w:uiPriority="65" w:unhideWhenUsed="0"/>
-    <w:lsdException w:name="Medium List 2 Accent 6" w:semiHidden="0" w:uiPriority="66" w:unhideWhenUsed="0"/>
-    <w:lsdException w:name="Medium Grid 1 Accent 6" w:semiHidden="0" w:uiPriority="67" w:unhideWhenUsed="0"/>
-    <w:lsdException w:name="Medium Grid 2 Accent 6" w:semiHidden="0" w:uiPriority="68" w:unhideWhenUsed="0"/>
-    <w:lsdException w:name="Medium Grid 3 Accent 6" w:semiHidden="0" w:uiPriority="69" w:unhideWhenUsed="0"/>
-    <w:lsdException w:name="Dark List Accent 6" w:semiHidden="0" w:uiPriority="70" w:unhideWhenUsed="0"/>
-    <w:lsdException w:name="Colorful Shading Accent 6" w:semiHidden="0" w:uiPriority="71" w:unhideWhenUsed="0"/>
-    <w:lsdException w:name="Colorful List Accent 6" w:semiHidden="0" w:uiPriority="72" w:unhideWhenUsed="0"/>
-    <w:lsdException w:name="Colorful Grid Accent 6" w:semiHidden="0" w:uiPriority="73" w:unhideWhenUsed="0"/>
-    <w:lsdException w:name="Subtle Emphasis" w:semiHidden="0" w:uiPriority="19" w:unhideWhenUsed="0" w:qFormat="1"/>
-    <w:lsdException w:name="Intense Emphasis" w:semiHidden="0" w:uiPriority="21" w:unhideWhenUsed="0" w:qFormat="1"/>
-    <w:lsdException w:name="Subtle Reference" w:semiHidden="0" w:uiPriority="31" w:unhideWhenUsed="0" w:qFormat="1"/>
-    <w:lsdException w:name="Intense Reference" w:semiHidden="0" w:uiPriority="32" w:unhideWhenUsed="0" w:qFormat="1"/>
-    <w:lsdException w:name="Book Title" w:semiHidden="0" w:uiPriority="33" w:unhideWhenUsed="0" w:qFormat="1"/>
-    <w:lsdException w:name="Bibliography" w:uiPriority="37"/>
-    <w:lsdException w:name="TOC Heading" w:uiPriority="39" w:qFormat="1"/>
-  </w:latentStyles>
-  <w:style w:type="paragraph" w:default="1" w:styleId="Normal">
-    <w:name w:val="Normal"/>
-    <w:qFormat/>
-  </w:style>
-  <w:style w:type="character" w:default="1" w:styleId="DefaultParagraphFont">
-    <w:name w:val="Default Paragraph Font"/>
-    <w:uiPriority w:val="1"/>
-    <w:semiHidden/>
-    <w:unhideWhenUsed/>
-  </w:style>
-  <w:style w:type="table" w:default="1" w:styleId="TableNormal">
-    <w:name w:val="Normal Table"/>
-    <w:uiPriority w:val="99"/>
-    <w:semiHidden/>
-    <w:unhideWhenUsed/>
-    <w:tblPr>
-      <w:tblInd w:w="0" w:type="dxa"/>
-      <w:tblCellMar>
-        <w:top w:w="0" w:type="dxa"/>
-        <w:left w:w="108" w:type="dxa"/>
-        <w:bottom w:w="0" w:type="dxa"/>
-        <w:right w:w="108" w:type="dxa"/>
-      </w:tblCellMar>
-    </w:tblPr>
-  </w:style>
-  <w:style w:type="numbering" w:default="1" w:styleId="NoList">
-    <w:name w:val="No List"/>
-    <w:uiPriority w:val="99"/>
-    <w:semiHidden/>
-    <w:unhideWhenUsed/>
-  </w:style>
-  <w:style w:type="paragraph" w:customStyle="1" w:styleId="6684D6194F154117924DF00EF28CBD9C">
-    <w:name w:val="6684D6194F154117924DF00EF28CBD9C"/>
-    <w:rsid w:val="00D83BAC"/>
-  </w:style>
-  <w:style w:type="paragraph" w:customStyle="1" w:styleId="9B23AA9C468D4B5BA36C8FB43C43CA77">
-    <w:name w:val="9B23AA9C468D4B5BA36C8FB43C43CA77"/>
-    <w:rsid w:val="00D83BAC"/>
-  </w:style>
-  <w:style w:type="paragraph" w:customStyle="1" w:styleId="B8198F5F5B4C4058A042FAEC8AE92969">
-    <w:name w:val="B8198F5F5B4C4058A042FAEC8AE92969"/>
-    <w:rsid w:val="00D83BAC"/>
-  </w:style>
-  <w:style w:type="paragraph" w:customStyle="1" w:styleId="3D53C213EC694AADB9A8AE509283DB24">
-    <w:name w:val="3D53C213EC694AADB9A8AE509283DB24"/>
-    <w:rsid w:val="00D83BAC"/>
-  </w:style>
-  <w:style w:type="paragraph" w:customStyle="1" w:styleId="68F0F435901847EC81727903536E7DDB">
-    <w:name w:val="68F0F435901847EC81727903536E7DDB"/>
-    <w:rsid w:val="00D83BAC"/>
-  </w:style>
-  <w:style w:type="paragraph" w:customStyle="1" w:styleId="1DE4C62C9F834E549185F16C38DFBD07">
-    <w:name w:val="1DE4C62C9F834E549185F16C38DFBD07"/>
-    <w:rsid w:val="00D83BAC"/>
-  </w:style>
-</w:styles>
-</file>
-
-<file path=word/glossary/stylesWithEffects.xml><?xml version="1.0" encoding="utf-8"?>
-<w:styles xmlns:wpc="http://schemas.microsoft.com/office/word/2010/wordprocessingCanvas" xmlns:mc="http://schemas.openxmlformats.org/markup-compatibility/2006" xmlns:o="urn:schemas-microsoft-com:office:office" xmlns:r="http://schemas.openxmlformats.org/officeDocument/2006/relationships" xmlns:m="http://schemas.openxmlformats.org/officeDocument/2006/math" xmlns:v="urn:schemas-microsoft-com:vml" xmlns:wp14="http://schemas.microsoft.com/office/word/2010/wordprocessingDrawing" xmlns:wp="http://schemas.openxmlformats.org/drawingml/2006/wordprocessingDrawing" xmlns:w10="urn:schemas-microsoft-com:office:word" xmlns:w="http://schemas.openxmlformats.org/wordprocessingml/2006/main" xmlns:w14="http://schemas.microsoft.com/office/word/2010/wordml" xmlns:wpg="http://schemas.microsoft.com/office/word/2010/wordprocessingGroup" xmlns:wpi="http://schemas.microsoft.com/office/word/2010/wordprocessingInk" xmlns:wne="http://schemas.microsoft.com/office/word/2006/wordml" xmlns:wps="http://schemas.microsoft.com/office/word/2010/wordprocessingShape" mc:Ignorable="w14 wp14">
-  <w:docDefaults>
-    <w:rPrDefault>
-      <w:rPr>
-        <w:rFonts w:asciiTheme="minorHAnsi" w:eastAsiaTheme="minorEastAsia" w:hAnsiTheme="minorHAnsi" w:cstheme="minorBidi"/>
-        <w:sz w:val="22"/>
-        <w:szCs w:val="22"/>
-        <w:lang w:val="en-ZA" w:eastAsia="en-ZA" w:bidi="ar-SA"/>
-      </w:rPr>
-    </w:rPrDefault>
-    <w:pPrDefault>
-      <w:pPr>
-        <w:spacing w:after="200" w:line="276" w:lineRule="auto"/>
-      </w:pPr>
-    </w:pPrDefault>
-  </w:docDefaults>
-  <w:latentStyles w:defLockedState="0" w:defUIPriority="99" w:defSemiHidden="1" w:defUnhideWhenUsed="1" w:defQFormat="0" w:count="267">
-    <w:lsdException w:name="Normal" w:semiHidden="0" w:uiPriority="0" w:unhideWhenUsed="0" w:qFormat="1"/>
-    <w:lsdException w:name="heading 1" w:semiHidden="0" w:uiPriority="9" w:unhideWhenUsed="0" w:qFormat="1"/>
-    <w:lsdException w:name="heading 2" w:uiPriority="9" w:qFormat="1"/>
-    <w:lsdException w:name="heading 3" w:uiPriority="9" w:qFormat="1"/>
-    <w:lsdException w:name="heading 4" w:uiPriority="9" w:qFormat="1"/>
-    <w:lsdException w:name="heading 5" w:uiPriority="9" w:qFormat="1"/>
-    <w:lsdException w:name="heading 6" w:uiPriority="9" w:qFormat="1"/>
-    <w:lsdException w:name="heading 7" w:uiPriority="9" w:qFormat="1"/>
-    <w:lsdException w:name="heading 8" w:uiPriority="9" w:qFormat="1"/>
-    <w:lsdException w:name="heading 9" w:uiPriority="9" w:qFormat="1"/>
-    <w:lsdException w:name="toc 1" w:uiPriority="39"/>
-    <w:lsdException w:name="toc 2" w:uiPriority="39"/>
-    <w:lsdException w:name="toc 3" w:uiPriority="39"/>
-    <w:lsdException w:name="toc 4" w:uiPriority="39"/>
-    <w:lsdException w:name="toc 5" w:uiPriority="39"/>
-    <w:lsdException w:name="toc 6" w:uiPriority="39"/>
-    <w:lsdException w:name="toc 7" w:uiPriority="39"/>
-    <w:lsdException w:name="toc 8" w:uiPriority="39"/>
-    <w:lsdException w:name="toc 9" w:uiPriority="39"/>
-    <w:lsdException w:name="caption" w:uiPriority="35" w:qFormat="1"/>
-    <w:lsdException w:name="Title" w:semiHidden="0" w:uiPriority="10" w:unhideWhenUsed="0" w:qFormat="1"/>
-    <w:lsdException w:name="Default Paragraph Font" w:uiPriority="1"/>
-    <w:lsdException w:name="Subtitle" w:semiHidden="0" w:uiPriority="11" w:unhideWhenUsed="0" w:qFormat="1"/>
-    <w:lsdException w:name="Strong" w:semiHidden="0" w:uiPriority="22" w:unhideWhenUsed="0" w:qFormat="1"/>
-    <w:lsdException w:name="Emphasis" w:semiHidden="0" w:uiPriority="20" w:unhideWhenUsed="0" w:qFormat="1"/>
-    <w:lsdException w:name="Table Grid" w:semiHidden="0" w:uiPriority="59" w:unhideWhenUsed="0"/>
-    <w:lsdException w:name="Placeholder Text" w:unhideWhenUsed="0"/>
-    <w:lsdException w:name="No Spacing" w:semiHidden="0" w:uiPriority="1" w:unhideWhenUsed="0" w:qFormat="1"/>
-    <w:lsdException w:name="Light Shading" w:semiHidden="0" w:uiPriority="60" w:unhideWhenUsed="0"/>
-    <w:lsdException w:name="Light List" w:semiHidden="0" w:uiPriority="61" w:unhideWhenUsed="0"/>
-    <w:lsdException w:name="Light Grid" w:semiHidden="0" w:uiPriority="62" w:unhideWhenUsed="0"/>
-    <w:lsdException w:name="Medium Shading 1" w:semiHidden="0" w:uiPriority="63" w:unhideWhenUsed="0"/>
-    <w:lsdException w:name="Medium Shading 2" w:semiHidden="0" w:uiPriority="64" w:unhideWhenUsed="0"/>
-    <w:lsdException w:name="Medium List 1" w:semiHidden="0" w:uiPriority="65" w:unhideWhenUsed="0"/>
-    <w:lsdException w:name="Medium List 2" w:semiHidden="0" w:uiPriority="66" w:unhideWhenUsed="0"/>
-    <w:lsdException w:name="Medium Grid 1" w:semiHidden="0" w:uiPriority="67" w:unhideWhenUsed="0"/>
-    <w:lsdException w:name="Medium Grid 2" w:semiHidden="0" w:uiPriority="68" w:unhideWhenUsed="0"/>
-    <w:lsdException w:name="Medium Grid 3" w:semiHidden="0" w:uiPriority="69" w:unhideWhenUsed="0"/>
-    <w:lsdException w:name="Dark List" w:semiHidden="0" w:uiPriority="70" w:unhideWhenUsed="0"/>
-    <w:lsdException w:name="Colorful Shading" w:semiHidden="0" w:uiPriority="71" w:unhideWhenUsed="0"/>
-    <w:lsdException w:name="Colorful List" w:semiHidden="0" w:uiPriority="72" w:unhideWhenUsed="0"/>
-    <w:lsdException w:name="Colorful Grid" w:semiHidden="0" w:uiPriority="73" w:unhideWhenUsed="0"/>
-    <w:lsdException w:name="Light Shading Accent 1" w:semiHidden="0" w:uiPriority="60" w:unhideWhenUsed="0"/>
-    <w:lsdException w:name="Light List Accent 1" w:semiHidden="0" w:uiPriority="61" w:unhideWhenUsed="0"/>
-    <w:lsdException w:name="Light Grid Accent 1" w:semiHidden="0" w:uiPriority="62" w:unhideWhenUsed="0"/>
-    <w:lsdException w:name="Medium Shading 1 Accent 1" w:semiHidden="0" w:uiPriority="63" w:unhideWhenUsed="0"/>
-    <w:lsdException w:name="Medium Shading 2 Accent 1" w:semiHidden="0" w:uiPriority="64" w:unhideWhenUsed="0"/>
-    <w:lsdException w:name="Medium List 1 Accent 1" w:semiHidden="0" w:uiPriority="65" w:unhideWhenUsed="0"/>
-    <w:lsdException w:name="Revision" w:unhideWhenUsed="0"/>
-    <w:lsdException w:name="List Paragraph" w:semiHidden="0" w:uiPriority="34" w:unhideWhenUsed="0" w:qFormat="1"/>
-    <w:lsdException w:name="Quote" w:semiHidden="0" w:uiPriority="29" w:unhideWhenUsed="0" w:qFormat="1"/>
-    <w:lsdException w:name="Intense Quote" w:semiHidden="0" w:uiPriority="30" w:unhideWhenUsed="0" w:qFormat="1"/>
-    <w:lsdException w:name="Medium List 2 Accent 1" w:semiHidden="0" w:uiPriority="66" w:unhideWhenUsed="0"/>
-    <w:lsdException w:name="Medium Grid 1 Accent 1" w:semiHidden="0" w:uiPriority="67" w:unhideWhenUsed="0"/>
-    <w:lsdException w:name="Medium Grid 2 Accent 1" w:semiHidden="0" w:uiPriority="68" w:unhideWhenUsed="0"/>
-    <w:lsdException w:name="Medium Grid 3 Accent 1" w:semiHidden="0" w:uiPriority="69" w:unhideWhenUsed="0"/>
-    <w:lsdException w:name="Dark List Accent 1" w:semiHidden="0" w:uiPriority="70" w:unhideWhenUsed="0"/>
-    <w:lsdException w:name="Colorful Shading Accent 1" w:semiHidden="0" w:uiPriority="71" w:unhideWhenUsed="0"/>
-    <w:lsdException w:name="Colorful List Accent 1" w:semiHidden="0" w:uiPriority="72" w:unhideWhenUsed="0"/>
-    <w:lsdException w:name="Colorful Grid Accent 1" w:semiHidden="0" w:uiPriority="73" w:unhideWhenUsed="0"/>
-    <w:lsdException w:name="Light Shading Accent 2" w:semiHidden="0" w:uiPriority="60" w:unhideWhenUsed="0"/>
-    <w:lsdException w:name="Light List Accent 2" w:semiHidden="0" w:uiPriority="61" w:unhideWhenUsed="0"/>
-    <w:lsdException w:name="Light Grid Accent 2" w:semiHidden="0" w:uiPriority="62" w:unhideWhenUsed="0"/>
-    <w:lsdException w:name="Medium Shading 1 Accent 2" w:semiHidden="0" w:uiPriority="63" w:unhideWhenUsed="0"/>
-    <w:lsdException w:name="Medium Shading 2 Accent 2" w:semiHidden="0" w:uiPriority="64" w:unhideWhenUsed="0"/>
-    <w:lsdException w:name="Medium List 1 Accent 2" w:semiHidden="0" w:uiPriority="65" w:unhideWhenUsed="0"/>
-    <w:lsdException w:name="Medium List 2 Accent 2" w:semiHidden="0" w:uiPriority="66" w:unhideWhenUsed="0"/>
-    <w:lsdException w:name="Medium Grid 1 Accent 2" w:semiHidden="0" w:uiPriority="67" w:unhideWhenUsed="0"/>
-    <w:lsdException w:name="Medium Grid 2 Accent 2" w:semiHidden="0" w:uiPriority="68" w:unhideWhenUsed="0"/>
-    <w:lsdException w:name="Medium Grid 3 Accent 2" w:semiHidden="0" w:uiPriority="69" w:unhideWhenUsed="0"/>
-    <w:lsdException w:name="Dark List Accent 2" w:semiHidden="0" w:uiPriority="70" w:unhideWhenUsed="0"/>
-    <w:lsdException w:name="Colorful Shading Accent 2" w:semiHidden="0" w:uiPriority="71" w:unhideWhenUsed="0"/>
-    <w:lsdException w:name="Colorful List Accent 2" w:semiHidden="0" w:uiPriority="72" w:unhideWhenUsed="0"/>
-    <w:lsdException w:name="Colorful Grid Accent 2" w:semiHidden="0" w:uiPriority="73" w:unhideWhenUsed="0"/>
-    <w:lsdException w:name="Light Shading Accent 3" w:semiHidden="0" w:uiPriority="60" w:unhideWhenUsed="0"/>
-    <w:lsdException w:name="Light List Accent 3" w:semiHidden="0" w:uiPriority="61" w:unhideWhenUsed="0"/>
-    <w:lsdException w:name="Light Grid Accent 3" w:semiHidden="0" w:uiPriority="62" w:unhideWhenUsed="0"/>
-    <w:lsdException w:name="Medium Shading 1 Accent 3" w:semiHidden="0" w:uiPriority="63" w:unhideWhenUsed="0"/>
-    <w:lsdException w:name="Medium Shading 2 Accent 3" w:semiHidden="0" w:uiPriority="64" w:unhideWhenUsed="0"/>
-    <w:lsdException w:name="Medium List 1 Accent 3" w:semiHidden="0" w:uiPriority="65" w:unhideWhenUsed="0"/>
-    <w:lsdException w:name="Medium List 2 Accent 3" w:semiHidden="0" w:uiPriority="66" w:unhideWhenUsed="0"/>
-    <w:lsdException w:name="Medium Grid 1 Accent 3" w:semiHidden="0" w:uiPriority="67" w:unhideWhenUsed="0"/>
-    <w:lsdException w:name="Medium Grid 2 Accent 3" w:semiHidden="0" w:uiPriority="68" w:unhideWhenUsed="0"/>
-    <w:lsdException w:name="Medium Grid 3 Accent 3" w:semiHidden="0" w:uiPriority="69" w:unhideWhenUsed="0"/>
-    <w:lsdException w:name="Dark List Accent 3" w:semiHidden="0" w:uiPriority="70" w:unhideWhenUsed="0"/>
-    <w:lsdException w:name="Colorful Shading Accent 3" w:semiHidden="0" w:uiPriority="71" w:unhideWhenUsed="0"/>
-    <w:lsdException w:name="Colorful List Accent 3" w:semiHidden="0" w:uiPriority="72" w:unhideWhenUsed="0"/>
-    <w:lsdException w:name="Colorful Grid Accent 3" w:semiHidden="0" w:uiPriority="73" w:unhideWhenUsed="0"/>
-    <w:lsdException w:name="Light Shading Accent 4" w:semiHidden="0" w:uiPriority="60" w:unhideWhenUsed="0"/>
-    <w:lsdException w:name="Light List Accent 4" w:semiHidden="0" w:uiPriority="61" w:unhideWhenUsed="0"/>
-    <w:lsdException w:name="Light Grid Accent 4" w:semiHidden="0" w:uiPriority="62" w:unhideWhenUsed="0"/>
-    <w:lsdException w:name="Medium Shading 1 Accent 4" w:semiHidden="0" w:uiPriority="63" w:unhideWhenUsed="0"/>
-    <w:lsdException w:name="Medium Shading 2 Accent 4" w:semiHidden="0" w:uiPriority="64" w:unhideWhenUsed="0"/>
-    <w:lsdException w:name="Medium List 1 Accent 4" w:semiHidden="0" w:uiPriority="65" w:unhideWhenUsed="0"/>
-    <w:lsdException w:name="Medium List 2 Accent 4" w:semiHidden="0" w:uiPriority="66" w:unhideWhenUsed="0"/>
-    <w:lsdException w:name="Medium Grid 1 Accent 4" w:semiHidden="0" w:uiPriority="67" w:unhideWhenUsed="0"/>
-    <w:lsdException w:name="Medium Grid 2 Accent 4" w:semiHidden="0" w:uiPriority="68" w:unhideWhenUsed="0"/>
-    <w:lsdException w:name="Medium Grid 3 Accent 4" w:semiHidden="0" w:uiPriority="69" w:unhideWhenUsed="0"/>
-    <w:lsdException w:name="Dark List Accent 4" w:semiHidden="0" w:uiPriority="70" w:unhideWhenUsed="0"/>
-    <w:lsdException w:name="Colorful Shading Accent 4" w:semiHidden="0" w:uiPriority="71" w:unhideWhenUsed="0"/>
-    <w:lsdException w:name="Colorful List Accent 4" w:semiHidden="0" w:uiPriority="72" w:unhideWhenUsed="0"/>
-    <w:lsdException w:name="Colorful Grid Accent 4" w:semiHidden="0" w:uiPriority="73" w:unhideWhenUsed="0"/>
-    <w:lsdException w:name="Light Shading Accent 5" w:semiHidden="0" w:uiPriority="60" w:unhideWhenUsed="0"/>
-    <w:lsdException w:name="Light List Accent 5" w:semiHidden="0" w:uiPriority="61" w:unhideWhenUsed="0"/>
-    <w:lsdException w:name="Light Grid Accent 5" w:semiHidden="0" w:uiPriority="62" w:unhideWhenUsed="0"/>
-    <w:lsdException w:name="Medium Shading 1 Accent 5" w:semiHidden="0" w:uiPriority="63" w:unhideWhenUsed="0"/>
-    <w:lsdException w:name="Medium Shading 2 Accent 5" w:semiHidden="0" w:uiPriority="64" w:unhideWhenUsed="0"/>
-    <w:lsdException w:name="Medium List 1 Accent 5" w:semiHidden="0" w:uiPriority="65" w:unhideWhenUsed="0"/>
-    <w:lsdException w:name="Medium List 2 Accent 5" w:semiHidden="0" w:uiPriority="66" w:unhideWhenUsed="0"/>
-    <w:lsdException w:name="Medium Grid 1 Accent 5" w:semiHidden="0" w:uiPriority="67" w:unhideWhenUsed="0"/>
-    <w:lsdException w:name="Medium Grid 2 Accent 5" w:semiHidden="0" w:uiPriority="68" w:unhideWhenUsed="0"/>
-    <w:lsdException w:name="Medium Grid 3 Accent 5" w:semiHidden="0" w:uiPriority="69" w:unhideWhenUsed="0"/>
-    <w:lsdException w:name="Dark List Accent 5" w:semiHidden="0" w:uiPriority="70" w:unhideWhenUsed="0"/>
-    <w:lsdException w:name="Colorful Shading Accent 5" w:semiHidden="0" w:uiPriority="71" w:unhideWhenUsed="0"/>
-    <w:lsdException w:name="Colorful List Accent 5" w:semiHidden="0" w:uiPriority="72" w:unhideWhenUsed="0"/>
-    <w:lsdException w:name="Colorful Grid Accent 5" w:semiHidden="0" w:uiPriority="73" w:unhideWhenUsed="0"/>
-    <w:lsdException w:name="Light Shading Accent 6" w:semiHidden="0" w:uiPriority="60" w:unhideWhenUsed="0"/>
-    <w:lsdException w:name="Light List Accent 6" w:semiHidden="0" w:uiPriority="61" w:unhideWhenUsed="0"/>
-    <w:lsdException w:name="Light Grid Accent 6" w:semiHidden="0" w:uiPriority="62" w:unhideWhenUsed="0"/>
-    <w:lsdException w:name="Medium Shading 1 Accent 6" w:semiHidden="0" w:uiPriority="63" w:unhideWhenUsed="0"/>
-    <w:lsdException w:name="Medium Shading 2 Accent 6" w:semiHidden="0" w:uiPriority="64" w:unhideWhenUsed="0"/>
-    <w:lsdException w:name="Medium List 1 Accent 6" w:semiHidden="0" w:uiPriority="65" w:unhideWhenUsed="0"/>
-    <w:lsdException w:name="Medium List 2 Accent 6" w:semiHidden="0" w:uiPriority="66" w:unhideWhenUsed="0"/>
-    <w:lsdException w:name="Medium Grid 1 Accent 6" w:semiHidden="0" w:uiPriority="67" w:unhideWhenUsed="0"/>
-    <w:lsdException w:name="Medium Grid 2 Accent 6" w:semiHidden="0" w:uiPriority="68" w:unhideWhenUsed="0"/>
-    <w:lsdException w:name="Medium Grid 3 Accent 6" w:semiHidden="0" w:uiPriority="69" w:unhideWhenUsed="0"/>
-    <w:lsdException w:name="Dark List Accent 6" w:semiHidden="0" w:uiPriority="70" w:unhideWhenUsed="0"/>
-    <w:lsdException w:name="Colorful Shading Accent 6" w:semiHidden="0" w:uiPriority="71" w:unhideWhenUsed="0"/>
-    <w:lsdException w:name="Colorful List Accent 6" w:semiHidden="0" w:uiPriority="72" w:unhideWhenUsed="0"/>
-    <w:lsdException w:name="Colorful Grid Accent 6" w:semiHidden="0" w:uiPriority="73" w:unhideWhenUsed="0"/>
-    <w:lsdException w:name="Subtle Emphasis" w:semiHidden="0" w:uiPriority="19" w:unhideWhenUsed="0" w:qFormat="1"/>
-    <w:lsdException w:name="Intense Emphasis" w:semiHidden="0" w:uiPriority="21" w:unhideWhenUsed="0" w:qFormat="1"/>
-    <w:lsdException w:name="Subtle Reference" w:semiHidden="0" w:uiPriority="31" w:unhideWhenUsed="0" w:qFormat="1"/>
-    <w:lsdException w:name="Intense Reference" w:semiHidden="0" w:uiPriority="32" w:unhideWhenUsed="0" w:qFormat="1"/>
-    <w:lsdException w:name="Book Title" w:semiHidden="0" w:uiPriority="33" w:unhideWhenUsed="0" w:qFormat="1"/>
-    <w:lsdException w:name="Bibliography" w:uiPriority="37"/>
-    <w:lsdException w:name="TOC Heading" w:uiPriority="39" w:qFormat="1"/>
+  <w:latentStyles w:defLockedState="0" w:defUIPriority="99" w:defSemiHidden="0" w:defUnhideWhenUsed="0" w:defQFormat="0" w:count="376">
+    <w:lsdException w:name="Normal" w:uiPriority="0" w:qFormat="1"/>
+    <w:lsdException w:name="heading 1" w:uiPriority="9" w:qFormat="1"/>
+    <w:lsdException w:name="heading 2" w:semiHidden="1" w:uiPriority="9" w:unhideWhenUsed="1" w:qFormat="1"/>
+    <w:lsdException w:name="heading 3" w:semiHidden="1" w:uiPriority="9" w:unhideWhenUsed="1" w:qFormat="1"/>
+    <w:lsdException w:name="heading 4" w:semiHidden="1" w:uiPriority="9" w:unhideWhenUsed="1" w:qFormat="1"/>
+    <w:lsdException w:name="heading 5" w:semiHidden="1" w:uiPriority="9" w:unhideWhenUsed="1" w:qFormat="1"/>
+    <w:lsdException w:name="heading 6" w:semiHidden="1" w:uiPriority="9" w:unhideWhenUsed="1" w:qFormat="1"/>
+    <w:lsdException w:name="heading 7" w:semiHidden="1" w:uiPriority="9" w:unhideWhenUsed="1" w:qFormat="1"/>
+    <w:lsdException w:name="heading 8" w:semiHidden="1" w:uiPriority="9" w:unhideWhenUsed="1" w:qFormat="1"/>
+    <w:lsdException w:name="heading 9" w:semiHidden="1" w:uiPriority="9" w:unhideWhenUsed="1" w:qFormat="1"/>
+    <w:lsdException w:name="index 1" w:semiHidden="1" w:unhideWhenUsed="1"/>
+    <w:lsdException w:name="index 2" w:semiHidden="1" w:unhideWhenUsed="1"/>
+    <w:lsdException w:name="index 3" w:semiHidden="1" w:unhideWhenUsed="1"/>
+    <w:lsdException w:name="index 4" w:semiHidden="1" w:unhideWhenUsed="1"/>
+    <w:lsdException w:name="index 5" w:semiHidden="1" w:unhideWhenUsed="1"/>
+    <w:lsdException w:name="index 6" w:semiHidden="1" w:unhideWhenUsed="1"/>
+    <w:lsdException w:name="index 7" w:semiHidden="1" w:unhideWhenUsed="1"/>
+    <w:lsdException w:name="index 8" w:semiHidden="1" w:unhideWhenUsed="1"/>
+    <w:lsdException w:name="index 9" w:semiHidden="1" w:unhideWhenUsed="1"/>
+    <w:lsdException w:name="toc 1" w:semiHidden="1" w:uiPriority="39" w:unhideWhenUsed="1"/>
+    <w:lsdException w:name="toc 2" w:semiHidden="1" w:uiPriority="39" w:unhideWhenUsed="1"/>
+    <w:lsdException w:name="toc 3" w:semiHidden="1" w:uiPriority="39" w:unhideWhenUsed="1"/>
+    <w:lsdException w:name="toc 4" w:semiHidden="1" w:uiPriority="39" w:unhideWhenUsed="1"/>
+    <w:lsdException w:name="toc 5" w:semiHidden="1" w:uiPriority="39" w:unhideWhenUsed="1"/>
+    <w:lsdException w:name="toc 6" w:semiHidden="1" w:uiPriority="39" w:unhideWhenUsed="1"/>
+    <w:lsdException w:name="toc 7" w:semiHidden="1" w:uiPriority="39" w:unhideWhenUsed="1"/>
+    <w:lsdException w:name="toc 8" w:semiHidden="1" w:uiPriority="39" w:unhideWhenUsed="1"/>
+    <w:lsdException w:name="toc 9" w:semiHidden="1" w:uiPriority="39" w:unhideWhenUsed="1"/>
+    <w:lsdException w:name="Normal Indent" w:semiHidden="1" w:unhideWhenUsed="1"/>
+    <w:lsdException w:name="footnote text" w:semiHidden="1" w:unhideWhenUsed="1"/>
+    <w:lsdException w:name="annotation text" w:semiHidden="1" w:unhideWhenUsed="1"/>
+    <w:lsdException w:name="header" w:semiHidden="1" w:unhideWhenUsed="1"/>
+    <w:lsdException w:name="footer" w:semiHidden="1" w:unhideWhenUsed="1"/>
+    <w:lsdException w:name="index heading" w:semiHidden="1" w:unhideWhenUsed="1"/>
+    <w:lsdException w:name="caption" w:semiHidden="1" w:uiPriority="35" w:unhideWhenUsed="1" w:qFormat="1"/>
+    <w:lsdException w:name="table of figures" w:semiHidden="1" w:unhideWhenUsed="1"/>
+    <w:lsdException w:name="envelope address" w:semiHidden="1" w:unhideWhenUsed="1"/>
+    <w:lsdException w:name="envelope return" w:semiHidden="1" w:unhideWhenUsed="1"/>
+    <w:lsdException w:name="footnote reference" w:semiHidden="1" w:unhideWhenUsed="1"/>
+    <w:lsdException w:name="annotation reference" w:semiHidden="1" w:unhideWhenUsed="1"/>
+    <w:lsdException w:name="line number" w:semiHidden="1" w:unhideWhenUsed="1"/>
+    <w:lsdException w:name="page number" w:semiHidden="1" w:unhideWhenUsed="1"/>
+    <w:lsdException w:name="endnote reference" w:semiHidden="1" w:unhideWhenUsed="1"/>
+    <w:lsdException w:name="endnote text" w:semiHidden="1" w:unhideWhenUsed="1"/>
+    <w:lsdException w:name="table of authorities" w:semiHidden="1" w:unhideWhenUsed="1"/>
+    <w:lsdException w:name="macro" w:semiHidden="1" w:unhideWhenUsed="1"/>
+    <w:lsdException w:name="toa heading" w:semiHidden="1" w:unhideWhenUsed="1"/>
+    <w:lsdException w:name="List" w:semiHidden="1" w:unhideWhenUsed="1"/>
+    <w:lsdException w:name="List Bullet" w:semiHidden="1" w:unhideWhenUsed="1"/>
+    <w:lsdException w:name="List Number" w:semiHidden="1" w:unhideWhenUsed="1"/>
+    <w:lsdException w:name="List 2" w:semiHidden="1" w:unhideWhenUsed="1"/>
+    <w:lsdException w:name="List 3" w:semiHidden="1" w:unhideWhenUsed="1"/>
+    <w:lsdException w:name="List 4" w:semiHidden="1" w:unhideWhenUsed="1"/>
+    <w:lsdException w:name="List 5" w:semiHidden="1" w:unhideWhenUsed="1"/>
+    <w:lsdException w:name="List Bullet 2" w:semiHidden="1" w:unhideWhenUsed="1"/>
+    <w:lsdException w:name="List Bullet 3" w:semiHidden="1" w:unhideWhenUsed="1"/>
+    <w:lsdException w:name="List Bullet 4" w:semiHidden="1" w:unhideWhenUsed="1"/>
+    <w:lsdException w:name="List Bullet 5" w:semiHidden="1" w:unhideWhenUsed="1"/>
+    <w:lsdException w:name="List Number 2" w:semiHidden="1" w:unhideWhenUsed="1"/>
+    <w:lsdException w:name="List Number 3" w:semiHidden="1" w:unhideWhenUsed="1"/>
+    <w:lsdException w:name="List Number 4" w:semiHidden="1" w:unhideWhenUsed="1"/>
+    <w:lsdException w:name="List Number 5" w:semiHidden="1" w:unhideWhenUsed="1"/>
+    <w:lsdException w:name="Title" w:uiPriority="10" w:qFormat="1"/>
+    <w:lsdException w:name="Closing" w:semiHidden="1" w:unhideWhenUsed="1"/>
+    <w:lsdException w:name="Signature" w:semiHidden="1" w:unhideWhenUsed="1"/>
+    <w:lsdException w:name="Default Paragraph Font" w:semiHidden="1" w:uiPriority="1" w:unhideWhenUsed="1"/>
+    <w:lsdException w:name="Body Text" w:semiHidden="1" w:unhideWhenUsed="1"/>
+    <w:lsdException w:name="Body Text Indent" w:semiHidden="1" w:unhideWhenUsed="1"/>
+    <w:lsdException w:name="List Continue" w:semiHidden="1" w:unhideWhenUsed="1"/>
+    <w:lsdException w:name="List Continue 2" w:semiHidden="1" w:unhideWhenUsed="1"/>
+    <w:lsdException w:name="List Continue 3" w:semiHidden="1" w:unhideWhenUsed="1"/>
+    <w:lsdException w:name="List Continue 4" w:semiHidden="1" w:unhideWhenUsed="1"/>
+    <w:lsdException w:name="List Continue 5" w:semiHidden="1" w:unhideWhenUsed="1"/>
+    <w:lsdException w:name="Message Header" w:semiHidden="1" w:unhideWhenUsed="1"/>
+    <w:lsdException w:name="Subtitle" w:uiPriority="11" w:qFormat="1"/>
+    <w:lsdException w:name="Salutation" w:semiHidden="1" w:unhideWhenUsed="1"/>
+    <w:lsdException w:name="Date" w:semiHidden="1" w:unhideWhenUsed="1"/>
+    <w:lsdException w:name="Body Text First Indent" w:semiHidden="1" w:unhideWhenUsed="1"/>
+    <w:lsdException w:name="Body Text First Indent 2" w:semiHidden="1" w:unhideWhenUsed="1"/>
+    <w:lsdException w:name="Note Heading" w:semiHidden="1" w:unhideWhenUsed="1"/>
+    <w:lsdException w:name="Body Text 2" w:semiHidden="1" w:unhideWhenUsed="1"/>
+    <w:lsdException w:name="Body Text 3" w:semiHidden="1" w:unhideWhenUsed="1"/>
+    <w:lsdException w:name="Body Text Indent 2" w:semiHidden="1" w:unhideWhenUsed="1"/>
+    <w:lsdException w:name="Body Text Indent 3" w:semiHidden="1" w:unhideWhenUsed="1"/>
+    <w:lsdException w:name="Block Text" w:semiHidden="1" w:unhideWhenUsed="1"/>
+    <w:lsdException w:name="Hyperlink" w:semiHidden="1" w:unhideWhenUsed="1"/>
+    <w:lsdException w:name="FollowedHyperlink" w:semiHidden="1" w:unhideWhenUsed="1"/>
+    <w:lsdException w:name="Strong" w:uiPriority="22" w:qFormat="1"/>
+    <w:lsdException w:name="Emphasis" w:uiPriority="20" w:qFormat="1"/>
+    <w:lsdException w:name="Document Map" w:semiHidden="1" w:unhideWhenUsed="1"/>
+    <w:lsdException w:name="Plain Text" w:semiHidden="1" w:unhideWhenUsed="1"/>
+    <w:lsdException w:name="E-mail Signature" w:semiHidden="1" w:unhideWhenUsed="1"/>
+    <w:lsdException w:name="HTML Top of Form" w:semiHidden="1" w:unhideWhenUsed="1"/>
+    <w:lsdException w:name="HTML Bottom of Form" w:semiHidden="1" w:unhideWhenUsed="1"/>
+    <w:lsdException w:name="Normal (Web)" w:semiHidden="1" w:unhideWhenUsed="1"/>
+    <w:lsdException w:name="HTML Acronym" w:semiHidden="1" w:unhideWhenUsed="1"/>
+    <w:lsdException w:name="HTML Address" w:semiHidden="1" w:unhideWhenUsed="1"/>
+    <w:lsdException w:name="HTML Cite" w:semiHidden="1" w:unhideWhenUsed="1"/>
+    <w:lsdException w:name="HTML Code" w:semiHidden="1" w:unhideWhenUsed="1"/>
+    <w:lsdException w:name="HTML Definition" w:semiHidden="1" w:unhideWhenUsed="1"/>
+    <w:lsdException w:name="HTML Keyboard" w:semiHidden="1" w:unhideWhenUsed="1"/>
+    <w:lsdException w:name="HTML Preformatted" w:semiHidden="1" w:unhideWhenUsed="1"/>
+    <w:lsdException w:name="HTML Sample" w:semiHidden="1" w:unhideWhenUsed="1"/>
+    <w:lsdException w:name="HTML Typewriter" w:semiHidden="1" w:unhideWhenUsed="1"/>
+    <w:lsdException w:name="HTML Variable" w:semiHidden="1" w:unhideWhenUsed="1"/>
+    <w:lsdException w:name="Normal Table" w:semiHidden="1" w:unhideWhenUsed="1"/>
+    <w:lsdException w:name="annotation subject" w:semiHidden="1" w:unhideWhenUsed="1"/>
+    <w:lsdException w:name="No List" w:semiHidden="1" w:unhideWhenUsed="1"/>
+    <w:lsdException w:name="Outline List 1" w:semiHidden="1" w:unhideWhenUsed="1"/>
+    <w:lsdException w:name="Outline List 2" w:semiHidden="1" w:unhideWhenUsed="1"/>
+    <w:lsdException w:name="Outline List 3" w:semiHidden="1" w:unhideWhenUsed="1"/>
+    <w:lsdException w:name="Table Simple 1" w:semiHidden="1" w:unhideWhenUsed="1"/>
+    <w:lsdException w:name="Table Simple 2" w:semiHidden="1" w:unhideWhenUsed="1"/>
+    <w:lsdException w:name="Table Simple 3" w:semiHidden="1" w:unhideWhenUsed="1"/>
+    <w:lsdException w:name="Table Classic 1" w:semiHidden="1" w:unhideWhenUsed="1"/>
+    <w:lsdException w:name="Table Classic 2" w:semiHidden="1" w:unhideWhenUsed="1"/>
+    <w:lsdException w:name="Table Classic 3" w:semiHidden="1" w:unhideWhenUsed="1"/>
+    <w:lsdException w:name="Table Classic 4" w:semiHidden="1" w:unhideWhenUsed="1"/>
+    <w:lsdException w:name="Table Colorful 1" w:semiHidden="1" w:unhideWhenUsed="1"/>
+    <w:lsdException w:name="Table Colorful 2" w:semiHidden="1" w:unhideWhenUsed="1"/>
+    <w:lsdException w:name="Table Colorful 3" w:semiHidden="1" w:unhideWhenUsed="1"/>
+    <w:lsdException w:name="Table Columns 1" w:semiHidden="1" w:unhideWhenUsed="1"/>
+    <w:lsdException w:name="Table Columns 2" w:semiHidden="1" w:unhideWhenUsed="1"/>
+    <w:lsdException w:name="Table Columns 3" w:semiHidden="1" w:unhideWhenUsed="1"/>
+    <w:lsdException w:name="Table Columns 4" w:semiHidden="1" w:unhideWhenUsed="1"/>
+    <w:lsdException w:name="Table Columns 5" w:semiHidden="1" w:unhideWhenUsed="1"/>
+    <w:lsdException w:name="Table Grid 1" w:semiHidden="1" w:unhideWhenUsed="1"/>
+    <w:lsdException w:name="Table Grid 2" w:semiHidden="1" w:unhideWhenUsed="1"/>
+    <w:lsdException w:name="Table Grid 3" w:semiHidden="1" w:unhideWhenUsed="1"/>
+    <w:lsdException w:name="Table Grid 4" w:semiHidden="1" w:unhideWhenUsed="1"/>
+    <w:lsdException w:name="Table Grid 5" w:semiHidden="1" w:unhideWhenUsed="1"/>
+    <w:lsdException w:name="Table Grid 6" w:semiHidden="1" w:unhideWhenUsed="1"/>
+    <w:lsdException w:name="Table Grid 7" w:semiHidden="1" w:unhideWhenUsed="1"/>
+    <w:lsdException w:name="Table Grid 8" w:semiHidden="1" w:unhideWhenUsed="1"/>
+    <w:lsdException w:name="Table List 1" w:semiHidden="1" w:unhideWhenUsed="1"/>
+    <w:lsdException w:name="Table List 2" w:semiHidden="1" w:unhideWhenUsed="1"/>
+    <w:lsdException w:name="Table List 3" w:semiHidden="1" w:unhideWhenUsed="1"/>
+    <w:lsdException w:name="Table List 4" w:semiHidden="1" w:unhideWhenUsed="1"/>
+    <w:lsdException w:name="Table List 5" w:semiHidden="1" w:unhideWhenUsed="1"/>
+    <w:lsdException w:name="Table List 6" w:semiHidden="1" w:unhideWhenUsed="1"/>
+    <w:lsdException w:name="Table List 7" w:semiHidden="1" w:unhideWhenUsed="1"/>
+    <w:lsdException w:name="Table List 8" w:semiHidden="1" w:unhideWhenUsed="1"/>
+    <w:lsdException w:name="Table 3D effects 1" w:semiHidden="1" w:unhideWhenUsed="1"/>
+    <w:lsdException w:name="Table 3D effects 2" w:semiHidden="1" w:unhideWhenUsed="1"/>
+    <w:lsdException w:name="Table 3D effects 3" w:semiHidden="1" w:unhideWhenUsed="1"/>
+    <w:lsdException w:name="Table Contemporary" w:semiHidden="1" w:unhideWhenUsed="1"/>
+    <w:lsdException w:name="Table Elegant" w:semiHidden="1" w:unhideWhenUsed="1"/>
+    <w:lsdException w:name="Table Professional" w:semiHidden="1" w:unhideWhenUsed="1"/>
+    <w:lsdException w:name="Table Subtle 1" w:semiHidden="1" w:unhideWhenUsed="1"/>
+    <w:lsdException w:name="Table Subtle 2" w:semiHidden="1" w:unhideWhenUsed="1"/>
+    <w:lsdException w:name="Table Web 1" w:semiHidden="1" w:unhideWhenUsed="1"/>
+    <w:lsdException w:name="Table Web 2" w:semiHidden="1" w:unhideWhenUsed="1"/>
+    <w:lsdException w:name="Table Web 3" w:semiHidden="1" w:unhideWhenUsed="1"/>
+    <w:lsdException w:name="Balloon Text" w:semiHidden="1" w:unhideWhenUsed="1"/>
+    <w:lsdException w:name="Table Grid" w:semiHidden="1" w:uiPriority="59" w:unhideWhenUsed="1"/>
+    <w:lsdException w:name="Table Theme" w:semiHidden="1" w:unhideWhenUsed="1"/>
+    <w:lsdException w:name="Placeholder Text" w:semiHidden="1"/>
+    <w:lsdException w:name="No Spacing" w:uiPriority="1" w:qFormat="1"/>
+    <w:lsdException w:name="Light Shading" w:uiPriority="60"/>
+    <w:lsdException w:name="Light List" w:uiPriority="61"/>
+    <w:lsdException w:name="Light Grid" w:uiPriority="62"/>
+    <w:lsdException w:name="Medium Shading 1" w:uiPriority="63"/>
+    <w:lsdException w:name="Medium Shading 2" w:uiPriority="64"/>
+    <w:lsdException w:name="Medium List 1" w:uiPriority="65"/>
+    <w:lsdException w:name="Medium List 2" w:uiPriority="66"/>
+    <w:lsdException w:name="Medium Grid 1" w:uiPriority="67"/>
+    <w:lsdException w:name="Medium Grid 2" w:uiPriority="68"/>
+    <w:lsdException w:name="Medium Grid 3" w:uiPriority="69"/>
+    <w:lsdException w:name="Dark List" w:uiPriority="70"/>
+    <w:lsdException w:name="Colorful Shading" w:uiPriority="71"/>
+    <w:lsdException w:name="Colorful List" w:uiPriority="72"/>
+    <w:lsdException w:name="Colorful Grid" w:uiPriority="73"/>
+    <w:lsdException w:name="Light Shading Accent 1" w:uiPriority="60"/>
+    <w:lsdException w:name="Light List Accent 1" w:uiPriority="61"/>
+    <w:lsdException w:name="Light Grid Accent 1" w:uiPriority="62"/>
+    <w:lsdException w:name="Medium Shading 1 Accent 1" w:uiPriority="63"/>
+    <w:lsdException w:name="Medium Shading 2 Accent 1" w:uiPriority="64"/>
+    <w:lsdException w:name="Medium List 1 Accent 1" w:uiPriority="65"/>
+    <w:lsdException w:name="Revision" w:semiHidden="1"/>
+    <w:lsdException w:name="List Paragraph" w:uiPriority="34" w:qFormat="1"/>
+    <w:lsdException w:name="Quote" w:uiPriority="29" w:qFormat="1"/>
+    <w:lsdException w:name="Intense Quote" w:uiPriority="30" w:qFormat="1"/>
+    <w:lsdException w:name="Medium List 2 Accent 1" w:uiPriority="66"/>
+    <w:lsdException w:name="Medium Grid 1 Accent 1" w:uiPriority="67"/>
+    <w:lsdException w:name="Medium Grid 2 Accent 1" w:uiPriority="68"/>
+    <w:lsdException w:name="Medium Grid 3 Accent 1" w:uiPriority="69"/>
+    <w:lsdException w:name="Dark List Accent 1" w:uiPriority="70"/>
+    <w:lsdException w:name="Colorful Shading Accent 1" w:uiPriority="71"/>
+    <w:lsdException w:name="Colorful List Accent 1" w:uiPriority="72"/>
+    <w:lsdException w:name="Colorful Grid Accent 1" w:uiPriority="73"/>
+    <w:lsdException w:name="Light Shading Accent 2" w:uiPriority="60"/>
+    <w:lsdException w:name="Light List Accent 2" w:uiPriority="61"/>
+    <w:lsdException w:name="Light Grid Accent 2" w:uiPriority="62"/>
+    <w:lsdException w:name="Medium Shading 1 Accent 2" w:uiPriority="63"/>
+    <w:lsdException w:name="Medium Shading 2 Accent 2" w:uiPriority="64"/>
+    <w:lsdException w:name="Medium List 1 Accent 2" w:uiPriority="65"/>
+    <w:lsdException w:name="Medium List 2 Accent 2" w:uiPriority="66"/>
+    <w:lsdException w:name="Medium Grid 1 Accent 2" w:uiPriority="67"/>
+    <w:lsdException w:name="Medium Grid 2 Accent 2" w:uiPriority="68"/>
+    <w:lsdException w:name="Medium Grid 3 Accent 2" w:uiPriority="69"/>
+    <w:lsdException w:name="Dark List Accent 2" w:uiPriority="70"/>
+    <w:lsdException w:name="Colorful Shading Accent 2" w:uiPriority="71"/>
+    <w:lsdException w:name="Colorful List Accent 2" w:uiPriority="72"/>
+    <w:lsdException w:name="Colorful Grid Accent 2" w:uiPriority="73"/>
+    <w:lsdException w:name="Light Shading Accent 3" w:uiPriority="60"/>
+    <w:lsdException w:name="Light List Accent 3" w:uiPriority="61"/>
+    <w:lsdException w:name="Light Grid Accent 3" w:uiPriority="62"/>
+    <w:lsdException w:name="Medium Shading 1 Accent 3" w:uiPriority="63"/>
+    <w:lsdException w:name="Medium Shading 2 Accent 3" w:uiPriority="64"/>
+    <w:lsdException w:name="Medium List 1 Accent 3" w:uiPriority="65"/>
+    <w:lsdException w:name="Medium List 2 Accent 3" w:uiPriority="66"/>
+    <w:lsdException w:name="Medium Grid 1 Accent 3" w:uiPriority="67"/>
+    <w:lsdException w:name="Medium Grid 2 Accent 3" w:uiPriority="68"/>
+    <w:lsdException w:name="Medium Grid 3 Accent 3" w:uiPriority="69"/>
+    <w:lsdException w:name="Dark List Accent 3" w:uiPriority="70"/>
+    <w:lsdException w:name="Colorful Shading Accent 3" w:uiPriority="71"/>
+    <w:lsdException w:name="Colorful List Accent 3" w:uiPriority="72"/>
+    <w:lsdException w:name="Colorful Grid Accent 3" w:uiPriority="73"/>
+    <w:lsdException w:name="Light Shading Accent 4" w:uiPriority="60"/>
+    <w:lsdException w:name="Light List Accent 4" w:uiPriority="61"/>
+    <w:lsdException w:name="Light Grid Accent 4" w:uiPriority="62"/>
+    <w:lsdException w:name="Medium Shading 1 Accent 4" w:uiPriority="63"/>
+    <w:lsdException w:name="Medium Shading 2 Accent 4" w:uiPriority="64"/>
+    <w:lsdException w:name="Medium List 1 Accent 4" w:uiPriority="65"/>
+    <w:lsdException w:name="Medium List 2 Accent 4" w:uiPriority="66"/>
+    <w:lsdException w:name="Medium Grid 1 Accent 4" w:uiPriority="67"/>
+    <w:lsdException w:name="Medium Grid 2 Accent 4" w:uiPriority="68"/>
+    <w:lsdException w:name="Medium Grid 3 Accent 4" w:uiPriority="69"/>
+    <w:lsdException w:name="Dark List Accent 4" w:uiPriority="70"/>
+    <w:lsdException w:name="Colorful Shading Accent 4" w:uiPriority="71"/>
+    <w:lsdException w:name="Colorful List Accent 4" w:uiPriority="72"/>
+    <w:lsdException w:name="Colorful Grid Accent 4" w:uiPriority="73"/>
+    <w:lsdException w:name="Light Shading Accent 5" w:uiPriority="60"/>
+    <w:lsdException w:name="Light List Accent 5" w:uiPriority="61"/>
+    <w:lsdException w:name="Light Grid Accent 5" w:uiPriority="62"/>
+    <w:lsdException w:name="Medium Shading 1 Accent 5" w:uiPriority="63"/>
+    <w:lsdException w:name="Medium Shading 2 Accent 5" w:uiPriority="64"/>
+    <w:lsdException w:name="Medium List 1 Accent 5" w:uiPriority="65"/>
+    <w:lsdException w:name="Medium List 2 Accent 5" w:uiPriority="66"/>
+    <w:lsdException w:name="Medium Grid 1 Accent 5" w:uiPriority="67"/>
+    <w:lsdException w:name="Medium Grid 2 Accent 5" w:uiPriority="68"/>
+    <w:lsdException w:name="Medium Grid 3 Accent 5" w:uiPriority="69"/>
+    <w:lsdException w:name="Dark List Accent 5" w:uiPriority="70"/>
+    <w:lsdException w:name="Colorful Shading Accent 5" w:uiPriority="71"/>
+    <w:lsdException w:name="Colorful List Accent 5" w:uiPriority="72"/>
+    <w:lsdException w:name="Colorful Grid Accent 5" w:uiPriority="73"/>
+    <w:lsdException w:name="Light Shading Accent 6" w:uiPriority="60"/>
+    <w:lsdException w:name="Light List Accent 6" w:uiPriority="61"/>
+    <w:lsdException w:name="Light Grid Accent 6" w:uiPriority="62"/>
+    <w:lsdException w:name="Medium Shading 1 Accent 6" w:uiPriority="63"/>
+    <w:lsdException w:name="Medium Shading 2 Accent 6" w:uiPriority="64"/>
+    <w:lsdException w:name="Medium List 1 Accent 6" w:uiPriority="65"/>
+    <w:lsdException w:name="Medium List 2 Accent 6" w:uiPriority="66"/>
+    <w:lsdException w:name="Medium Grid 1 Accent 6" w:uiPriority="67"/>
+    <w:lsdException w:name="Medium Grid 2 Accent 6" w:uiPriority="68"/>
+    <w:lsdException w:name="Medium Grid 3 Accent 6" w:uiPriority="69"/>
+    <w:lsdException w:name="Dark List Accent 6" w:uiPriority="70"/>
+    <w:lsdException w:name="Colorful Shading Accent 6" w:uiPriority="71"/>
+    <w:lsdException w:name="Colorful List Accent 6" w:uiPriority="72"/>
+    <w:lsdException w:name="Colorful Grid Accent 6" w:uiPriority="73"/>
+    <w:lsdException w:name="Subtle Emphasis" w:uiPriority="19" w:qFormat="1"/>
+    <w:lsdException w:name="Intense Emphasis" w:uiPriority="21" w:qFormat="1"/>
+    <w:lsdException w:name="Subtle Reference" w:uiPriority="31" w:qFormat="1"/>
+    <w:lsdException w:name="Intense Reference" w:uiPriority="32" w:qFormat="1"/>
+    <w:lsdException w:name="Book Title" w:uiPriority="33" w:qFormat="1"/>
+    <w:lsdException w:name="Bibliography" w:semiHidden="1" w:uiPriority="37" w:unhideWhenUsed="1"/>
+    <w:lsdException w:name="TOC Heading" w:semiHidden="1" w:uiPriority="39" w:unhideWhenUsed="1" w:qFormat="1"/>
+    <w:lsdException w:name="Plain Table 1" w:uiPriority="41"/>
+    <w:lsdException w:name="Plain Table 2" w:uiPriority="42"/>
+    <w:lsdException w:name="Plain Table 3" w:uiPriority="43"/>
+    <w:lsdException w:name="Plain Table 4" w:uiPriority="44"/>
+    <w:lsdException w:name="Plain Table 5" w:uiPriority="45"/>
+    <w:lsdException w:name="Grid Table Light" w:uiPriority="40"/>
+    <w:lsdException w:name="Grid Table 1 Light" w:uiPriority="46"/>
+    <w:lsdException w:name="Grid Table 2" w:uiPriority="47"/>
+    <w:lsdException w:name="Grid Table 3" w:uiPriority="48"/>
+    <w:lsdException w:name="Grid Table 4" w:uiPriority="49"/>
+    <w:lsdException w:name="Grid Table 5 Dark" w:uiPriority="50"/>
+    <w:lsdException w:name="Grid Table 6 Colorful" w:uiPriority="51"/>
+    <w:lsdException w:name="Grid Table 7 Colorful" w:uiPriority="52"/>
+    <w:lsdException w:name="Grid Table 1 Light Accent 1" w:uiPriority="46"/>
+    <w:lsdException w:name="Grid Table 2 Accent 1" w:uiPriority="47"/>
+    <w:lsdException w:name="Grid Table 3 Accent 1" w:uiPriority="48"/>
+    <w:lsdException w:name="Grid Table 4 Accent 1" w:uiPriority="49"/>
+    <w:lsdException w:name="Grid Table 5 Dark Accent 1" w:uiPriority="50"/>
+    <w:lsdException w:name="Grid Table 6 Colorful Accent 1" w:uiPriority="51"/>
+    <w:lsdException w:name="Grid Table 7 Colorful Accent 1" w:uiPriority="52"/>
+    <w:lsdException w:name="Grid Table 1 Light Accent 2" w:uiPriority="46"/>
+    <w:lsdException w:name="Grid Table 2 Accent 2" w:uiPriority="47"/>
+    <w:lsdException w:name="Grid Table 3 Accent 2" w:uiPriority="48"/>
+    <w:lsdException w:name="Grid Table 4 Accent 2" w:uiPriority="49"/>
+    <w:lsdException w:name="Grid Table 5 Dark Accent 2" w:uiPriority="50"/>
+    <w:lsdException w:name="Grid Table 6 Colorful Accent 2" w:uiPriority="51"/>
+    <w:lsdException w:name="Grid Table 7 Colorful Accent 2" w:uiPriority="52"/>
+    <w:lsdException w:name="Grid Table 1 Light Accent 3" w:uiPriority="46"/>
+    <w:lsdException w:name="Grid Table 2 Accent 3" w:uiPriority="47"/>
+    <w:lsdException w:name="Grid Table 3 Accent 3" w:uiPriority="48"/>
+    <w:lsdException w:name="Grid Table 4 Accent 3" w:uiPriority="49"/>
+    <w:lsdException w:name="Grid Table 5 Dark Accent 3" w:uiPriority="50"/>
+    <w:lsdException w:name="Grid Table 6 Colorful Accent 3" w:uiPriority="51"/>
+    <w:lsdException w:name="Grid Table 7 Colorful Accent 3" w:uiPriority="52"/>
+    <w:lsdException w:name="Grid Table 1 Light Accent 4" w:uiPriority="46"/>
+    <w:lsdException w:name="Grid Table 2 Accent 4" w:uiPriority="47"/>
+    <w:lsdException w:name="Grid Table 3 Accent 4" w:uiPriority="48"/>
+    <w:lsdException w:name="Grid Table 4 Accent 4" w:uiPriority="49"/>
+    <w:lsdException w:name="Grid Table 5 Dark Accent 4" w:uiPriority="50"/>
+    <w:lsdException w:name="Grid Table 6 Colorful Accent 4" w:uiPriority="51"/>
+    <w:lsdException w:name="Grid Table 7 Colorful Accent 4" w:uiPriority="52"/>
+    <w:lsdException w:name="Grid Table 1 Light Accent 5" w:uiPriority="46"/>
+    <w:lsdException w:name="Grid Table 2 Accent 5" w:uiPriority="47"/>
+    <w:lsdException w:name="Grid Table 3 Accent 5" w:uiPriority="48"/>
+    <w:lsdException w:name="Grid Table 4 Accent 5" w:uiPriority="49"/>
+    <w:lsdException w:name="Grid Table 5 Dark Accent 5" w:uiPriority="50"/>
+    <w:lsdException w:name="Grid Table 6 Colorful Accent 5" w:uiPriority="51"/>
+    <w:lsdException w:name="Grid Table 7 Colorful Accent 5" w:uiPriority="52"/>
+    <w:lsdException w:name="Grid Table 1 Light Accent 6" w:uiPriority="46"/>
+    <w:lsdException w:name="Grid Table 2 Accent 6" w:uiPriority="47"/>
+    <w:lsdException w:name="Grid Table 3 Accent 6" w:uiPriority="48"/>
+    <w:lsdException w:name="Grid Table 4 Accent 6" w:uiPriority="49"/>
+    <w:lsdException w:name="Grid Table 5 Dark Accent 6" w:uiPriority="50"/>
+    <w:lsdException w:name="Grid Table 6 Colorful Accent 6" w:uiPriority="51"/>
+    <w:lsdException w:name="Grid Table 7 Colorful Accent 6" w:uiPriority="52"/>
+    <w:lsdException w:name="List Table 1 Light" w:uiPriority="46"/>
+    <w:lsdException w:name="List Table 2" w:uiPriority="47"/>
+    <w:lsdException w:name="List Table 3" w:uiPriority="48"/>
+    <w:lsdException w:name="List Table 4" w:uiPriority="49"/>
+    <w:lsdException w:name="List Table 5 Dark" w:uiPriority="50"/>
+    <w:lsdException w:name="List Table 6 Colorful" w:uiPriority="51"/>
+    <w:lsdException w:name="List Table 7 Colorful" w:uiPriority="52"/>
+    <w:lsdException w:name="List Table 1 Light Accent 1" w:uiPriority="46"/>
+    <w:lsdException w:name="List Table 2 Accent 1" w:uiPriority="47"/>
+    <w:lsdException w:name="List Table 3 Accent 1" w:uiPriority="48"/>
+    <w:lsdException w:name="List Table 4 Accent 1" w:uiPriority="49"/>
+    <w:lsdException w:name="List Table 5 Dark Accent 1" w:uiPriority="50"/>
+    <w:lsdException w:name="List Table 6 Colorful Accent 1" w:uiPriority="51"/>
+    <w:lsdException w:name="List Table 7 Colorful Accent 1" w:uiPriority="52"/>
+    <w:lsdException w:name="List Table 1 Light Accent 2" w:uiPriority="46"/>
+    <w:lsdException w:name="List Table 2 Accent 2" w:uiPriority="47"/>
+    <w:lsdException w:name="List Table 3 Accent 2" w:uiPriority="48"/>
+    <w:lsdException w:name="List Table 4 Accent 2" w:uiPriority="49"/>
+    <w:lsdException w:name="List Table 5 Dark Accent 2" w:uiPriority="50"/>
+    <w:lsdException w:name="List Table 6 Colorful Accent 2" w:uiPriority="51"/>
+    <w:lsdException w:name="List Table 7 Colorful Accent 2" w:uiPriority="52"/>
+    <w:lsdException w:name="List Table 1 Light Accent 3" w:uiPriority="46"/>
+    <w:lsdException w:name="List Table 2 Accent 3" w:uiPriority="47"/>
+    <w:lsdException w:name="List Table 3 Accent 3" w:uiPriority="48"/>
+    <w:lsdException w:name="List Table 4 Accent 3" w:uiPriority="49"/>
+    <w:lsdException w:name="List Table 5 Dark Accent 3" w:uiPriority="50"/>
+    <w:lsdException w:name="List Table 6 Colorful Accent 3" w:uiPriority="51"/>
+    <w:lsdException w:name="List Table 7 Colorful Accent 3" w:uiPriority="52"/>
+    <w:lsdException w:name="List Table 1 Light Accent 4" w:uiPriority="46"/>
+    <w:lsdException w:name="List Table 2 Accent 4" w:uiPriority="47"/>
+    <w:lsdException w:name="List Table 3 Accent 4" w:uiPriority="48"/>
+    <w:lsdException w:name="List Table 4 Accent 4" w:uiPriority="49"/>
+    <w:lsdException w:name="List Table 5 Dark Accent 4" w:uiPriority="50"/>
+    <w:lsdException w:name="List Table 6 Colorful Accent 4" w:uiPriority="51"/>
+    <w:lsdException w:name="List Table 7 Colorful Accent 4" w:uiPriority="52"/>
+    <w:lsdException w:name="List Table 1 Light Accent 5" w:uiPriority="46"/>
+    <w:lsdException w:name="List Table 2 Accent 5" w:uiPriority="47"/>
+    <w:lsdException w:name="List Table 3 Accent 5" w:uiPriority="48"/>
+    <w:lsdException w:name="List Table 4 Accent 5" w:uiPriority="49"/>
+    <w:lsdException w:name="List Table 5 Dark Accent 5" w:uiPriority="50"/>
+    <w:lsdException w:name="List Table 6 Colorful Accent 5" w:uiPriority="51"/>
+    <w:lsdException w:name="List Table 7 Colorful Accent 5" w:uiPriority="52"/>
+    <w:lsdException w:name="List Table 1 Light Accent 6" w:uiPriority="46"/>
+    <w:lsdException w:name="List Table 2 Accent 6" w:uiPriority="47"/>
+    <w:lsdException w:name="List Table 3 Accent 6" w:uiPriority="48"/>
+    <w:lsdException w:name="List Table 4 Accent 6" w:uiPriority="49"/>
+    <w:lsdException w:name="List Table 5 Dark Accent 6" w:uiPriority="50"/>
+    <w:lsdException w:name="List Table 6 Colorful Accent 6" w:uiPriority="51"/>
+    <w:lsdException w:name="List Table 7 Colorful Accent 6" w:uiPriority="52"/>
+    <w:lsdException w:name="Mention" w:semiHidden="1" w:unhideWhenUsed="1"/>
+    <w:lsdException w:name="Smart Hyperlink" w:semiHidden="1" w:unhideWhenUsed="1"/>
+    <w:lsdException w:name="Hashtag" w:semiHidden="1" w:unhideWhenUsed="1"/>
+    <w:lsdException w:name="Unresolved Mention" w:semiHidden="1" w:unhideWhenUsed="1"/>
+    <w:lsdException w:name="Smart Link" w:semiHidden="1" w:unhideWhenUsed="1"/>
   </w:latentStyles>
   <w:style w:type="paragraph" w:default="1" w:styleId="Normal">
     <w:name w:val="Normal"/>
@@ -5329,7 +5883,7 @@
 </file>
 
 <file path=word/glossary/webSettings.xml><?xml version="1.0" encoding="utf-8"?>
-<w:webSettings xmlns:mc="http://schemas.openxmlformats.org/markup-compatibility/2006" xmlns:r="http://schemas.openxmlformats.org/officeDocument/2006/relationships" xmlns:w="http://schemas.openxmlformats.org/wordprocessingml/2006/main" xmlns:w14="http://schemas.microsoft.com/office/word/2010/wordml" mc:Ignorable="w14">
+<w:webSettings xmlns:mc="http://schemas.openxmlformats.org/markup-compatibility/2006" xmlns:r="http://schemas.openxmlformats.org/officeDocument/2006/relationships" xmlns:w="http://schemas.openxmlformats.org/wordprocessingml/2006/main" xmlns:w14="http://schemas.microsoft.com/office/word/2010/wordml" xmlns:w15="http://schemas.microsoft.com/office/word/2012/wordml" xmlns:w16cid="http://schemas.microsoft.com/office/word/2016/wordml/cid" xmlns:w16se="http://schemas.microsoft.com/office/word/2015/wordml/symex" mc:Ignorable="w14 w15 w16se w16cid">
   <w:optimizeForBrowser/>
   <w:allowPNG/>
 </w:webSettings>
@@ -5625,7 +6179,7 @@
 </file>
 
 <file path=customXml/itemProps1.xml><?xml version="1.0" encoding="utf-8"?>
-<ds:datastoreItem xmlns:ds="http://schemas.openxmlformats.org/officeDocument/2006/customXml" ds:itemID="{9107D026-0B28-497D-9E3A-5047CC829D5E}">
+<ds:datastoreItem xmlns:ds="http://schemas.openxmlformats.org/officeDocument/2006/customXml" ds:itemID="{2A31FBD0-59F4-4C11-A2C1-809F2616239B}">
   <ds:schemaRefs>
     <ds:schemaRef ds:uri="http://schemas.openxmlformats.org/officeDocument/2006/bibliography"/>
   </ds:schemaRefs>

</xml_diff>